<commit_message>
changes done are index, user stories, references
</commit_message>
<xml_diff>
--- a/CoursePalTeam08.docx
+++ b/CoursePalTeam08.docx
@@ -11,6 +11,7 @@
           <w:szCs w:val="36"/>
         </w:rPr>
       </w:pPr>
+      <w:bookmarkStart w:id="0" w:name="_GoBack"/>
       <w:r>
         <w:rPr>
           <w:rFonts w:cstheme="minorHAnsi"/>
@@ -902,6 +903,28 @@
               <w:cnfStyle w:val="100000000000" w:firstRow="1" w:lastRow="0" w:firstColumn="0" w:lastColumn="0" w:oddVBand="0" w:evenVBand="0" w:oddHBand="0" w:evenHBand="0" w:firstRowFirstColumn="0" w:firstRowLastColumn="0" w:lastRowFirstColumn="0" w:lastRowLastColumn="0"/>
               <w:rPr>
                 <w:rFonts w:ascii="Calibri" w:eastAsia="Times New Roman" w:hAnsi="Calibri" w:cs="Times New Roman"/>
+                <w:lang w:eastAsia="en-AU" w:bidi="mr-IN"/>
+              </w:rPr>
+            </w:pPr>
+          </w:p>
+          <w:p>
+            <w:pPr>
+              <w:spacing w:line="240" w:lineRule="auto"/>
+              <w:jc w:val="center"/>
+              <w:cnfStyle w:val="100000000000" w:firstRow="1" w:lastRow="0" w:firstColumn="0" w:lastColumn="0" w:oddVBand="0" w:evenVBand="0" w:oddHBand="0" w:evenHBand="0" w:firstRowFirstColumn="0" w:firstRowLastColumn="0" w:lastRowFirstColumn="0" w:lastRowLastColumn="0"/>
+              <w:rPr>
+                <w:rFonts w:ascii="Calibri" w:eastAsia="Times New Roman" w:hAnsi="Calibri" w:cs="Times New Roman"/>
+                <w:lang w:eastAsia="en-AU" w:bidi="mr-IN"/>
+              </w:rPr>
+            </w:pPr>
+          </w:p>
+          <w:p>
+            <w:pPr>
+              <w:spacing w:line="240" w:lineRule="auto"/>
+              <w:jc w:val="center"/>
+              <w:cnfStyle w:val="100000000000" w:firstRow="1" w:lastRow="0" w:firstColumn="0" w:lastColumn="0" w:oddVBand="0" w:evenVBand="0" w:oddHBand="0" w:evenHBand="0" w:firstRowFirstColumn="0" w:firstRowLastColumn="0" w:lastRowFirstColumn="0" w:lastRowLastColumn="0"/>
+              <w:rPr>
+                <w:rFonts w:ascii="Calibri" w:eastAsia="Times New Roman" w:hAnsi="Calibri" w:cs="Times New Roman"/>
                 <w:b w:val="0"/>
                 <w:bCs w:val="0"/>
                 <w:lang w:eastAsia="en-AU" w:bidi="mr-IN"/>
@@ -966,16 +989,6 @@
                 <w:lang w:eastAsia="en-AU" w:bidi="mr-IN"/>
               </w:rPr>
             </w:pPr>
-            <w:hyperlink r:id="rId10" w:anchor="_Toc532753755" w:history="1">
-              <w:r>
-                <w:rPr>
-                  <w:rFonts w:ascii="Calibri" w:eastAsia="Times New Roman" w:hAnsi="Calibri" w:cs="Times New Roman"/>
-                  <w:webHidden/>
-                  <w:lang w:eastAsia="en-AU" w:bidi="mr-IN"/>
-                </w:rPr>
-                <w:t>4</w:t>
-              </w:r>
-            </w:hyperlink>
           </w:p>
         </w:tc>
       </w:tr>
@@ -1009,7 +1022,7 @@
               </w:rPr>
               <w:t xml:space="preserve">     </w:t>
             </w:r>
-            <w:hyperlink r:id="rId11" w:anchor="_Toc532753756" w:history="1">
+            <w:hyperlink r:id="rId10" w:anchor="_Toc532753756" w:history="1">
               <w:r>
                 <w:rPr>
                   <w:rFonts w:ascii="Calibri" w:eastAsia="Times New Roman" w:hAnsi="Calibri" w:cs="Times New Roman"/>
@@ -1038,14 +1051,14 @@
                 <w:lang w:eastAsia="en-AU" w:bidi="mr-IN"/>
               </w:rPr>
             </w:pPr>
-            <w:hyperlink r:id="rId12" w:anchor="_Toc532753756" w:history="1">
+            <w:hyperlink r:id="rId11" w:anchor="_Toc532753756" w:history="1">
               <w:r>
                 <w:rPr>
                   <w:rFonts w:ascii="Calibri" w:eastAsia="Times New Roman" w:hAnsi="Calibri" w:cs="Times New Roman"/>
                   <w:webHidden/>
                   <w:lang w:eastAsia="en-AU" w:bidi="mr-IN"/>
                 </w:rPr>
-                <w:t>4</w:t>
+                <w:t>3</w:t>
               </w:r>
             </w:hyperlink>
           </w:p>
@@ -1071,7 +1084,7 @@
                 <w:lang w:eastAsia="en-AU" w:bidi="mr-IN"/>
               </w:rPr>
             </w:pPr>
-            <w:hyperlink r:id="rId13" w:anchor="_Toc532753757" w:history="1">
+            <w:hyperlink r:id="rId12" w:anchor="_Toc532753757" w:history="1">
               <w:r>
                 <w:rPr>
                   <w:rFonts w:ascii="Calibri" w:eastAsia="Times New Roman" w:hAnsi="Calibri" w:cs="Times New Roman"/>
@@ -1098,16 +1111,6 @@
                 <w:lang w:eastAsia="en-AU" w:bidi="mr-IN"/>
               </w:rPr>
             </w:pPr>
-            <w:hyperlink r:id="rId14" w:anchor="_Toc532753757" w:history="1">
-              <w:r>
-                <w:rPr>
-                  <w:rFonts w:ascii="Calibri" w:eastAsia="Times New Roman" w:hAnsi="Calibri" w:cs="Times New Roman"/>
-                  <w:webHidden/>
-                  <w:lang w:eastAsia="en-AU" w:bidi="mr-IN"/>
-                </w:rPr>
-                <w:t>5</w:t>
-              </w:r>
-            </w:hyperlink>
           </w:p>
         </w:tc>
       </w:tr>
@@ -1141,7 +1144,7 @@
               </w:rPr>
               <w:t xml:space="preserve">     </w:t>
             </w:r>
-            <w:hyperlink r:id="rId15" w:anchor="_Toc532753758" w:history="1">
+            <w:hyperlink r:id="rId13" w:anchor="_Toc532753758" w:history="1">
               <w:r>
                 <w:rPr>
                   <w:rFonts w:ascii="Calibri" w:eastAsia="Times New Roman" w:hAnsi="Calibri" w:cs="Times New Roman"/>
@@ -1170,16 +1173,13 @@
                 <w:lang w:eastAsia="en-AU" w:bidi="mr-IN"/>
               </w:rPr>
             </w:pPr>
-            <w:hyperlink r:id="rId16" w:anchor="_Toc532753758" w:history="1">
-              <w:r>
-                <w:rPr>
-                  <w:rFonts w:ascii="Calibri" w:eastAsia="Times New Roman" w:hAnsi="Calibri" w:cs="Times New Roman"/>
-                  <w:webHidden/>
-                  <w:lang w:eastAsia="en-AU" w:bidi="mr-IN"/>
-                </w:rPr>
-                <w:t>5</w:t>
-              </w:r>
-            </w:hyperlink>
+            <w:r>
+              <w:rPr>
+                <w:rFonts w:ascii="Calibri" w:eastAsia="Times New Roman" w:hAnsi="Calibri" w:cs="Times New Roman"/>
+                <w:lang w:eastAsia="en-AU" w:bidi="mr-IN"/>
+              </w:rPr>
+              <w:t>4</w:t>
+            </w:r>
           </w:p>
         </w:tc>
       </w:tr>
@@ -1214,7 +1214,7 @@
               </w:rPr>
               <w:t xml:space="preserve">     </w:t>
             </w:r>
-            <w:hyperlink r:id="rId17" w:anchor="_Toc532753759" w:history="1">
+            <w:hyperlink r:id="rId14" w:anchor="_Toc532753759" w:history="1">
               <w:r>
                 <w:rPr>
                   <w:rFonts w:ascii="Calibri" w:eastAsia="Times New Roman" w:hAnsi="Calibri" w:cs="Times New Roman"/>
@@ -1243,14 +1243,14 @@
                 <w:lang w:eastAsia="en-AU" w:bidi="mr-IN"/>
               </w:rPr>
             </w:pPr>
-            <w:hyperlink r:id="rId18" w:anchor="_Toc532753759" w:history="1">
+            <w:hyperlink r:id="rId15" w:anchor="_Toc532753759" w:history="1">
               <w:r>
                 <w:rPr>
                   <w:rFonts w:ascii="Calibri" w:eastAsia="Times New Roman" w:hAnsi="Calibri" w:cs="Times New Roman"/>
                   <w:webHidden/>
                   <w:lang w:eastAsia="en-AU" w:bidi="mr-IN"/>
                 </w:rPr>
-                <w:t>5</w:t>
+                <w:t>6</w:t>
               </w:r>
             </w:hyperlink>
           </w:p>
@@ -1286,7 +1286,7 @@
               </w:rPr>
               <w:t xml:space="preserve">     </w:t>
             </w:r>
-            <w:hyperlink r:id="rId19" w:anchor="_Toc532753760" w:history="1">
+            <w:hyperlink r:id="rId16" w:anchor="_Toc532753760" w:history="1">
               <w:r>
                 <w:rPr>
                   <w:rFonts w:ascii="Calibri" w:eastAsia="Times New Roman" w:hAnsi="Calibri" w:cs="Times New Roman"/>
@@ -1315,16 +1315,13 @@
                 <w:lang w:eastAsia="en-AU" w:bidi="mr-IN"/>
               </w:rPr>
             </w:pPr>
-            <w:hyperlink r:id="rId20" w:anchor="_Toc532753760" w:history="1">
-              <w:r>
-                <w:rPr>
-                  <w:rFonts w:ascii="Calibri" w:eastAsia="Times New Roman" w:hAnsi="Calibri" w:cs="Times New Roman"/>
-                  <w:webHidden/>
-                  <w:lang w:eastAsia="en-AU" w:bidi="mr-IN"/>
-                </w:rPr>
-                <w:t>5</w:t>
-              </w:r>
-            </w:hyperlink>
+            <w:r>
+              <w:rPr>
+                <w:rFonts w:ascii="Calibri" w:eastAsia="Times New Roman" w:hAnsi="Calibri" w:cs="Times New Roman"/>
+                <w:lang w:eastAsia="en-AU" w:bidi="mr-IN"/>
+              </w:rPr>
+              <w:t>7</w:t>
+            </w:r>
           </w:p>
         </w:tc>
       </w:tr>
@@ -1359,7 +1356,7 @@
               </w:rPr>
               <w:t xml:space="preserve">     </w:t>
             </w:r>
-            <w:hyperlink r:id="rId21" w:anchor="_Toc532753761" w:history="1">
+            <w:hyperlink r:id="rId17" w:anchor="_Toc532753761" w:history="1">
               <w:r>
                 <w:rPr>
                   <w:rFonts w:ascii="Calibri" w:eastAsia="Times New Roman" w:hAnsi="Calibri" w:cs="Times New Roman"/>
@@ -1388,16 +1385,13 @@
                 <w:lang w:eastAsia="en-AU" w:bidi="mr-IN"/>
               </w:rPr>
             </w:pPr>
-            <w:hyperlink r:id="rId22" w:anchor="_Toc532753761" w:history="1">
-              <w:r>
-                <w:rPr>
-                  <w:rFonts w:ascii="Calibri" w:eastAsia="Times New Roman" w:hAnsi="Calibri" w:cs="Times New Roman"/>
-                  <w:webHidden/>
-                  <w:lang w:eastAsia="en-AU" w:bidi="mr-IN"/>
-                </w:rPr>
-                <w:t>5</w:t>
-              </w:r>
-            </w:hyperlink>
+            <w:r>
+              <w:rPr>
+                <w:rFonts w:ascii="Calibri" w:eastAsia="Times New Roman" w:hAnsi="Calibri" w:cs="Times New Roman"/>
+                <w:lang w:eastAsia="en-AU" w:bidi="mr-IN"/>
+              </w:rPr>
+              <w:t>7</w:t>
+            </w:r>
           </w:p>
         </w:tc>
       </w:tr>
@@ -1420,7 +1414,7 @@
                 <w:lang w:eastAsia="en-AU" w:bidi="mr-IN"/>
               </w:rPr>
             </w:pPr>
-            <w:hyperlink r:id="rId23" w:anchor="_Toc532753762" w:history="1">
+            <w:hyperlink r:id="rId18" w:anchor="_Toc532753762" w:history="1">
               <w:r>
                 <w:rPr>
                   <w:rFonts w:ascii="Calibri" w:eastAsia="Times New Roman" w:hAnsi="Calibri" w:cs="Times New Roman"/>
@@ -1447,14 +1441,14 @@
                 <w:lang w:eastAsia="en-AU" w:bidi="mr-IN"/>
               </w:rPr>
             </w:pPr>
-            <w:hyperlink r:id="rId24" w:anchor="_Toc532753762" w:history="1">
+            <w:hyperlink r:id="rId19" w:anchor="_Toc532753762" w:history="1">
               <w:r>
                 <w:rPr>
                   <w:rFonts w:ascii="Calibri" w:eastAsia="Times New Roman" w:hAnsi="Calibri" w:cs="Times New Roman"/>
                   <w:webHidden/>
                   <w:lang w:eastAsia="en-AU" w:bidi="mr-IN"/>
                 </w:rPr>
-                <w:t>6</w:t>
+                <w:t>8</w:t>
               </w:r>
             </w:hyperlink>
           </w:p>
@@ -1491,7 +1485,7 @@
               </w:rPr>
               <w:t xml:space="preserve">     </w:t>
             </w:r>
-            <w:hyperlink r:id="rId25" w:anchor="_Toc532753763" w:history="1">
+            <w:hyperlink r:id="rId20" w:anchor="_Toc532753763" w:history="1">
               <w:r>
                 <w:rPr>
                   <w:rFonts w:ascii="Calibri" w:eastAsia="Times New Roman" w:hAnsi="Calibri" w:cs="Times New Roman"/>
@@ -1520,14 +1514,14 @@
                 <w:lang w:eastAsia="en-AU" w:bidi="mr-IN"/>
               </w:rPr>
             </w:pPr>
-            <w:hyperlink r:id="rId26" w:anchor="_Toc532753763" w:history="1">
+            <w:hyperlink r:id="rId21" w:anchor="_Toc532753763" w:history="1">
               <w:r>
                 <w:rPr>
                   <w:rFonts w:ascii="Calibri" w:eastAsia="Times New Roman" w:hAnsi="Calibri" w:cs="Times New Roman"/>
                   <w:webHidden/>
                   <w:lang w:eastAsia="en-AU" w:bidi="mr-IN"/>
                 </w:rPr>
-                <w:t>6</w:t>
+                <w:t>9</w:t>
               </w:r>
             </w:hyperlink>
           </w:p>
@@ -1563,7 +1557,7 @@
               </w:rPr>
               <w:t xml:space="preserve">     </w:t>
             </w:r>
-            <w:hyperlink r:id="rId27" w:anchor="_Toc532753764" w:history="1">
+            <w:hyperlink r:id="rId22" w:anchor="_Toc532753764" w:history="1">
               <w:r>
                 <w:rPr>
                   <w:rFonts w:ascii="Calibri" w:eastAsia="Times New Roman" w:hAnsi="Calibri" w:cs="Times New Roman"/>
@@ -1592,14 +1586,14 @@
                 <w:lang w:eastAsia="en-AU" w:bidi="mr-IN"/>
               </w:rPr>
             </w:pPr>
-            <w:hyperlink r:id="rId28" w:anchor="_Toc532753764" w:history="1">
+            <w:hyperlink r:id="rId23" w:anchor="_Toc532753764" w:history="1">
               <w:r>
                 <w:rPr>
                   <w:rFonts w:ascii="Calibri" w:eastAsia="Times New Roman" w:hAnsi="Calibri" w:cs="Times New Roman"/>
                   <w:webHidden/>
                   <w:lang w:eastAsia="en-AU" w:bidi="mr-IN"/>
                 </w:rPr>
-                <w:t>7</w:t>
+                <w:t>9</w:t>
               </w:r>
             </w:hyperlink>
           </w:p>
@@ -1636,7 +1630,7 @@
               </w:rPr>
               <w:t xml:space="preserve">     </w:t>
             </w:r>
-            <w:hyperlink r:id="rId29" w:anchor="_Toc532753765" w:history="1">
+            <w:hyperlink r:id="rId24" w:anchor="_Toc532753765" w:history="1">
               <w:r>
                 <w:rPr>
                   <w:rFonts w:ascii="Calibri" w:eastAsia="Times New Roman" w:hAnsi="Calibri" w:cs="Times New Roman"/>
@@ -1665,14 +1659,14 @@
                 <w:lang w:eastAsia="en-AU" w:bidi="mr-IN"/>
               </w:rPr>
             </w:pPr>
-            <w:hyperlink r:id="rId30" w:anchor="_Toc532753765" w:history="1">
+            <w:hyperlink r:id="rId25" w:anchor="_Toc532753765" w:history="1">
               <w:r>
                 <w:rPr>
                   <w:rFonts w:ascii="Calibri" w:eastAsia="Times New Roman" w:hAnsi="Calibri" w:cs="Times New Roman"/>
                   <w:webHidden/>
                   <w:lang w:eastAsia="en-AU" w:bidi="mr-IN"/>
                 </w:rPr>
-                <w:t>8</w:t>
+                <w:t>11</w:t>
               </w:r>
             </w:hyperlink>
           </w:p>
@@ -1708,7 +1702,7 @@
               </w:rPr>
               <w:t xml:space="preserve">     </w:t>
             </w:r>
-            <w:hyperlink r:id="rId31" w:anchor="_Toc532753766" w:history="1">
+            <w:hyperlink r:id="rId26" w:anchor="_Toc532753766" w:history="1">
               <w:r>
                 <w:rPr>
                   <w:rFonts w:ascii="Calibri" w:eastAsia="Times New Roman" w:hAnsi="Calibri" w:cs="Times New Roman"/>
@@ -1737,14 +1731,14 @@
                 <w:lang w:eastAsia="en-AU" w:bidi="mr-IN"/>
               </w:rPr>
             </w:pPr>
-            <w:hyperlink r:id="rId32" w:anchor="_Toc532753766" w:history="1">
+            <w:hyperlink r:id="rId27" w:anchor="_Toc532753766" w:history="1">
               <w:r>
                 <w:rPr>
                   <w:rFonts w:ascii="Calibri" w:eastAsia="Times New Roman" w:hAnsi="Calibri" w:cs="Times New Roman"/>
                   <w:webHidden/>
                   <w:lang w:eastAsia="en-AU" w:bidi="mr-IN"/>
                 </w:rPr>
-                <w:t>8</w:t>
+                <w:t>12</w:t>
               </w:r>
             </w:hyperlink>
           </w:p>
@@ -1770,7 +1764,7 @@
                 <w:lang w:eastAsia="en-AU" w:bidi="mr-IN"/>
               </w:rPr>
             </w:pPr>
-            <w:hyperlink r:id="rId33" w:anchor="_Toc532753769" w:history="1">
+            <w:hyperlink r:id="rId28" w:anchor="_Toc532753769" w:history="1">
               <w:r>
                 <w:rPr>
                   <w:rFonts w:ascii="Calibri" w:eastAsia="Times New Roman" w:hAnsi="Calibri" w:cs="Times New Roman"/>
@@ -1797,16 +1791,13 @@
                 <w:lang w:eastAsia="en-AU" w:bidi="mr-IN"/>
               </w:rPr>
             </w:pPr>
-            <w:hyperlink r:id="rId34" w:anchor="_Toc532753769" w:history="1">
-              <w:r>
-                <w:rPr>
-                  <w:rFonts w:ascii="Calibri" w:eastAsia="Times New Roman" w:hAnsi="Calibri" w:cs="Times New Roman"/>
-                  <w:webHidden/>
-                  <w:lang w:eastAsia="en-AU" w:bidi="mr-IN"/>
-                </w:rPr>
-                <w:t>11</w:t>
-              </w:r>
-            </w:hyperlink>
+            <w:r>
+              <w:rPr>
+                <w:rFonts w:ascii="Calibri" w:eastAsia="Times New Roman" w:hAnsi="Calibri" w:cs="Times New Roman"/>
+                <w:lang w:eastAsia="en-AU" w:bidi="mr-IN"/>
+              </w:rPr>
+              <w:t>15</w:t>
+            </w:r>
           </w:p>
         </w:tc>
       </w:tr>
@@ -1829,7 +1820,7 @@
                 <w:lang w:eastAsia="en-AU" w:bidi="mr-IN"/>
               </w:rPr>
             </w:pPr>
-            <w:hyperlink r:id="rId35" w:anchor="_Toc532753770" w:history="1">
+            <w:hyperlink r:id="rId29" w:anchor="_Toc532753770" w:history="1">
               <w:r>
                 <w:rPr>
                   <w:rFonts w:ascii="Calibri" w:eastAsia="Times New Roman" w:hAnsi="Calibri" w:cs="Times New Roman"/>
@@ -1856,16 +1847,6 @@
                 <w:lang w:eastAsia="en-AU" w:bidi="mr-IN"/>
               </w:rPr>
             </w:pPr>
-            <w:hyperlink r:id="rId36" w:anchor="_Toc532753770" w:history="1">
-              <w:r>
-                <w:rPr>
-                  <w:rFonts w:ascii="Calibri" w:eastAsia="Times New Roman" w:hAnsi="Calibri" w:cs="Times New Roman"/>
-                  <w:webHidden/>
-                  <w:lang w:eastAsia="en-AU" w:bidi="mr-IN"/>
-                </w:rPr>
-                <w:t>15</w:t>
-              </w:r>
-            </w:hyperlink>
           </w:p>
         </w:tc>
       </w:tr>
@@ -1900,7 +1881,7 @@
               </w:rPr>
               <w:t xml:space="preserve">     </w:t>
             </w:r>
-            <w:hyperlink r:id="rId37" w:anchor="_Toc532753771" w:history="1">
+            <w:hyperlink r:id="rId30" w:anchor="_Toc532753771" w:history="1">
               <w:r>
                 <w:rPr>
                   <w:rFonts w:ascii="Calibri" w:eastAsia="Times New Roman" w:hAnsi="Calibri" w:cs="Times New Roman"/>
@@ -1940,14 +1921,14 @@
                 <w:lang w:eastAsia="en-AU" w:bidi="mr-IN"/>
               </w:rPr>
             </w:pPr>
-            <w:hyperlink r:id="rId38" w:anchor="_Toc532753771" w:history="1">
+            <w:hyperlink r:id="rId31" w:anchor="_Toc532753771" w:history="1">
               <w:r>
                 <w:rPr>
                   <w:rFonts w:ascii="Calibri" w:eastAsia="Times New Roman" w:hAnsi="Calibri" w:cs="Times New Roman"/>
                   <w:webHidden/>
                   <w:lang w:eastAsia="en-AU" w:bidi="mr-IN"/>
                 </w:rPr>
-                <w:t>15</w:t>
+                <w:t>19</w:t>
               </w:r>
             </w:hyperlink>
           </w:p>
@@ -1983,7 +1964,7 @@
               </w:rPr>
               <w:t xml:space="preserve">     </w:t>
             </w:r>
-            <w:hyperlink r:id="rId39" w:anchor="_Toc532753772" w:history="1">
+            <w:hyperlink r:id="rId32" w:anchor="_Toc532753772" w:history="1">
               <w:r>
                 <w:rPr>
                   <w:rFonts w:ascii="Calibri" w:eastAsia="Times New Roman" w:hAnsi="Calibri" w:cs="Times New Roman"/>
@@ -2012,14 +1993,14 @@
                 <w:lang w:eastAsia="en-AU" w:bidi="mr-IN"/>
               </w:rPr>
             </w:pPr>
-            <w:hyperlink r:id="rId40" w:anchor="_Toc532753772" w:history="1">
+            <w:hyperlink r:id="rId33" w:anchor="_Toc532753772" w:history="1">
               <w:r>
                 <w:rPr>
                   <w:rFonts w:ascii="Calibri" w:eastAsia="Times New Roman" w:hAnsi="Calibri" w:cs="Times New Roman"/>
                   <w:webHidden/>
                   <w:lang w:eastAsia="en-AU" w:bidi="mr-IN"/>
                 </w:rPr>
-                <w:t>15</w:t>
+                <w:t>21</w:t>
               </w:r>
             </w:hyperlink>
           </w:p>
@@ -2056,7 +2037,7 @@
               </w:rPr>
               <w:t xml:space="preserve">     </w:t>
             </w:r>
-            <w:hyperlink r:id="rId41" w:anchor="_Toc532753773" w:history="1">
+            <w:hyperlink r:id="rId34" w:anchor="_Toc532753773" w:history="1">
               <w:r>
                 <w:rPr>
                   <w:rFonts w:ascii="Calibri" w:eastAsia="Times New Roman" w:hAnsi="Calibri" w:cs="Times New Roman"/>
@@ -2085,14 +2066,14 @@
                 <w:lang w:eastAsia="en-AU" w:bidi="mr-IN"/>
               </w:rPr>
             </w:pPr>
-            <w:hyperlink r:id="rId42" w:anchor="_Toc532753773" w:history="1">
+            <w:hyperlink r:id="rId35" w:anchor="_Toc532753773" w:history="1">
               <w:r>
                 <w:rPr>
                   <w:rFonts w:ascii="Calibri" w:eastAsia="Times New Roman" w:hAnsi="Calibri" w:cs="Times New Roman"/>
                   <w:webHidden/>
                   <w:lang w:eastAsia="en-AU" w:bidi="mr-IN"/>
                 </w:rPr>
-                <w:t>15</w:t>
+                <w:t>22</w:t>
               </w:r>
             </w:hyperlink>
           </w:p>
@@ -2128,7 +2109,7 @@
               </w:rPr>
               <w:t xml:space="preserve">    </w:t>
             </w:r>
-            <w:hyperlink r:id="rId43" w:anchor="_Toc532753774" w:history="1">
+            <w:hyperlink r:id="rId36" w:anchor="_Toc532753774" w:history="1">
               <w:r>
                 <w:rPr>
                   <w:rFonts w:ascii="Calibri" w:eastAsia="Times New Roman" w:hAnsi="Calibri" w:cs="Times New Roman"/>
@@ -2157,14 +2138,14 @@
                 <w:lang w:eastAsia="en-AU" w:bidi="mr-IN"/>
               </w:rPr>
             </w:pPr>
-            <w:hyperlink r:id="rId44" w:anchor="_Toc532753774" w:history="1">
+            <w:hyperlink r:id="rId37" w:anchor="_Toc532753774" w:history="1">
               <w:r>
                 <w:rPr>
                   <w:rFonts w:ascii="Calibri" w:eastAsia="Times New Roman" w:hAnsi="Calibri" w:cs="Times New Roman"/>
                   <w:webHidden/>
                   <w:lang w:eastAsia="en-AU" w:bidi="mr-IN"/>
                 </w:rPr>
-                <w:t>16</w:t>
+                <w:t>22</w:t>
               </w:r>
             </w:hyperlink>
           </w:p>
@@ -2201,7 +2182,7 @@
               </w:rPr>
               <w:t xml:space="preserve">    </w:t>
             </w:r>
-            <w:hyperlink r:id="rId45" w:anchor="_Toc532753775" w:history="1">
+            <w:hyperlink r:id="rId38" w:anchor="_Toc532753775" w:history="1">
               <w:r>
                 <w:rPr>
                   <w:rFonts w:ascii="Calibri" w:eastAsia="Times New Roman" w:hAnsi="Calibri" w:cs="Times New Roman"/>
@@ -2230,14 +2211,14 @@
                 <w:lang w:eastAsia="en-AU" w:bidi="mr-IN"/>
               </w:rPr>
             </w:pPr>
-            <w:hyperlink r:id="rId46" w:anchor="_Toc532753775" w:history="1">
+            <w:hyperlink r:id="rId39" w:anchor="_Toc532753775" w:history="1">
               <w:r>
                 <w:rPr>
                   <w:rFonts w:ascii="Calibri" w:eastAsia="Times New Roman" w:hAnsi="Calibri" w:cs="Times New Roman"/>
                   <w:webHidden/>
                   <w:lang w:eastAsia="en-AU" w:bidi="mr-IN"/>
                 </w:rPr>
-                <w:t>17</w:t>
+                <w:t>22</w:t>
               </w:r>
             </w:hyperlink>
           </w:p>
@@ -2273,7 +2254,7 @@
               </w:rPr>
               <w:t xml:space="preserve">    </w:t>
             </w:r>
-            <w:hyperlink r:id="rId47" w:anchor="_Toc532753776" w:history="1">
+            <w:hyperlink r:id="rId40" w:anchor="_Toc532753776" w:history="1">
               <w:r>
                 <w:rPr>
                   <w:rFonts w:ascii="Calibri" w:eastAsia="Times New Roman" w:hAnsi="Calibri" w:cs="Times New Roman"/>
@@ -2283,7 +2264,6 @@
                 </w:rPr>
                 <w:t xml:space="preserve">Hosting Environment: Google </w:t>
               </w:r>
-              <w:proofErr w:type="spellStart"/>
               <w:r>
                 <w:rPr>
                   <w:rFonts w:ascii="Calibri" w:eastAsia="Times New Roman" w:hAnsi="Calibri" w:cs="Times New Roman"/>
@@ -2291,9 +2271,8 @@
                   <w:bCs w:val="0"/>
                   <w:lang w:eastAsia="en-AU" w:bidi="mr-IN"/>
                 </w:rPr>
-                <w:t>Playstore</w:t>
+                <w:t>Play store</w:t>
               </w:r>
-              <w:proofErr w:type="spellEnd"/>
             </w:hyperlink>
           </w:p>
         </w:tc>
@@ -2313,16 +2292,13 @@
                 <w:lang w:eastAsia="en-AU" w:bidi="mr-IN"/>
               </w:rPr>
             </w:pPr>
-            <w:hyperlink r:id="rId48" w:anchor="_Toc532753776" w:history="1">
-              <w:r>
-                <w:rPr>
-                  <w:rFonts w:ascii="Calibri" w:eastAsia="Times New Roman" w:hAnsi="Calibri" w:cs="Times New Roman"/>
-                  <w:webHidden/>
-                  <w:lang w:eastAsia="en-AU" w:bidi="mr-IN"/>
-                </w:rPr>
-                <w:t>17</w:t>
-              </w:r>
-            </w:hyperlink>
+            <w:r>
+              <w:rPr>
+                <w:rFonts w:ascii="Calibri" w:eastAsia="Times New Roman" w:hAnsi="Calibri" w:cs="Times New Roman"/>
+                <w:lang w:eastAsia="en-AU" w:bidi="mr-IN"/>
+              </w:rPr>
+              <w:t>23</w:t>
+            </w:r>
           </w:p>
         </w:tc>
       </w:tr>
@@ -2357,7 +2333,7 @@
               </w:rPr>
               <w:t xml:space="preserve">    </w:t>
             </w:r>
-            <w:hyperlink r:id="rId49" w:anchor="_Toc532753777" w:history="1">
+            <w:hyperlink r:id="rId41" w:anchor="_Toc532753777" w:history="1">
               <w:r>
                 <w:rPr>
                   <w:rFonts w:ascii="Calibri" w:eastAsia="Times New Roman" w:hAnsi="Calibri" w:cs="Times New Roman"/>
@@ -2402,7 +2378,7 @@
                 <w:rFonts w:ascii="Calibri" w:eastAsia="Times New Roman" w:hAnsi="Calibri" w:cs="Times New Roman"/>
                 <w:lang w:eastAsia="en-AU" w:bidi="mr-IN"/>
               </w:rPr>
-              <w:t>18</w:t>
+              <w:t>24</w:t>
             </w:r>
           </w:p>
         </w:tc>
@@ -2426,7 +2402,7 @@
                 <w:lang w:eastAsia="en-AU" w:bidi="mr-IN"/>
               </w:rPr>
             </w:pPr>
-            <w:hyperlink r:id="rId50" w:anchor="_Toc532753778" w:history="1">
+            <w:hyperlink r:id="rId42" w:anchor="_Toc532753778" w:history="1">
               <w:proofErr w:type="spellStart"/>
               <w:proofErr w:type="gramStart"/>
               <w:r>
@@ -2480,14 +2456,14 @@
                 <w:lang w:eastAsia="en-AU" w:bidi="mr-IN"/>
               </w:rPr>
             </w:pPr>
-            <w:hyperlink r:id="rId51" w:anchor="_Toc532753778" w:history="1">
+            <w:hyperlink r:id="rId43" w:anchor="_Toc532753778" w:history="1">
               <w:r>
                 <w:rPr>
                   <w:rFonts w:ascii="Calibri" w:eastAsia="Times New Roman" w:hAnsi="Calibri" w:cs="Times New Roman"/>
                   <w:webHidden/>
                   <w:lang w:eastAsia="en-AU" w:bidi="mr-IN"/>
                 </w:rPr>
-                <w:t>18</w:t>
+                <w:t>25</w:t>
               </w:r>
             </w:hyperlink>
           </w:p>
@@ -2548,6 +2524,13 @@
                 <w:lang w:eastAsia="en-AU" w:bidi="mr-IN"/>
               </w:rPr>
               <w:t> </w:t>
+            </w:r>
+            <w:r>
+              <w:rPr>
+                <w:rFonts w:ascii="Calibri" w:eastAsia="Times New Roman" w:hAnsi="Calibri" w:cs="Times New Roman"/>
+                <w:lang w:eastAsia="en-AU" w:bidi="mr-IN"/>
+              </w:rPr>
+              <w:t>27</w:t>
             </w:r>
           </w:p>
         </w:tc>
@@ -2780,7 +2763,39 @@
                 <w:sz w:val="24"/>
                 <w:szCs w:val="24"/>
               </w:rPr>
-              <w:t>Project description, Justification and Goals</w:t>
+              <w:t>Project description, Justification</w:t>
+            </w:r>
+            <w:r>
+              <w:rPr>
+                <w:rFonts w:cstheme="minorHAnsi"/>
+                <w:sz w:val="24"/>
+                <w:szCs w:val="24"/>
+              </w:rPr>
+              <w:t xml:space="preserve">, </w:t>
+            </w:r>
+            <w:r>
+              <w:rPr>
+                <w:rFonts w:cstheme="minorHAnsi"/>
+                <w:sz w:val="24"/>
+                <w:szCs w:val="24"/>
+              </w:rPr>
+              <w:t>M</w:t>
+            </w:r>
+            <w:r>
+              <w:rPr>
+                <w:rFonts w:cstheme="minorHAnsi"/>
+                <w:sz w:val="24"/>
+                <w:szCs w:val="24"/>
+              </w:rPr>
+              <w:t>ilestones with timelines</w:t>
+            </w:r>
+            <w:r>
+              <w:rPr>
+                <w:rFonts w:cstheme="minorHAnsi"/>
+                <w:sz w:val="24"/>
+                <w:szCs w:val="24"/>
+              </w:rPr>
+              <w:t xml:space="preserve"> and Goals</w:t>
             </w:r>
           </w:p>
           <w:p>
@@ -3644,7 +3659,7 @@
                     <pic:cNvPicPr/>
                   </pic:nvPicPr>
                   <pic:blipFill>
-                    <a:blip r:embed="rId52"/>
+                    <a:blip r:embed="rId44"/>
                     <a:stretch>
                       <a:fillRect/>
                     </a:stretch>
@@ -3683,25 +3698,25 @@
           <w:color w:val="auto"/>
           <w:sz w:val="24"/>
         </w:rPr>
-        <w:t xml:space="preserve">This chart shows that there has been an increase in the overseas student market share in Australian Higher Education sector. While a decrease is observed in United States, Germany, France. This statistic only proves growing percent of students highly look up to Australia as their next study destination or preferred higher education destination. The reason for prospective students favouring Australia can be justified by affordable tuition fees, ability to easily secure a place on desired course or university, Location (most universities </w:t>
-      </w:r>
-      <w:proofErr w:type="gramStart"/>
+        <w:t xml:space="preserve">This chart shows that there has been an increase in the overseas student market share in Australian Higher Education sector. While a decrease is observed in United States, Germany, France. This statistic only proves growing percent of students highly look up to Australia as their next study destination or preferred higher education destination. The reason for prospective students favouring Australia can be justified by affordable tuition fees, ability to </w:t>
+      </w:r>
       <w:r>
         <w:rPr>
           <w:rFonts w:asciiTheme="minorHAnsi" w:hAnsiTheme="minorHAnsi"/>
           <w:color w:val="auto"/>
           <w:sz w:val="24"/>
         </w:rPr>
-        <w:t xml:space="preserve">are located </w:t>
-      </w:r>
+        <w:lastRenderedPageBreak/>
+        <w:t xml:space="preserve">easily secure a place on desired course or university, Location (most universities </w:t>
+      </w:r>
+      <w:proofErr w:type="gramStart"/>
       <w:r>
         <w:rPr>
           <w:rFonts w:asciiTheme="minorHAnsi" w:hAnsiTheme="minorHAnsi"/>
           <w:color w:val="auto"/>
           <w:sz w:val="24"/>
         </w:rPr>
-        <w:lastRenderedPageBreak/>
-        <w:t>in</w:t>
+        <w:t>are located in</w:t>
       </w:r>
       <w:proofErr w:type="gramEnd"/>
       <w:r>
@@ -3741,7 +3756,7 @@
                     <pic:cNvPicPr/>
                   </pic:nvPicPr>
                   <pic:blipFill>
-                    <a:blip r:embed="rId53"/>
+                    <a:blip r:embed="rId45"/>
                     <a:stretch>
                       <a:fillRect/>
                     </a:stretch>
@@ -3906,7 +3921,7 @@
                     <pic:cNvPicPr/>
                   </pic:nvPicPr>
                   <pic:blipFill>
-                    <a:blip r:embed="rId54"/>
+                    <a:blip r:embed="rId46"/>
                     <a:stretch>
                       <a:fillRect/>
                     </a:stretch>
@@ -3961,7 +3976,6 @@
         <w:t xml:space="preserve"> website is still in Beta development phase and we are undertaking the development for android application for the same. </w:t>
       </w:r>
     </w:p>
-    <w:p/>
     <w:p>
       <w:pPr>
         <w:pStyle w:val="Heading2"/>
@@ -4008,278 +4022,23 @@
         <w:t xml:space="preserve">Our secondary goal is to learn the technologies involved in development by working on them. Learning through the means of this project will prove very beneficial for us as developers. We also aim to learn team work, effective communication between team members and the client, software development life cycle-requirements gathering to project deployment and the whole cycle, implementing agile methodology. </w:t>
       </w:r>
     </w:p>
-    <w:p>
-      <w:pPr>
-        <w:pStyle w:val="Heading2"/>
-        <w:rPr>
-          <w:rFonts w:asciiTheme="minorHAnsi" w:hAnsiTheme="minorHAnsi"/>
-          <w:color w:val="auto"/>
-        </w:rPr>
-      </w:pPr>
-      <w:r>
-        <w:rPr>
-          <w:rFonts w:asciiTheme="minorHAnsi" w:hAnsiTheme="minorHAnsi"/>
+    <w:p/>
+    <w:p/>
+    <w:p/>
+    <w:p/>
+    <w:p/>
+    <w:p/>
+    <w:p>
+      <w:pPr>
+        <w:rPr>
+          <w:rFonts w:cstheme="minorHAnsi"/>
           <w:b/>
           <w:bCs/>
-          <w:color w:val="auto"/>
-        </w:rPr>
-        <w:t>Milestones</w:t>
-      </w:r>
-    </w:p>
-    <w:p>
-      <w:r>
-        <w:t>The project development cycle is based on completing various milestones. Milestones are used to record the group progress and developing highest priority functionalities first. The following milestones explain the overall project cycle.</w:t>
-      </w:r>
-    </w:p>
-    <w:p/>
-    <w:p/>
-    <w:p>
-      <w:pPr>
-        <w:rPr>
-          <w:rStyle w:val="Strong"/>
-          <w:b w:val="0"/>
-          <w:bCs w:val="0"/>
-        </w:rPr>
-      </w:pPr>
-      <w:r>
-        <w:rPr>
-          <w:rStyle w:val="Strong"/>
-          <w:b w:val="0"/>
-          <w:bCs w:val="0"/>
-        </w:rPr>
-        <w:lastRenderedPageBreak/>
-        <w:t>Milestone 1</w:t>
-      </w:r>
-    </w:p>
-    <w:p>
-      <w:pPr>
-        <w:rPr>
-          <w:rStyle w:val="Strong"/>
-          <w:b w:val="0"/>
-          <w:bCs w:val="0"/>
-        </w:rPr>
-      </w:pPr>
-      <w:r>
-        <w:rPr>
-          <w:rStyle w:val="Strong"/>
-          <w:b w:val="0"/>
-          <w:bCs w:val="0"/>
-        </w:rPr>
-        <w:t>The project requirements collection and drafting Client agreement are initial steps and forms milestone 1. This was completed during the client meeting and the agreement contract was signed. User stories were noted, and this marks the completion of milestone 1 as of 27</w:t>
-      </w:r>
-      <w:r>
-        <w:rPr>
-          <w:rStyle w:val="Strong"/>
-          <w:b w:val="0"/>
-          <w:bCs w:val="0"/>
-          <w:vertAlign w:val="superscript"/>
-        </w:rPr>
-        <w:t>th</w:t>
-      </w:r>
-      <w:r>
-        <w:rPr>
-          <w:rStyle w:val="Strong"/>
-          <w:b w:val="0"/>
-          <w:bCs w:val="0"/>
-        </w:rPr>
-        <w:t xml:space="preserve"> April 2019.</w:t>
-      </w:r>
-    </w:p>
-    <w:p>
-      <w:pPr>
-        <w:rPr>
-          <w:rStyle w:val="Strong"/>
-          <w:b w:val="0"/>
-          <w:bCs w:val="0"/>
-        </w:rPr>
-      </w:pPr>
-    </w:p>
-    <w:p>
-      <w:pPr>
-        <w:rPr>
-          <w:rStyle w:val="Strong"/>
-          <w:b w:val="0"/>
-          <w:bCs w:val="0"/>
-        </w:rPr>
-      </w:pPr>
-      <w:r>
-        <w:rPr>
-          <w:rStyle w:val="Strong"/>
-          <w:b w:val="0"/>
-          <w:bCs w:val="0"/>
-        </w:rPr>
-        <w:t>Milestone 2</w:t>
-      </w:r>
-    </w:p>
-    <w:p>
-      <w:pPr>
-        <w:rPr>
-          <w:rStyle w:val="Strong"/>
-          <w:b w:val="0"/>
-          <w:bCs w:val="0"/>
-        </w:rPr>
-      </w:pPr>
-      <w:r>
-        <w:rPr>
-          <w:rStyle w:val="Strong"/>
-          <w:b w:val="0"/>
-          <w:bCs w:val="0"/>
-        </w:rPr>
-        <w:t xml:space="preserve">The project planning and environment setup marks milestone 2. We have decided to use the JetBrains IntelliJ IDE for App developing as it has </w:t>
-      </w:r>
-      <w:proofErr w:type="spellStart"/>
-      <w:proofErr w:type="gramStart"/>
-      <w:r>
-        <w:rPr>
-          <w:rStyle w:val="Strong"/>
-          <w:b w:val="0"/>
-          <w:bCs w:val="0"/>
-        </w:rPr>
-        <w:t>build</w:t>
-      </w:r>
-      <w:proofErr w:type="spellEnd"/>
-      <w:proofErr w:type="gramEnd"/>
-      <w:r>
-        <w:rPr>
-          <w:rStyle w:val="Strong"/>
-          <w:b w:val="0"/>
-          <w:bCs w:val="0"/>
-        </w:rPr>
-        <w:t xml:space="preserve"> functionalities, emulator, easy and reliable to use. Kotlin as our development language. Kotlin </w:t>
-      </w:r>
-      <w:proofErr w:type="gramStart"/>
-      <w:r>
-        <w:rPr>
-          <w:rStyle w:val="Strong"/>
-          <w:b w:val="0"/>
-          <w:bCs w:val="0"/>
-        </w:rPr>
-        <w:t>is considered to be</w:t>
-      </w:r>
-      <w:proofErr w:type="gramEnd"/>
-      <w:r>
-        <w:rPr>
-          <w:rStyle w:val="Strong"/>
-          <w:b w:val="0"/>
-          <w:bCs w:val="0"/>
-        </w:rPr>
-        <w:t xml:space="preserve"> the most versatile native development language. We are using </w:t>
-      </w:r>
-      <w:proofErr w:type="spellStart"/>
-      <w:r>
-        <w:rPr>
-          <w:rStyle w:val="Strong"/>
-          <w:b w:val="0"/>
-          <w:bCs w:val="0"/>
-        </w:rPr>
-        <w:t>github</w:t>
-      </w:r>
-      <w:proofErr w:type="spellEnd"/>
-      <w:r>
-        <w:rPr>
-          <w:rStyle w:val="Strong"/>
-          <w:b w:val="0"/>
-          <w:bCs w:val="0"/>
-        </w:rPr>
-        <w:t xml:space="preserve"> which is based on git version control as a collaboration platform, Trello to effectively communicate between client, group members and to assign tasks.</w:t>
-      </w:r>
-    </w:p>
-    <w:p>
-      <w:pPr>
-        <w:rPr>
-          <w:rStyle w:val="Strong"/>
-          <w:b w:val="0"/>
-          <w:bCs w:val="0"/>
-        </w:rPr>
-      </w:pPr>
-    </w:p>
-    <w:p>
-      <w:pPr>
-        <w:rPr>
-          <w:rStyle w:val="Strong"/>
-          <w:b w:val="0"/>
-          <w:bCs w:val="0"/>
-        </w:rPr>
-      </w:pPr>
-      <w:r>
-        <w:rPr>
-          <w:rStyle w:val="Strong"/>
-          <w:b w:val="0"/>
-          <w:bCs w:val="0"/>
-        </w:rPr>
-        <w:t>Milestone 3</w:t>
-      </w:r>
-    </w:p>
-    <w:p>
-      <w:pPr>
-        <w:rPr>
-          <w:rStyle w:val="Strong"/>
-          <w:b w:val="0"/>
-          <w:bCs w:val="0"/>
-        </w:rPr>
-      </w:pPr>
-      <w:r>
-        <w:rPr>
-          <w:rStyle w:val="Strong"/>
-          <w:b w:val="0"/>
-          <w:bCs w:val="0"/>
-        </w:rPr>
-        <w:t>Iteration Planning and task assignment is achieved in 3</w:t>
-      </w:r>
-      <w:r>
-        <w:rPr>
-          <w:rStyle w:val="Strong"/>
-          <w:b w:val="0"/>
-          <w:bCs w:val="0"/>
-          <w:vertAlign w:val="superscript"/>
-        </w:rPr>
-        <w:t>rd</w:t>
-      </w:r>
-      <w:r>
-        <w:rPr>
-          <w:rStyle w:val="Strong"/>
-          <w:b w:val="0"/>
-          <w:bCs w:val="0"/>
-        </w:rPr>
-        <w:t xml:space="preserve"> milestone. Iterative development approach refers to the way of breaking down the software development into small chunks, and designed, developed and tested in repeated cycles. The first feature the client has requested to be developed is the search functionality. Other features will be implemented according to the client demand upon further meetings. Once the top priority features are developed, alpha release will be scheduled with the client. The timeline may vary for this milestone as things often tend to not work as planned, but a top priority will be given to ensure that tasks are completed on time and as planned by each team member, managing and balancing work loads. Our initial iteration will be 20 working days long, each day members will decide to meet and work on assigned tasks for at least 6 productive hours. </w:t>
-      </w:r>
-    </w:p>
-    <w:p>
-      <w:pPr>
-        <w:rPr>
-          <w:rStyle w:val="Strong"/>
-          <w:b w:val="0"/>
-          <w:bCs w:val="0"/>
-        </w:rPr>
-      </w:pPr>
-      <w:r>
-        <w:rPr>
-          <w:rStyle w:val="Strong"/>
-          <w:b w:val="0"/>
-          <w:bCs w:val="0"/>
-        </w:rPr>
-        <w:t>Milestone 4</w:t>
-      </w:r>
-    </w:p>
-    <w:p>
-      <w:pPr>
-        <w:rPr>
-          <w:rStyle w:val="Strong"/>
-          <w:b w:val="0"/>
-          <w:bCs w:val="0"/>
-        </w:rPr>
-      </w:pPr>
-      <w:r>
-        <w:rPr>
-          <w:rStyle w:val="Strong"/>
-          <w:b w:val="0"/>
-          <w:bCs w:val="0"/>
-        </w:rPr>
-        <w:t>Development and testing of all feature will be done in the last milestone. After the completion the beta release will be delivered to the client. Beta release will be deployed in Google AppStore and will be then tested on various scale.</w:t>
-      </w:r>
-    </w:p>
-    <w:p>
-      <w:pPr>
+          <w:sz w:val="24"/>
+          <w:szCs w:val="24"/>
+        </w:rPr>
+      </w:pPr>
+      <w:r>
         <w:rPr>
           <w:rFonts w:cstheme="minorHAnsi"/>
           <w:b/>
@@ -4287,15 +4046,7 @@
           <w:sz w:val="24"/>
           <w:szCs w:val="24"/>
         </w:rPr>
-      </w:pPr>
-      <w:r>
-        <w:rPr>
-          <w:rFonts w:cstheme="minorHAnsi"/>
-          <w:b/>
-          <w:bCs/>
-          <w:sz w:val="24"/>
-          <w:szCs w:val="24"/>
-        </w:rPr>
+        <w:lastRenderedPageBreak/>
         <w:t>DELIVERABLES:</w:t>
       </w:r>
     </w:p>
@@ -4417,6 +4168,263 @@
     </w:p>
     <w:p>
       <w:pPr>
+        <w:pStyle w:val="Heading2"/>
+        <w:rPr>
+          <w:rStyle w:val="SubtleReference"/>
+          <w:rFonts w:asciiTheme="minorHAnsi" w:hAnsiTheme="minorHAnsi" w:cstheme="minorHAnsi"/>
+          <w:b/>
+          <w:bCs/>
+          <w:color w:val="auto"/>
+          <w:sz w:val="28"/>
+          <w:szCs w:val="28"/>
+        </w:rPr>
+      </w:pPr>
+      <w:r>
+        <w:rPr>
+          <w:rStyle w:val="SubtleReference"/>
+          <w:rFonts w:asciiTheme="minorHAnsi" w:hAnsiTheme="minorHAnsi" w:cstheme="minorHAnsi"/>
+          <w:b/>
+          <w:bCs/>
+          <w:color w:val="auto"/>
+          <w:sz w:val="28"/>
+          <w:szCs w:val="28"/>
+        </w:rPr>
+        <w:t xml:space="preserve">Four major milestones with timeline: </w:t>
+      </w:r>
+    </w:p>
+    <w:p>
+      <w:r>
+        <w:t>The project development cycle is based on completing various milestones. Milestones are used to record the group progress and developing highest priority functionalities first. The following milestones explain the overall project cycle.</w:t>
+      </w:r>
+    </w:p>
+    <w:p>
+      <w:pPr>
+        <w:rPr>
+          <w:rStyle w:val="Strong"/>
+          <w:b w:val="0"/>
+          <w:bCs w:val="0"/>
+        </w:rPr>
+      </w:pPr>
+      <w:r>
+        <w:rPr>
+          <w:rStyle w:val="Strong"/>
+          <w:b w:val="0"/>
+          <w:bCs w:val="0"/>
+        </w:rPr>
+        <w:t>Milestone 1</w:t>
+      </w:r>
+    </w:p>
+    <w:p>
+      <w:pPr>
+        <w:rPr>
+          <w:rStyle w:val="Strong"/>
+          <w:b w:val="0"/>
+          <w:bCs w:val="0"/>
+        </w:rPr>
+      </w:pPr>
+      <w:r>
+        <w:rPr>
+          <w:rStyle w:val="Strong"/>
+          <w:b w:val="0"/>
+          <w:bCs w:val="0"/>
+        </w:rPr>
+        <w:t>The project requirements collection and drafting Client agreement are initial steps and forms milestone 1. This was completed during the client meeting and the agreement contract was signed. User stories were noted, and this marks the completion of milestone 1 as of 27</w:t>
+      </w:r>
+      <w:r>
+        <w:rPr>
+          <w:rStyle w:val="Strong"/>
+          <w:b w:val="0"/>
+          <w:bCs w:val="0"/>
+          <w:vertAlign w:val="superscript"/>
+        </w:rPr>
+        <w:t>th</w:t>
+      </w:r>
+      <w:r>
+        <w:rPr>
+          <w:rStyle w:val="Strong"/>
+          <w:b w:val="0"/>
+          <w:bCs w:val="0"/>
+        </w:rPr>
+        <w:t xml:space="preserve"> April 2019.</w:t>
+      </w:r>
+    </w:p>
+    <w:p>
+      <w:pPr>
+        <w:rPr>
+          <w:rStyle w:val="Strong"/>
+          <w:b w:val="0"/>
+          <w:bCs w:val="0"/>
+        </w:rPr>
+      </w:pPr>
+      <w:r>
+        <w:rPr>
+          <w:rStyle w:val="Strong"/>
+          <w:b w:val="0"/>
+          <w:bCs w:val="0"/>
+        </w:rPr>
+        <w:t>Milestone 2</w:t>
+      </w:r>
+    </w:p>
+    <w:p>
+      <w:pPr>
+        <w:rPr>
+          <w:rStyle w:val="Strong"/>
+          <w:b w:val="0"/>
+          <w:bCs w:val="0"/>
+        </w:rPr>
+      </w:pPr>
+      <w:r>
+        <w:rPr>
+          <w:rStyle w:val="Strong"/>
+          <w:b w:val="0"/>
+          <w:bCs w:val="0"/>
+        </w:rPr>
+        <w:t xml:space="preserve">The project planning and environment setup marks milestone 2. We have decided to use the JetBrains IntelliJ IDE for App developing as it has </w:t>
+      </w:r>
+      <w:proofErr w:type="spellStart"/>
+      <w:proofErr w:type="gramStart"/>
+      <w:r>
+        <w:rPr>
+          <w:rStyle w:val="Strong"/>
+          <w:b w:val="0"/>
+          <w:bCs w:val="0"/>
+        </w:rPr>
+        <w:t>build</w:t>
+      </w:r>
+      <w:proofErr w:type="spellEnd"/>
+      <w:proofErr w:type="gramEnd"/>
+      <w:r>
+        <w:rPr>
+          <w:rStyle w:val="Strong"/>
+          <w:b w:val="0"/>
+          <w:bCs w:val="0"/>
+        </w:rPr>
+        <w:t xml:space="preserve"> functionalities, emulator, easy and reliable to use. Kotlin as our development language. Kotlin </w:t>
+      </w:r>
+      <w:proofErr w:type="gramStart"/>
+      <w:r>
+        <w:rPr>
+          <w:rStyle w:val="Strong"/>
+          <w:b w:val="0"/>
+          <w:bCs w:val="0"/>
+        </w:rPr>
+        <w:t>is considered to be</w:t>
+      </w:r>
+      <w:proofErr w:type="gramEnd"/>
+      <w:r>
+        <w:rPr>
+          <w:rStyle w:val="Strong"/>
+          <w:b w:val="0"/>
+          <w:bCs w:val="0"/>
+        </w:rPr>
+        <w:t xml:space="preserve"> the most versatile native development language. We are using </w:t>
+      </w:r>
+      <w:proofErr w:type="spellStart"/>
+      <w:r>
+        <w:rPr>
+          <w:rStyle w:val="Strong"/>
+          <w:b w:val="0"/>
+          <w:bCs w:val="0"/>
+        </w:rPr>
+        <w:t>github</w:t>
+      </w:r>
+      <w:proofErr w:type="spellEnd"/>
+      <w:r>
+        <w:rPr>
+          <w:rStyle w:val="Strong"/>
+          <w:b w:val="0"/>
+          <w:bCs w:val="0"/>
+        </w:rPr>
+        <w:t xml:space="preserve"> which is based on git version control as a collaboration platform, Trello to effectively communicate between client, group members and to assign tasks.</w:t>
+      </w:r>
+    </w:p>
+    <w:p>
+      <w:pPr>
+        <w:rPr>
+          <w:rStyle w:val="Strong"/>
+          <w:b w:val="0"/>
+          <w:bCs w:val="0"/>
+        </w:rPr>
+      </w:pPr>
+      <w:r>
+        <w:rPr>
+          <w:rStyle w:val="Strong"/>
+          <w:b w:val="0"/>
+          <w:bCs w:val="0"/>
+        </w:rPr>
+        <w:t>Milestone 3</w:t>
+      </w:r>
+    </w:p>
+    <w:p>
+      <w:pPr>
+        <w:rPr>
+          <w:rStyle w:val="Strong"/>
+          <w:b w:val="0"/>
+          <w:bCs w:val="0"/>
+        </w:rPr>
+      </w:pPr>
+      <w:r>
+        <w:rPr>
+          <w:rStyle w:val="Strong"/>
+          <w:b w:val="0"/>
+          <w:bCs w:val="0"/>
+        </w:rPr>
+        <w:t>Iteration Planning and task assignment is achieved in 3</w:t>
+      </w:r>
+      <w:r>
+        <w:rPr>
+          <w:rStyle w:val="Strong"/>
+          <w:b w:val="0"/>
+          <w:bCs w:val="0"/>
+          <w:vertAlign w:val="superscript"/>
+        </w:rPr>
+        <w:t>rd</w:t>
+      </w:r>
+      <w:r>
+        <w:rPr>
+          <w:rStyle w:val="Strong"/>
+          <w:b w:val="0"/>
+          <w:bCs w:val="0"/>
+        </w:rPr>
+        <w:t xml:space="preserve"> milestone. Iterative development approach refers to the way of breaking down the software development into small chunks, and designed, developed and tested in repeated cycles. The first feature the client has requested to be developed is the search functionality. Other features will be implemented according to the client demand upon further meetings. Once the top priority features are developed, alpha release will be scheduled with the client. The timeline may vary for this milestone as things often tend to not work as planned, but a top priority will be given to ensure that tasks are completed on time and as planned by each team member, managing and balancing work loads. Our initial iteration will be 20 working days long, each day members will decide to meet and work on assigned tasks for at least 6 productive hours. </w:t>
+      </w:r>
+    </w:p>
+    <w:p>
+      <w:pPr>
+        <w:rPr>
+          <w:rStyle w:val="Strong"/>
+          <w:b w:val="0"/>
+          <w:bCs w:val="0"/>
+        </w:rPr>
+      </w:pPr>
+      <w:r>
+        <w:rPr>
+          <w:rStyle w:val="Strong"/>
+          <w:b w:val="0"/>
+          <w:bCs w:val="0"/>
+        </w:rPr>
+        <w:t>Milestone 4</w:t>
+      </w:r>
+    </w:p>
+    <w:p>
+      <w:pPr>
+        <w:rPr>
+          <w:rStyle w:val="Strong"/>
+          <w:b w:val="0"/>
+          <w:bCs w:val="0"/>
+        </w:rPr>
+      </w:pPr>
+      <w:r>
+        <w:rPr>
+          <w:rStyle w:val="Strong"/>
+          <w:b w:val="0"/>
+          <w:bCs w:val="0"/>
+        </w:rPr>
+        <w:t>Development and testing of all feature will be done in the last milestone. After the completion the beta release will be delivered to the client. Beta release will be deployed in Google AppStore and will be then tested on various scale.</w:t>
+      </w:r>
+    </w:p>
+    <w:p>
+      <w:pPr>
         <w:spacing w:line="276" w:lineRule="auto"/>
         <w:jc w:val="both"/>
       </w:pPr>
@@ -4461,7 +4469,6 @@
           <w:sz w:val="24"/>
           <w:szCs w:val="24"/>
         </w:rPr>
-        <w:lastRenderedPageBreak/>
         <w:t>PROJECT AUDIT:</w:t>
       </w:r>
     </w:p>
@@ -4940,7 +4947,6 @@
           <w:sz w:val="24"/>
           <w:szCs w:val="24"/>
         </w:rPr>
-        <w:lastRenderedPageBreak/>
         <w:t>MILESTONE</w:t>
       </w:r>
       <w:r>
@@ -6130,7 +6136,25 @@
                 <w:sz w:val="24"/>
                 <w:szCs w:val="24"/>
               </w:rPr>
-              <w:t xml:space="preserve">:         10                                                       </w:t>
+              <w:t xml:space="preserve">:         </w:t>
+            </w:r>
+            <w:r>
+              <w:rPr>
+                <w:rFonts w:ascii="Times New Roman" w:hAnsi="Times New Roman" w:cs="Times New Roman"/>
+                <w:color w:val="000000" w:themeColor="text1"/>
+                <w:sz w:val="24"/>
+                <w:szCs w:val="24"/>
+              </w:rPr>
+              <w:t>50</w:t>
+            </w:r>
+            <w:r>
+              <w:rPr>
+                <w:rFonts w:ascii="Times New Roman" w:hAnsi="Times New Roman" w:cs="Times New Roman"/>
+                <w:color w:val="000000" w:themeColor="text1"/>
+                <w:sz w:val="24"/>
+                <w:szCs w:val="24"/>
+              </w:rPr>
+              <w:t xml:space="preserve">                                                    </w:t>
             </w:r>
             <w:r>
               <w:rPr>
@@ -6149,7 +6173,25 @@
                 <w:sz w:val="24"/>
                 <w:szCs w:val="24"/>
               </w:rPr>
-              <w:t>: 8 days</w:t>
+              <w:t xml:space="preserve">: </w:t>
+            </w:r>
+            <w:r>
+              <w:rPr>
+                <w:rFonts w:ascii="Times New Roman" w:hAnsi="Times New Roman" w:cs="Times New Roman"/>
+                <w:color w:val="000000" w:themeColor="text1"/>
+                <w:sz w:val="24"/>
+                <w:szCs w:val="24"/>
+              </w:rPr>
+              <w:t>4</w:t>
+            </w:r>
+            <w:r>
+              <w:rPr>
+                <w:rFonts w:ascii="Times New Roman" w:hAnsi="Times New Roman" w:cs="Times New Roman"/>
+                <w:color w:val="000000" w:themeColor="text1"/>
+                <w:sz w:val="24"/>
+                <w:szCs w:val="24"/>
+              </w:rPr>
+              <w:t xml:space="preserve"> days</w:t>
             </w:r>
           </w:p>
         </w:tc>
@@ -6252,7 +6294,6 @@
                 <w:sz w:val="24"/>
                 <w:szCs w:val="24"/>
               </w:rPr>
-              <w:lastRenderedPageBreak/>
               <w:t>Title</w:t>
             </w:r>
             <w:r>
@@ -6400,7 +6441,25 @@
                 <w:sz w:val="24"/>
                 <w:szCs w:val="24"/>
               </w:rPr>
-              <w:t xml:space="preserve">:         10                                                       </w:t>
+              <w:t xml:space="preserve">:         </w:t>
+            </w:r>
+            <w:r>
+              <w:rPr>
+                <w:rFonts w:ascii="Times New Roman" w:hAnsi="Times New Roman" w:cs="Times New Roman"/>
+                <w:color w:val="000000" w:themeColor="text1"/>
+                <w:sz w:val="24"/>
+                <w:szCs w:val="24"/>
+              </w:rPr>
+              <w:t>2</w:t>
+            </w:r>
+            <w:r>
+              <w:rPr>
+                <w:rFonts w:ascii="Times New Roman" w:hAnsi="Times New Roman" w:cs="Times New Roman"/>
+                <w:color w:val="000000" w:themeColor="text1"/>
+                <w:sz w:val="24"/>
+                <w:szCs w:val="24"/>
+              </w:rPr>
+              <w:t xml:space="preserve">0                                                       </w:t>
             </w:r>
             <w:r>
               <w:rPr>
@@ -6419,7 +6478,25 @@
                 <w:sz w:val="24"/>
                 <w:szCs w:val="24"/>
               </w:rPr>
-              <w:t>: 8 days</w:t>
+              <w:t xml:space="preserve">: </w:t>
+            </w:r>
+            <w:r>
+              <w:rPr>
+                <w:rFonts w:ascii="Times New Roman" w:hAnsi="Times New Roman" w:cs="Times New Roman"/>
+                <w:color w:val="000000" w:themeColor="text1"/>
+                <w:sz w:val="24"/>
+                <w:szCs w:val="24"/>
+              </w:rPr>
+              <w:t>5</w:t>
+            </w:r>
+            <w:r>
+              <w:rPr>
+                <w:rFonts w:ascii="Times New Roman" w:hAnsi="Times New Roman" w:cs="Times New Roman"/>
+                <w:color w:val="000000" w:themeColor="text1"/>
+                <w:sz w:val="24"/>
+                <w:szCs w:val="24"/>
+              </w:rPr>
+              <w:t xml:space="preserve"> days</w:t>
             </w:r>
           </w:p>
         </w:tc>
@@ -6615,7 +6692,25 @@
                 <w:sz w:val="24"/>
                 <w:szCs w:val="24"/>
               </w:rPr>
-              <w:t xml:space="preserve">:         10                                                       </w:t>
+              <w:t xml:space="preserve">:         </w:t>
+            </w:r>
+            <w:r>
+              <w:rPr>
+                <w:rFonts w:ascii="Times New Roman" w:hAnsi="Times New Roman" w:cs="Times New Roman"/>
+                <w:color w:val="000000" w:themeColor="text1"/>
+                <w:sz w:val="24"/>
+                <w:szCs w:val="24"/>
+              </w:rPr>
+              <w:t>2</w:t>
+            </w:r>
+            <w:r>
+              <w:rPr>
+                <w:rFonts w:ascii="Times New Roman" w:hAnsi="Times New Roman" w:cs="Times New Roman"/>
+                <w:color w:val="000000" w:themeColor="text1"/>
+                <w:sz w:val="24"/>
+                <w:szCs w:val="24"/>
+              </w:rPr>
+              <w:t xml:space="preserve">0                                                       </w:t>
             </w:r>
             <w:r>
               <w:rPr>
@@ -6634,7 +6729,25 @@
                 <w:sz w:val="24"/>
                 <w:szCs w:val="24"/>
               </w:rPr>
-              <w:t>: 8 days</w:t>
+              <w:t xml:space="preserve">: </w:t>
+            </w:r>
+            <w:r>
+              <w:rPr>
+                <w:rFonts w:ascii="Times New Roman" w:hAnsi="Times New Roman" w:cs="Times New Roman"/>
+                <w:color w:val="000000" w:themeColor="text1"/>
+                <w:sz w:val="24"/>
+                <w:szCs w:val="24"/>
+              </w:rPr>
+              <w:t>5</w:t>
+            </w:r>
+            <w:r>
+              <w:rPr>
+                <w:rFonts w:ascii="Times New Roman" w:hAnsi="Times New Roman" w:cs="Times New Roman"/>
+                <w:color w:val="000000" w:themeColor="text1"/>
+                <w:sz w:val="24"/>
+                <w:szCs w:val="24"/>
+              </w:rPr>
+              <w:t xml:space="preserve"> days</w:t>
             </w:r>
           </w:p>
         </w:tc>
@@ -6841,7 +6954,25 @@
                 <w:sz w:val="24"/>
                 <w:szCs w:val="24"/>
               </w:rPr>
-              <w:t>: 3 days</w:t>
+              <w:t xml:space="preserve">: </w:t>
+            </w:r>
+            <w:r>
+              <w:rPr>
+                <w:rFonts w:ascii="Times New Roman" w:hAnsi="Times New Roman" w:cs="Times New Roman"/>
+                <w:color w:val="000000" w:themeColor="text1"/>
+                <w:sz w:val="24"/>
+                <w:szCs w:val="24"/>
+              </w:rPr>
+              <w:t>12</w:t>
+            </w:r>
+            <w:r>
+              <w:rPr>
+                <w:rFonts w:ascii="Times New Roman" w:hAnsi="Times New Roman" w:cs="Times New Roman"/>
+                <w:color w:val="000000" w:themeColor="text1"/>
+                <w:sz w:val="24"/>
+                <w:szCs w:val="24"/>
+              </w:rPr>
+              <w:t xml:space="preserve"> days</w:t>
             </w:r>
           </w:p>
         </w:tc>
@@ -7045,7 +7176,16 @@
                 <w:sz w:val="24"/>
                 <w:szCs w:val="24"/>
               </w:rPr>
-              <w:t>3 days</w:t>
+              <w:t>10</w:t>
+            </w:r>
+            <w:r>
+              <w:rPr>
+                <w:rFonts w:ascii="Times New Roman" w:hAnsi="Times New Roman" w:cs="Times New Roman"/>
+                <w:color w:val="000000" w:themeColor="text1"/>
+                <w:sz w:val="24"/>
+                <w:szCs w:val="24"/>
+              </w:rPr>
+              <w:t xml:space="preserve"> days</w:t>
             </w:r>
           </w:p>
         </w:tc>
@@ -7254,7 +7394,25 @@
                 <w:sz w:val="24"/>
                 <w:szCs w:val="24"/>
               </w:rPr>
-              <w:t xml:space="preserve">:         20                                                       </w:t>
+              <w:t xml:space="preserve">:         </w:t>
+            </w:r>
+            <w:r>
+              <w:rPr>
+                <w:rFonts w:ascii="Times New Roman" w:hAnsi="Times New Roman" w:cs="Times New Roman"/>
+                <w:color w:val="000000" w:themeColor="text1"/>
+                <w:sz w:val="24"/>
+                <w:szCs w:val="24"/>
+              </w:rPr>
+              <w:t>5</w:t>
+            </w:r>
+            <w:r>
+              <w:rPr>
+                <w:rFonts w:ascii="Times New Roman" w:hAnsi="Times New Roman" w:cs="Times New Roman"/>
+                <w:color w:val="000000" w:themeColor="text1"/>
+                <w:sz w:val="24"/>
+                <w:szCs w:val="24"/>
+              </w:rPr>
+              <w:t xml:space="preserve">0                                                       </w:t>
             </w:r>
             <w:r>
               <w:rPr>
@@ -7273,7 +7431,25 @@
                 <w:sz w:val="24"/>
                 <w:szCs w:val="24"/>
               </w:rPr>
-              <w:t>: 8 days</w:t>
+              <w:t xml:space="preserve">: </w:t>
+            </w:r>
+            <w:r>
+              <w:rPr>
+                <w:rFonts w:ascii="Times New Roman" w:hAnsi="Times New Roman" w:cs="Times New Roman"/>
+                <w:color w:val="000000" w:themeColor="text1"/>
+                <w:sz w:val="24"/>
+                <w:szCs w:val="24"/>
+              </w:rPr>
+              <w:t>4</w:t>
+            </w:r>
+            <w:r>
+              <w:rPr>
+                <w:rFonts w:ascii="Times New Roman" w:hAnsi="Times New Roman" w:cs="Times New Roman"/>
+                <w:color w:val="000000" w:themeColor="text1"/>
+                <w:sz w:val="24"/>
+                <w:szCs w:val="24"/>
+              </w:rPr>
+              <w:t xml:space="preserve"> days</w:t>
             </w:r>
           </w:p>
         </w:tc>
@@ -9169,7 +9345,25 @@
                 <w:sz w:val="24"/>
                 <w:szCs w:val="24"/>
               </w:rPr>
-              <w:t xml:space="preserve">:         10                                                       </w:t>
+              <w:t xml:space="preserve">:         </w:t>
+            </w:r>
+            <w:r>
+              <w:rPr>
+                <w:rFonts w:ascii="Times New Roman" w:hAnsi="Times New Roman" w:cs="Times New Roman"/>
+                <w:color w:val="000000" w:themeColor="text1"/>
+                <w:sz w:val="24"/>
+                <w:szCs w:val="24"/>
+              </w:rPr>
+              <w:t>3</w:t>
+            </w:r>
+            <w:r>
+              <w:rPr>
+                <w:rFonts w:ascii="Times New Roman" w:hAnsi="Times New Roman" w:cs="Times New Roman"/>
+                <w:color w:val="000000" w:themeColor="text1"/>
+                <w:sz w:val="24"/>
+                <w:szCs w:val="24"/>
+              </w:rPr>
+              <w:t xml:space="preserve">0                                                       </w:t>
             </w:r>
             <w:r>
               <w:rPr>
@@ -9188,7 +9382,25 @@
                 <w:sz w:val="24"/>
                 <w:szCs w:val="24"/>
               </w:rPr>
-              <w:t>: 8 days</w:t>
+              <w:t xml:space="preserve">: </w:t>
+            </w:r>
+            <w:r>
+              <w:rPr>
+                <w:rFonts w:ascii="Times New Roman" w:hAnsi="Times New Roman" w:cs="Times New Roman"/>
+                <w:color w:val="000000" w:themeColor="text1"/>
+                <w:sz w:val="24"/>
+                <w:szCs w:val="24"/>
+              </w:rPr>
+              <w:t>7</w:t>
+            </w:r>
+            <w:r>
+              <w:rPr>
+                <w:rFonts w:ascii="Times New Roman" w:hAnsi="Times New Roman" w:cs="Times New Roman"/>
+                <w:color w:val="000000" w:themeColor="text1"/>
+                <w:sz w:val="24"/>
+                <w:szCs w:val="24"/>
+              </w:rPr>
+              <w:t xml:space="preserve"> days</w:t>
             </w:r>
           </w:p>
         </w:tc>
@@ -9368,7 +9580,25 @@
                 <w:sz w:val="24"/>
                 <w:szCs w:val="24"/>
               </w:rPr>
-              <w:t xml:space="preserve">:         10                                                       </w:t>
+              <w:t xml:space="preserve">:         </w:t>
+            </w:r>
+            <w:r>
+              <w:rPr>
+                <w:rFonts w:ascii="Times New Roman" w:hAnsi="Times New Roman" w:cs="Times New Roman"/>
+                <w:color w:val="000000" w:themeColor="text1"/>
+                <w:sz w:val="24"/>
+                <w:szCs w:val="24"/>
+              </w:rPr>
+              <w:t>5</w:t>
+            </w:r>
+            <w:r>
+              <w:rPr>
+                <w:rFonts w:ascii="Times New Roman" w:hAnsi="Times New Roman" w:cs="Times New Roman"/>
+                <w:color w:val="000000" w:themeColor="text1"/>
+                <w:sz w:val="24"/>
+                <w:szCs w:val="24"/>
+              </w:rPr>
+              <w:t xml:space="preserve">0                                                       </w:t>
             </w:r>
             <w:r>
               <w:rPr>
@@ -9387,7 +9617,25 @@
                 <w:sz w:val="24"/>
                 <w:szCs w:val="24"/>
               </w:rPr>
-              <w:t>: 8 days</w:t>
+              <w:t xml:space="preserve">: </w:t>
+            </w:r>
+            <w:r>
+              <w:rPr>
+                <w:rFonts w:ascii="Times New Roman" w:hAnsi="Times New Roman" w:cs="Times New Roman"/>
+                <w:color w:val="000000" w:themeColor="text1"/>
+                <w:sz w:val="24"/>
+                <w:szCs w:val="24"/>
+              </w:rPr>
+              <w:t>5</w:t>
+            </w:r>
+            <w:r>
+              <w:rPr>
+                <w:rFonts w:ascii="Times New Roman" w:hAnsi="Times New Roman" w:cs="Times New Roman"/>
+                <w:color w:val="000000" w:themeColor="text1"/>
+                <w:sz w:val="24"/>
+                <w:szCs w:val="24"/>
+              </w:rPr>
+              <w:t xml:space="preserve"> days</w:t>
             </w:r>
           </w:p>
         </w:tc>
@@ -9573,7 +9821,25 @@
                 <w:sz w:val="24"/>
                 <w:szCs w:val="24"/>
               </w:rPr>
-              <w:t xml:space="preserve">:         10                                                       </w:t>
+              <w:t xml:space="preserve">:         </w:t>
+            </w:r>
+            <w:r>
+              <w:rPr>
+                <w:rFonts w:ascii="Times New Roman" w:hAnsi="Times New Roman" w:cs="Times New Roman"/>
+                <w:color w:val="000000" w:themeColor="text1"/>
+                <w:sz w:val="24"/>
+                <w:szCs w:val="24"/>
+              </w:rPr>
+              <w:t>4</w:t>
+            </w:r>
+            <w:r>
+              <w:rPr>
+                <w:rFonts w:ascii="Times New Roman" w:hAnsi="Times New Roman" w:cs="Times New Roman"/>
+                <w:color w:val="000000" w:themeColor="text1"/>
+                <w:sz w:val="24"/>
+                <w:szCs w:val="24"/>
+              </w:rPr>
+              <w:t xml:space="preserve">0                                                       </w:t>
             </w:r>
             <w:r>
               <w:rPr>
@@ -9592,7 +9858,25 @@
                 <w:sz w:val="24"/>
                 <w:szCs w:val="24"/>
               </w:rPr>
-              <w:t>: 8 days</w:t>
+              <w:t xml:space="preserve">: </w:t>
+            </w:r>
+            <w:r>
+              <w:rPr>
+                <w:rFonts w:ascii="Times New Roman" w:hAnsi="Times New Roman" w:cs="Times New Roman"/>
+                <w:color w:val="000000" w:themeColor="text1"/>
+                <w:sz w:val="24"/>
+                <w:szCs w:val="24"/>
+              </w:rPr>
+              <w:t>3</w:t>
+            </w:r>
+            <w:r>
+              <w:rPr>
+                <w:rFonts w:ascii="Times New Roman" w:hAnsi="Times New Roman" w:cs="Times New Roman"/>
+                <w:color w:val="000000" w:themeColor="text1"/>
+                <w:sz w:val="24"/>
+                <w:szCs w:val="24"/>
+              </w:rPr>
+              <w:t xml:space="preserve"> days</w:t>
             </w:r>
           </w:p>
         </w:tc>
@@ -9793,7 +10077,25 @@
                 <w:sz w:val="24"/>
                 <w:szCs w:val="24"/>
               </w:rPr>
-              <w:t xml:space="preserve">:         10                                                       </w:t>
+              <w:t xml:space="preserve">:         </w:t>
+            </w:r>
+            <w:r>
+              <w:rPr>
+                <w:rFonts w:ascii="Times New Roman" w:hAnsi="Times New Roman" w:cs="Times New Roman"/>
+                <w:color w:val="000000" w:themeColor="text1"/>
+                <w:sz w:val="24"/>
+                <w:szCs w:val="24"/>
+              </w:rPr>
+              <w:t>4</w:t>
+            </w:r>
+            <w:r>
+              <w:rPr>
+                <w:rFonts w:ascii="Times New Roman" w:hAnsi="Times New Roman" w:cs="Times New Roman"/>
+                <w:color w:val="000000" w:themeColor="text1"/>
+                <w:sz w:val="24"/>
+                <w:szCs w:val="24"/>
+              </w:rPr>
+              <w:t xml:space="preserve">0                                                       </w:t>
             </w:r>
             <w:r>
               <w:rPr>
@@ -9812,7 +10114,25 @@
                 <w:sz w:val="24"/>
                 <w:szCs w:val="24"/>
               </w:rPr>
-              <w:t>: 8 days</w:t>
+              <w:t xml:space="preserve">: </w:t>
+            </w:r>
+            <w:r>
+              <w:rPr>
+                <w:rFonts w:ascii="Times New Roman" w:hAnsi="Times New Roman" w:cs="Times New Roman"/>
+                <w:color w:val="000000" w:themeColor="text1"/>
+                <w:sz w:val="24"/>
+                <w:szCs w:val="24"/>
+              </w:rPr>
+              <w:t>3</w:t>
+            </w:r>
+            <w:r>
+              <w:rPr>
+                <w:rFonts w:ascii="Times New Roman" w:hAnsi="Times New Roman" w:cs="Times New Roman"/>
+                <w:color w:val="000000" w:themeColor="text1"/>
+                <w:sz w:val="24"/>
+                <w:szCs w:val="24"/>
+              </w:rPr>
+              <w:t xml:space="preserve"> days</w:t>
             </w:r>
           </w:p>
         </w:tc>
@@ -10004,7 +10324,25 @@
                 <w:sz w:val="24"/>
                 <w:szCs w:val="24"/>
               </w:rPr>
-              <w:t xml:space="preserve">:         10                                                       </w:t>
+              <w:t xml:space="preserve">:         </w:t>
+            </w:r>
+            <w:r>
+              <w:rPr>
+                <w:rFonts w:ascii="Times New Roman" w:hAnsi="Times New Roman" w:cs="Times New Roman"/>
+                <w:color w:val="000000" w:themeColor="text1"/>
+                <w:sz w:val="24"/>
+                <w:szCs w:val="24"/>
+              </w:rPr>
+              <w:t>4</w:t>
+            </w:r>
+            <w:r>
+              <w:rPr>
+                <w:rFonts w:ascii="Times New Roman" w:hAnsi="Times New Roman" w:cs="Times New Roman"/>
+                <w:color w:val="000000" w:themeColor="text1"/>
+                <w:sz w:val="24"/>
+                <w:szCs w:val="24"/>
+              </w:rPr>
+              <w:t xml:space="preserve">0                                                       </w:t>
             </w:r>
             <w:r>
               <w:rPr>
@@ -10023,7 +10361,25 @@
                 <w:sz w:val="24"/>
                 <w:szCs w:val="24"/>
               </w:rPr>
-              <w:t>: 8 days</w:t>
+              <w:t xml:space="preserve">: </w:t>
+            </w:r>
+            <w:r>
+              <w:rPr>
+                <w:rFonts w:ascii="Times New Roman" w:hAnsi="Times New Roman" w:cs="Times New Roman"/>
+                <w:color w:val="000000" w:themeColor="text1"/>
+                <w:sz w:val="24"/>
+                <w:szCs w:val="24"/>
+              </w:rPr>
+              <w:t>3</w:t>
+            </w:r>
+            <w:r>
+              <w:rPr>
+                <w:rFonts w:ascii="Times New Roman" w:hAnsi="Times New Roman" w:cs="Times New Roman"/>
+                <w:color w:val="000000" w:themeColor="text1"/>
+                <w:sz w:val="24"/>
+                <w:szCs w:val="24"/>
+              </w:rPr>
+              <w:t xml:space="preserve"> days</w:t>
             </w:r>
           </w:p>
         </w:tc>
@@ -10215,7 +10571,25 @@
                 <w:sz w:val="24"/>
                 <w:szCs w:val="24"/>
               </w:rPr>
-              <w:t xml:space="preserve">:         10                                                       </w:t>
+              <w:t xml:space="preserve">:         </w:t>
+            </w:r>
+            <w:r>
+              <w:rPr>
+                <w:rFonts w:ascii="Times New Roman" w:hAnsi="Times New Roman" w:cs="Times New Roman"/>
+                <w:color w:val="000000" w:themeColor="text1"/>
+                <w:sz w:val="24"/>
+                <w:szCs w:val="24"/>
+              </w:rPr>
+              <w:t>4</w:t>
+            </w:r>
+            <w:r>
+              <w:rPr>
+                <w:rFonts w:ascii="Times New Roman" w:hAnsi="Times New Roman" w:cs="Times New Roman"/>
+                <w:color w:val="000000" w:themeColor="text1"/>
+                <w:sz w:val="24"/>
+                <w:szCs w:val="24"/>
+              </w:rPr>
+              <w:t xml:space="preserve">0                                                       </w:t>
             </w:r>
             <w:r>
               <w:rPr>
@@ -10234,7 +10608,25 @@
                 <w:sz w:val="24"/>
                 <w:szCs w:val="24"/>
               </w:rPr>
-              <w:t>: 8 days</w:t>
+              <w:t xml:space="preserve">: </w:t>
+            </w:r>
+            <w:r>
+              <w:rPr>
+                <w:rFonts w:ascii="Times New Roman" w:hAnsi="Times New Roman" w:cs="Times New Roman"/>
+                <w:color w:val="000000" w:themeColor="text1"/>
+                <w:sz w:val="24"/>
+                <w:szCs w:val="24"/>
+              </w:rPr>
+              <w:t>3</w:t>
+            </w:r>
+            <w:r>
+              <w:rPr>
+                <w:rFonts w:ascii="Times New Roman" w:hAnsi="Times New Roman" w:cs="Times New Roman"/>
+                <w:color w:val="000000" w:themeColor="text1"/>
+                <w:sz w:val="24"/>
+                <w:szCs w:val="24"/>
+              </w:rPr>
+              <w:t xml:space="preserve"> days</w:t>
             </w:r>
           </w:p>
         </w:tc>
@@ -10414,7 +10806,25 @@
                 <w:sz w:val="24"/>
                 <w:szCs w:val="24"/>
               </w:rPr>
-              <w:t xml:space="preserve">:         10                                                       </w:t>
+              <w:t xml:space="preserve">:         </w:t>
+            </w:r>
+            <w:r>
+              <w:rPr>
+                <w:rFonts w:ascii="Times New Roman" w:hAnsi="Times New Roman" w:cs="Times New Roman"/>
+                <w:color w:val="000000" w:themeColor="text1"/>
+                <w:sz w:val="24"/>
+                <w:szCs w:val="24"/>
+              </w:rPr>
+              <w:t>5</w:t>
+            </w:r>
+            <w:r>
+              <w:rPr>
+                <w:rFonts w:ascii="Times New Roman" w:hAnsi="Times New Roman" w:cs="Times New Roman"/>
+                <w:color w:val="000000" w:themeColor="text1"/>
+                <w:sz w:val="24"/>
+                <w:szCs w:val="24"/>
+              </w:rPr>
+              <w:t xml:space="preserve">0                                                       </w:t>
             </w:r>
             <w:r>
               <w:rPr>
@@ -10433,7 +10843,25 @@
                 <w:sz w:val="24"/>
                 <w:szCs w:val="24"/>
               </w:rPr>
-              <w:t>: 8 days</w:t>
+              <w:t xml:space="preserve">: </w:t>
+            </w:r>
+            <w:r>
+              <w:rPr>
+                <w:rFonts w:ascii="Times New Roman" w:hAnsi="Times New Roman" w:cs="Times New Roman"/>
+                <w:color w:val="000000" w:themeColor="text1"/>
+                <w:sz w:val="24"/>
+                <w:szCs w:val="24"/>
+              </w:rPr>
+              <w:t>4</w:t>
+            </w:r>
+            <w:r>
+              <w:rPr>
+                <w:rFonts w:ascii="Times New Roman" w:hAnsi="Times New Roman" w:cs="Times New Roman"/>
+                <w:color w:val="000000" w:themeColor="text1"/>
+                <w:sz w:val="24"/>
+                <w:szCs w:val="24"/>
+              </w:rPr>
+              <w:t xml:space="preserve"> days</w:t>
             </w:r>
           </w:p>
         </w:tc>
@@ -10650,7 +11078,25 @@
                 <w:sz w:val="24"/>
                 <w:szCs w:val="24"/>
               </w:rPr>
-              <w:t xml:space="preserve">:         10                                                       </w:t>
+              <w:t xml:space="preserve">:         </w:t>
+            </w:r>
+            <w:r>
+              <w:rPr>
+                <w:rFonts w:ascii="Times New Roman" w:hAnsi="Times New Roman" w:cs="Times New Roman"/>
+                <w:color w:val="000000" w:themeColor="text1"/>
+                <w:sz w:val="24"/>
+                <w:szCs w:val="24"/>
+              </w:rPr>
+              <w:t>5</w:t>
+            </w:r>
+            <w:r>
+              <w:rPr>
+                <w:rFonts w:ascii="Times New Roman" w:hAnsi="Times New Roman" w:cs="Times New Roman"/>
+                <w:color w:val="000000" w:themeColor="text1"/>
+                <w:sz w:val="24"/>
+                <w:szCs w:val="24"/>
+              </w:rPr>
+              <w:t xml:space="preserve">0                                                       </w:t>
             </w:r>
             <w:r>
               <w:rPr>
@@ -10669,7 +11115,25 @@
                 <w:sz w:val="24"/>
                 <w:szCs w:val="24"/>
               </w:rPr>
-              <w:t>: 8 days</w:t>
+              <w:t xml:space="preserve">: </w:t>
+            </w:r>
+            <w:r>
+              <w:rPr>
+                <w:rFonts w:ascii="Times New Roman" w:hAnsi="Times New Roman" w:cs="Times New Roman"/>
+                <w:color w:val="000000" w:themeColor="text1"/>
+                <w:sz w:val="24"/>
+                <w:szCs w:val="24"/>
+              </w:rPr>
+              <w:t>4</w:t>
+            </w:r>
+            <w:r>
+              <w:rPr>
+                <w:rFonts w:ascii="Times New Roman" w:hAnsi="Times New Roman" w:cs="Times New Roman"/>
+                <w:color w:val="000000" w:themeColor="text1"/>
+                <w:sz w:val="24"/>
+                <w:szCs w:val="24"/>
+              </w:rPr>
+              <w:t xml:space="preserve"> days</w:t>
             </w:r>
           </w:p>
         </w:tc>
@@ -10849,7 +11313,25 @@
                 <w:sz w:val="24"/>
                 <w:szCs w:val="24"/>
               </w:rPr>
-              <w:t xml:space="preserve">:         10                                                       </w:t>
+              <w:t xml:space="preserve">:         </w:t>
+            </w:r>
+            <w:r>
+              <w:rPr>
+                <w:rFonts w:ascii="Times New Roman" w:hAnsi="Times New Roman" w:cs="Times New Roman"/>
+                <w:color w:val="000000" w:themeColor="text1"/>
+                <w:sz w:val="24"/>
+                <w:szCs w:val="24"/>
+              </w:rPr>
+              <w:t>5</w:t>
+            </w:r>
+            <w:r>
+              <w:rPr>
+                <w:rFonts w:ascii="Times New Roman" w:hAnsi="Times New Roman" w:cs="Times New Roman"/>
+                <w:color w:val="000000" w:themeColor="text1"/>
+                <w:sz w:val="24"/>
+                <w:szCs w:val="24"/>
+              </w:rPr>
+              <w:t xml:space="preserve">0                                                       </w:t>
             </w:r>
             <w:r>
               <w:rPr>
@@ -10868,7 +11350,25 @@
                 <w:sz w:val="24"/>
                 <w:szCs w:val="24"/>
               </w:rPr>
-              <w:t>: 8 days</w:t>
+              <w:t xml:space="preserve">: </w:t>
+            </w:r>
+            <w:r>
+              <w:rPr>
+                <w:rFonts w:ascii="Times New Roman" w:hAnsi="Times New Roman" w:cs="Times New Roman"/>
+                <w:color w:val="000000" w:themeColor="text1"/>
+                <w:sz w:val="24"/>
+                <w:szCs w:val="24"/>
+              </w:rPr>
+              <w:t>3</w:t>
+            </w:r>
+            <w:r>
+              <w:rPr>
+                <w:rFonts w:ascii="Times New Roman" w:hAnsi="Times New Roman" w:cs="Times New Roman"/>
+                <w:color w:val="000000" w:themeColor="text1"/>
+                <w:sz w:val="24"/>
+                <w:szCs w:val="24"/>
+              </w:rPr>
+              <w:t xml:space="preserve"> days</w:t>
             </w:r>
           </w:p>
         </w:tc>
@@ -11082,7 +11582,25 @@
                 <w:sz w:val="24"/>
                 <w:szCs w:val="24"/>
               </w:rPr>
-              <w:t>: 8 days</w:t>
+              <w:t xml:space="preserve">: </w:t>
+            </w:r>
+            <w:r>
+              <w:rPr>
+                <w:rFonts w:ascii="Times New Roman" w:hAnsi="Times New Roman" w:cs="Times New Roman"/>
+                <w:color w:val="000000" w:themeColor="text1"/>
+                <w:sz w:val="24"/>
+                <w:szCs w:val="24"/>
+              </w:rPr>
+              <w:t>10</w:t>
+            </w:r>
+            <w:r>
+              <w:rPr>
+                <w:rFonts w:ascii="Times New Roman" w:hAnsi="Times New Roman" w:cs="Times New Roman"/>
+                <w:color w:val="000000" w:themeColor="text1"/>
+                <w:sz w:val="24"/>
+                <w:szCs w:val="24"/>
+              </w:rPr>
+              <w:t xml:space="preserve"> days</w:t>
             </w:r>
           </w:p>
         </w:tc>
@@ -11224,27 +11742,7 @@
           <w:szCs w:val="24"/>
         </w:rPr>
         <w:lastRenderedPageBreak/>
-        <w:t>PROJECT AGREEMENT AND CONVERSATIO</w:t>
-      </w:r>
-      <w:r>
-        <w:rPr>
-          <w:rFonts w:cstheme="minorHAnsi"/>
-          <w:b/>
-          <w:bCs/>
-          <w:sz w:val="24"/>
-          <w:szCs w:val="24"/>
-        </w:rPr>
-        <w:t>N</w:t>
-      </w:r>
-      <w:r>
-        <w:rPr>
-          <w:rFonts w:cstheme="minorHAnsi"/>
-          <w:b/>
-          <w:bCs/>
-          <w:sz w:val="24"/>
-          <w:szCs w:val="24"/>
-        </w:rPr>
-        <w:t xml:space="preserve"> WITH CLIENT:</w:t>
+        <w:t>PROJECT AGREEMENT WITH CLIENT:</w:t>
       </w:r>
     </w:p>
     <w:p>
@@ -11279,7 +11777,7 @@
                     </pic:cNvPicPr>
                   </pic:nvPicPr>
                   <pic:blipFill>
-                    <a:blip r:embed="rId55" cstate="print">
+                    <a:blip r:embed="rId47" cstate="print">
                       <a:extLst>
                         <a:ext uri="{28A0092B-C50C-407E-A947-70E740481C1C}">
                           <a14:useLocalDpi xmlns:a14="http://schemas.microsoft.com/office/drawing/2010/main" val="0"/>
@@ -11355,7 +11853,7 @@
                     </pic:cNvPicPr>
                   </pic:nvPicPr>
                   <pic:blipFill>
-                    <a:blip r:embed="rId56" cstate="print">
+                    <a:blip r:embed="rId48" cstate="print">
                       <a:extLst>
                         <a:ext uri="{28A0092B-C50C-407E-A947-70E740481C1C}">
                           <a14:useLocalDpi xmlns:a14="http://schemas.microsoft.com/office/drawing/2010/main" val="0"/>
@@ -11442,7 +11940,7 @@
                     </pic:cNvPicPr>
                   </pic:nvPicPr>
                   <pic:blipFill>
-                    <a:blip r:embed="rId57" cstate="print">
+                    <a:blip r:embed="rId49" cstate="print">
                       <a:extLst>
                         <a:ext uri="{28A0092B-C50C-407E-A947-70E740481C1C}">
                           <a14:useLocalDpi xmlns:a14="http://schemas.microsoft.com/office/drawing/2010/main" val="0"/>
@@ -11529,7 +12027,7 @@
                     </pic:cNvPicPr>
                   </pic:nvPicPr>
                   <pic:blipFill>
-                    <a:blip r:embed="rId58" cstate="print">
+                    <a:blip r:embed="rId50" cstate="print">
                       <a:extLst>
                         <a:ext uri="{28A0092B-C50C-407E-A947-70E740481C1C}">
                           <a14:useLocalDpi xmlns:a14="http://schemas.microsoft.com/office/drawing/2010/main" val="0"/>
@@ -11651,7 +12149,7 @@
                     </pic:cNvPicPr>
                   </pic:nvPicPr>
                   <pic:blipFill>
-                    <a:blip r:embed="rId59" cstate="print">
+                    <a:blip r:embed="rId51" cstate="print">
                       <a:extLst>
                         <a:ext uri="{28A0092B-C50C-407E-A947-70E740481C1C}">
                           <a14:useLocalDpi xmlns:a14="http://schemas.microsoft.com/office/drawing/2010/main" val="0"/>
@@ -11786,7 +12284,6 @@
           <w:id w:val="2004849873"/>
           <w:citation/>
         </w:sdtPr>
-        <w:sdtEndPr/>
         <w:sdtContent>
           <w:r>
             <w:rPr>
@@ -12199,7 +12696,7 @@
         </w:rPr>
         <w:t>Go to </w:t>
       </w:r>
-      <w:hyperlink r:id="rId60" w:tgtFrame="_blank" w:history="1">
+      <w:hyperlink r:id="rId52" w:tgtFrame="_blank" w:history="1">
         <w:r>
           <w:rPr>
             <w:rStyle w:val="Hyperlink"/>
@@ -12345,7 +12842,7 @@
         </w:rPr>
         <w:t> box, enter </w:t>
       </w:r>
-      <w:hyperlink r:id="rId61" w:history="1">
+      <w:hyperlink r:id="rId53" w:history="1">
         <w:r>
           <w:rPr>
             <w:rStyle w:val="flex-shrink-0"/>
@@ -12449,7 +12946,7 @@
                     <pic:cNvPicPr/>
                   </pic:nvPicPr>
                   <pic:blipFill rotWithShape="1">
-                    <a:blip r:embed="rId62"/>
+                    <a:blip r:embed="rId54"/>
                     <a:srcRect l="664" t="5321" r="2614" b="11034"/>
                     <a:stretch/>
                   </pic:blipFill>
@@ -12544,7 +13041,7 @@
         </w:rPr>
         <w:t xml:space="preserve">Download Git for Windows from </w:t>
       </w:r>
-      <w:hyperlink r:id="rId63" w:history="1">
+      <w:hyperlink r:id="rId55" w:history="1">
         <w:r>
           <w:rPr>
             <w:rStyle w:val="Hyperlink"/>
@@ -12637,7 +13134,7 @@
                     </pic:cNvPicPr>
                   </pic:nvPicPr>
                   <pic:blipFill rotWithShape="1">
-                    <a:blip r:embed="rId64">
+                    <a:blip r:embed="rId56">
                       <a:extLst>
                         <a:ext uri="{28A0092B-C50C-407E-A947-70E740481C1C}">
                           <a14:useLocalDpi xmlns:a14="http://schemas.microsoft.com/office/drawing/2010/main" val="0"/>
@@ -12727,7 +13224,6 @@
           <w:id w:val="1800492767"/>
           <w:citation/>
         </w:sdtPr>
-        <w:sdtEndPr/>
         <w:sdtContent>
           <w:r>
             <w:rPr>
@@ -13016,7 +13512,7 @@
         </w:rPr>
         <w:t xml:space="preserve">We selected IntelliJ among others IDE mainly because IntelliJ IDEA it is the base IDE used by Android Studio for developing Android apps, and all the members are already familiar with Android Studio. We also took into consideration the next statistics retrieved from </w:t>
       </w:r>
-      <w:hyperlink r:id="rId65" w:history="1">
+      <w:hyperlink r:id="rId57" w:history="1">
         <w:r>
           <w:rPr>
             <w:rStyle w:val="Hyperlink"/>
@@ -13422,7 +13918,6 @@
           <w:id w:val="-302011128"/>
           <w:citation/>
         </w:sdtPr>
-        <w:sdtEndPr/>
         <w:sdtContent>
           <w:r>
             <w:rPr>
@@ -13512,7 +14007,6 @@
           <w:id w:val="-2115587200"/>
           <w:citation/>
         </w:sdtPr>
-        <w:sdtEndPr/>
         <w:sdtContent>
           <w:r>
             <w:rPr>
@@ -13762,7 +14256,7 @@
         </w:rPr>
         <w:t xml:space="preserve">endorsed integrated development environment (IDE) for </w:t>
       </w:r>
-      <w:hyperlink r:id="rId66" w:tooltip="Google" w:history="1">
+      <w:hyperlink r:id="rId58" w:tooltip="Google" w:history="1">
         <w:r>
           <w:rPr>
             <w:rStyle w:val="Hyperlink"/>
@@ -13785,7 +14279,7 @@
         </w:rPr>
         <w:t>'s </w:t>
       </w:r>
-      <w:hyperlink r:id="rId67" w:tooltip="Android (operating system)" w:history="1">
+      <w:hyperlink r:id="rId59" w:tooltip="Android (operating system)" w:history="1">
         <w:r>
           <w:rPr>
             <w:rStyle w:val="Hyperlink"/>
@@ -13808,7 +14302,7 @@
         </w:rPr>
         <w:t> </w:t>
       </w:r>
-      <w:hyperlink r:id="rId68" w:tooltip="Operating system" w:history="1">
+      <w:hyperlink r:id="rId60" w:tooltip="Operating system" w:history="1">
         <w:r>
           <w:rPr>
             <w:rStyle w:val="Hyperlink"/>
@@ -13831,7 +14325,7 @@
         </w:rPr>
         <w:t>. It is built on </w:t>
       </w:r>
-      <w:hyperlink r:id="rId69" w:tooltip="JetBrains" w:history="1">
+      <w:hyperlink r:id="rId61" w:tooltip="JetBrains" w:history="1">
         <w:r>
           <w:rPr>
             <w:rStyle w:val="Hyperlink"/>
@@ -13854,7 +14348,7 @@
         </w:rPr>
         <w:t>' </w:t>
       </w:r>
-      <w:hyperlink r:id="rId70" w:tooltip="IntelliJ IDEA" w:history="1">
+      <w:hyperlink r:id="rId62" w:tooltip="IntelliJ IDEA" w:history="1">
         <w:r>
           <w:rPr>
             <w:rStyle w:val="Hyperlink"/>
@@ -13885,7 +14379,7 @@
         </w:rPr>
         <w:t>It is a replacement for the </w:t>
       </w:r>
-      <w:hyperlink r:id="rId71" w:anchor="Android_Development_Tools" w:tooltip="Eclipse (software)" w:history="1">
+      <w:hyperlink r:id="rId63" w:anchor="Android_Development_Tools" w:tooltip="Eclipse (software)" w:history="1">
         <w:r>
           <w:rPr>
             <w:rStyle w:val="Hyperlink"/>
@@ -14625,7 +15119,7 @@
                     </pic:cNvPicPr>
                   </pic:nvPicPr>
                   <pic:blipFill rotWithShape="1">
-                    <a:blip r:embed="rId72">
+                    <a:blip r:embed="rId64">
                       <a:extLst>
                         <a:ext uri="{28A0092B-C50C-407E-A947-70E740481C1C}">
                           <a14:useLocalDpi xmlns:a14="http://schemas.microsoft.com/office/drawing/2010/main" val="0"/>
@@ -15140,7 +15634,7 @@
                     </pic:cNvPicPr>
                   </pic:nvPicPr>
                   <pic:blipFill>
-                    <a:blip r:embed="rId73">
+                    <a:blip r:embed="rId65">
                       <a:extLst>
                         <a:ext uri="{28A0092B-C50C-407E-A947-70E740481C1C}">
                           <a14:useLocalDpi xmlns:a14="http://schemas.microsoft.com/office/drawing/2010/main" val="0"/>
@@ -15597,7 +16091,6 @@
           <w:id w:val="-1518840049"/>
           <w:citation/>
         </w:sdtPr>
-        <w:sdtEndPr/>
         <w:sdtContent>
           <w:r>
             <w:rPr>
@@ -15785,7 +16278,7 @@
                     </pic:cNvPicPr>
                   </pic:nvPicPr>
                   <pic:blipFill>
-                    <a:blip r:embed="rId74">
+                    <a:blip r:embed="rId66">
                       <a:extLst>
                         <a:ext uri="{28A0092B-C50C-407E-A947-70E740481C1C}">
                           <a14:useLocalDpi xmlns:a14="http://schemas.microsoft.com/office/drawing/2010/main" val="0"/>
@@ -15850,7 +16343,7 @@
                     </pic:cNvPicPr>
                   </pic:nvPicPr>
                   <pic:blipFill>
-                    <a:blip r:embed="rId75">
+                    <a:blip r:embed="rId67">
                       <a:extLst>
                         <a:ext uri="{28A0092B-C50C-407E-A947-70E740481C1C}">
                           <a14:useLocalDpi xmlns:a14="http://schemas.microsoft.com/office/drawing/2010/main" val="0"/>
@@ -15951,7 +16444,7 @@
                     </pic:cNvPicPr>
                   </pic:nvPicPr>
                   <pic:blipFill>
-                    <a:blip r:embed="rId76">
+                    <a:blip r:embed="rId68">
                       <a:extLst>
                         <a:ext uri="{28A0092B-C50C-407E-A947-70E740481C1C}">
                           <a14:useLocalDpi xmlns:a14="http://schemas.microsoft.com/office/drawing/2010/main" val="0"/>
@@ -16007,7 +16500,7 @@
                     </pic:cNvPicPr>
                   </pic:nvPicPr>
                   <pic:blipFill>
-                    <a:blip r:embed="rId77">
+                    <a:blip r:embed="rId69">
                       <a:extLst>
                         <a:ext uri="{28A0092B-C50C-407E-A947-70E740481C1C}">
                           <a14:useLocalDpi xmlns:a14="http://schemas.microsoft.com/office/drawing/2010/main" val="0"/>
@@ -16149,150 +16642,326 @@
         </w:rPr>
       </w:pPr>
     </w:p>
-    <w:p>
-      <w:pPr>
-        <w:rPr>
-          <w:rFonts w:cstheme="minorHAnsi"/>
-          <w:sz w:val="24"/>
-          <w:szCs w:val="24"/>
-        </w:rPr>
-      </w:pPr>
-    </w:p>
-    <w:p>
-      <w:pPr>
-        <w:rPr>
-          <w:rFonts w:cstheme="minorHAnsi"/>
-          <w:sz w:val="24"/>
-          <w:szCs w:val="24"/>
-        </w:rPr>
-      </w:pPr>
-    </w:p>
-    <w:p>
-      <w:pPr>
-        <w:rPr>
-          <w:rFonts w:cstheme="minorHAnsi"/>
-          <w:sz w:val="24"/>
-          <w:szCs w:val="24"/>
-        </w:rPr>
-      </w:pPr>
-    </w:p>
-    <w:p>
-      <w:pPr>
-        <w:rPr>
-          <w:rFonts w:cstheme="minorHAnsi"/>
-          <w:sz w:val="24"/>
-          <w:szCs w:val="24"/>
-        </w:rPr>
-      </w:pPr>
-    </w:p>
-    <w:p>
-      <w:pPr>
-        <w:rPr>
-          <w:rFonts w:cstheme="minorHAnsi"/>
-          <w:sz w:val="24"/>
-          <w:szCs w:val="24"/>
-        </w:rPr>
-      </w:pPr>
-    </w:p>
-    <w:p>
-      <w:pPr>
-        <w:rPr>
-          <w:rFonts w:cstheme="minorHAnsi"/>
-          <w:sz w:val="24"/>
-          <w:szCs w:val="24"/>
-        </w:rPr>
-      </w:pPr>
-    </w:p>
-    <w:p>
-      <w:pPr>
-        <w:rPr>
-          <w:rFonts w:cstheme="minorHAnsi"/>
-          <w:sz w:val="24"/>
-          <w:szCs w:val="24"/>
-        </w:rPr>
-      </w:pPr>
-    </w:p>
-    <w:p>
-      <w:pPr>
-        <w:rPr>
-          <w:rFonts w:cstheme="minorHAnsi"/>
-          <w:sz w:val="24"/>
-          <w:szCs w:val="24"/>
-        </w:rPr>
-      </w:pPr>
-    </w:p>
-    <w:p>
-      <w:pPr>
-        <w:rPr>
-          <w:rFonts w:cstheme="minorHAnsi"/>
-          <w:sz w:val="24"/>
-          <w:szCs w:val="24"/>
-        </w:rPr>
-      </w:pPr>
-    </w:p>
-    <w:p>
-      <w:pPr>
-        <w:rPr>
-          <w:rFonts w:cstheme="minorHAnsi"/>
-          <w:sz w:val="24"/>
-          <w:szCs w:val="24"/>
-        </w:rPr>
-      </w:pPr>
-    </w:p>
-    <w:p>
-      <w:pPr>
-        <w:rPr>
-          <w:rFonts w:cstheme="minorHAnsi"/>
-          <w:sz w:val="24"/>
-          <w:szCs w:val="24"/>
-        </w:rPr>
-      </w:pPr>
-    </w:p>
-    <w:p>
-      <w:pPr>
-        <w:rPr>
-          <w:rFonts w:cstheme="minorHAnsi"/>
-          <w:sz w:val="24"/>
-          <w:szCs w:val="24"/>
-        </w:rPr>
-      </w:pPr>
-    </w:p>
-    <w:p>
-      <w:pPr>
-        <w:rPr>
-          <w:rFonts w:cstheme="minorHAnsi"/>
-          <w:sz w:val="24"/>
-          <w:szCs w:val="24"/>
-        </w:rPr>
-      </w:pPr>
-    </w:p>
-    <w:p>
-      <w:pPr>
-        <w:rPr>
-          <w:rFonts w:cstheme="minorHAnsi"/>
-          <w:sz w:val="24"/>
-          <w:szCs w:val="24"/>
-        </w:rPr>
-      </w:pPr>
-    </w:p>
-    <w:p>
-      <w:pPr>
-        <w:rPr>
-          <w:rFonts w:cstheme="minorHAnsi"/>
-          <w:sz w:val="24"/>
-          <w:szCs w:val="24"/>
-        </w:rPr>
-      </w:pPr>
-      <w:bookmarkStart w:id="0" w:name="_GoBack"/>
-      <w:bookmarkEnd w:id="0"/>
+    <w:sdt>
+      <w:sdtPr>
+        <w:id w:val="-812407256"/>
+        <w:docPartObj>
+          <w:docPartGallery w:val="Bibliographies"/>
+          <w:docPartUnique/>
+        </w:docPartObj>
+      </w:sdtPr>
+      <w:sdtEndPr>
+        <w:rPr>
+          <w:rFonts w:asciiTheme="minorHAnsi" w:eastAsiaTheme="minorHAnsi" w:hAnsiTheme="minorHAnsi" w:cstheme="minorBidi"/>
+          <w:color w:val="auto"/>
+          <w:sz w:val="22"/>
+          <w:szCs w:val="22"/>
+        </w:rPr>
+      </w:sdtEndPr>
+      <w:sdtContent>
+        <w:p>
+          <w:pPr>
+            <w:pStyle w:val="Heading1"/>
+          </w:pPr>
+          <w:r>
+            <w:t>References</w:t>
+          </w:r>
+        </w:p>
+        <w:sdt>
+          <w:sdtPr>
+            <w:id w:val="-573587230"/>
+            <w:bibliography/>
+          </w:sdtPr>
+          <w:sdtContent>
+            <w:sdt>
+              <w:sdtPr>
+                <w:id w:val="111145805"/>
+                <w:bibliography/>
+              </w:sdtPr>
+              <w:sdtContent>
+                <w:p>
+                  <w:pPr>
+                    <w:pStyle w:val="Bibliography"/>
+                    <w:ind w:left="720" w:hanging="720"/>
+                    <w:rPr>
+                      <w:noProof/>
+                      <w:sz w:val="24"/>
+                    </w:rPr>
+                  </w:pPr>
+                  <w:r>
+                    <w:fldChar w:fldCharType="begin"/>
+                  </w:r>
+                  <w:r>
+                    <w:instrText xml:space="preserve"> BIBLIOGRAPHY </w:instrText>
+                  </w:r>
+                  <w:r>
+                    <w:fldChar w:fldCharType="separate"/>
+                  </w:r>
+                  <w:r>
+                    <w:rPr>
+                      <w:noProof/>
+                    </w:rPr>
+                    <w:t xml:space="preserve">AWS. (2014, 10 6). </w:t>
+                  </w:r>
+                  <w:r>
+                    <w:rPr>
+                      <w:i/>
+                      <w:iCs/>
+                      <w:noProof/>
+                    </w:rPr>
+                    <w:t>AWS CodeDeploy</w:t>
+                  </w:r>
+                  <w:r>
+                    <w:rPr>
+                      <w:noProof/>
+                    </w:rPr>
+                    <w:t xml:space="preserve">. Retrieved from </w:t>
+                  </w:r>
+                  <w:r>
+                    <w:rPr>
+                      <w:noProof/>
+                    </w:rPr>
+                    <w:t xml:space="preserve"> </w:t>
+                  </w:r>
+                  <w:r>
+                    <w:rPr>
+                      <w:noProof/>
+                    </w:rPr>
+                    <w:t>https://docs.aws.amazon.com/codedeploy/latest/userguide/tutorials-github-create-github-account.html?tag=askcomdelta-20</w:t>
+                  </w:r>
+                </w:p>
+                <w:p>
+                  <w:pPr>
+                    <w:pStyle w:val="Bibliography"/>
+                    <w:ind w:left="720" w:hanging="720"/>
+                    <w:rPr>
+                      <w:noProof/>
+                    </w:rPr>
+                  </w:pPr>
+                  <w:r>
+                    <w:rPr>
+                      <w:i/>
+                      <w:iCs/>
+                      <w:noProof/>
+                    </w:rPr>
+                    <w:t>guru99</w:t>
+                  </w:r>
+                  <w:r>
+                    <w:rPr>
+                      <w:noProof/>
+                    </w:rPr>
+                    <w:t>. (n.d.). Retrieved from Regression testing: https://www.guru99.com/regression-testing.html</w:t>
+                  </w:r>
+                </w:p>
+                <w:p>
+                  <w:pPr>
+                    <w:pStyle w:val="Bibliography"/>
+                    <w:ind w:left="720" w:hanging="720"/>
+                    <w:rPr>
+                      <w:noProof/>
+                    </w:rPr>
+                  </w:pPr>
+                  <w:r>
+                    <w:rPr>
+                      <w:i/>
+                      <w:iCs/>
+                      <w:noProof/>
+                    </w:rPr>
+                    <w:t>softwaretestingfundamentals</w:t>
+                  </w:r>
+                  <w:r>
+                    <w:rPr>
+                      <w:noProof/>
+                    </w:rPr>
+                    <w:t>. (n.d.). Retrieved from Unit-testing: http://softwaretestingfundamentals.com/unit-testing/</w:t>
+                  </w:r>
+                </w:p>
+                <w:p>
+                  <w:pPr>
+                    <w:pStyle w:val="Bibliography"/>
+                    <w:ind w:left="720" w:hanging="720"/>
+                    <w:rPr>
+                      <w:noProof/>
+                    </w:rPr>
+                  </w:pPr>
+                  <w:r>
+                    <w:rPr>
+                      <w:i/>
+                      <w:iCs/>
+                      <w:noProof/>
+                    </w:rPr>
+                    <w:t>TortoiseGit</w:t>
+                  </w:r>
+                  <w:r>
+                    <w:rPr>
+                      <w:noProof/>
+                    </w:rPr>
+                    <w:t>. (2015-2019 ). Retrieved from https://tortoisegit.org/about/</w:t>
+                  </w:r>
+                </w:p>
+                <w:p>
+                  <w:pPr>
+                    <w:spacing w:line="259" w:lineRule="auto"/>
+                  </w:pPr>
+                  <w:r>
+                    <w:rPr>
+                      <w:b/>
+                      <w:bCs/>
+                      <w:noProof/>
+                    </w:rPr>
+                    <w:fldChar w:fldCharType="end"/>
+                  </w:r>
+                </w:p>
+              </w:sdtContent>
+            </w:sdt>
+            <w:p>
+              <w:pPr>
+                <w:pStyle w:val="Bibliography"/>
+                <w:ind w:left="720" w:hanging="720"/>
+              </w:pPr>
+            </w:p>
+          </w:sdtContent>
+        </w:sdt>
+      </w:sdtContent>
+    </w:sdt>
+    <w:p>
+      <w:pPr>
+        <w:rPr>
+          <w:rFonts w:cstheme="minorHAnsi"/>
+          <w:sz w:val="24"/>
+          <w:szCs w:val="24"/>
+        </w:rPr>
+      </w:pPr>
+    </w:p>
+    <w:p>
+      <w:pPr>
+        <w:rPr>
+          <w:rFonts w:cstheme="minorHAnsi"/>
+          <w:sz w:val="24"/>
+          <w:szCs w:val="24"/>
+        </w:rPr>
+      </w:pPr>
+    </w:p>
+    <w:p>
+      <w:pPr>
+        <w:rPr>
+          <w:rFonts w:cstheme="minorHAnsi"/>
+          <w:sz w:val="24"/>
+          <w:szCs w:val="24"/>
+        </w:rPr>
+      </w:pPr>
+    </w:p>
+    <w:p>
+      <w:pPr>
+        <w:rPr>
+          <w:rFonts w:cstheme="minorHAnsi"/>
+          <w:sz w:val="24"/>
+          <w:szCs w:val="24"/>
+        </w:rPr>
+      </w:pPr>
+    </w:p>
+    <w:p>
+      <w:pPr>
+        <w:rPr>
+          <w:rFonts w:cstheme="minorHAnsi"/>
+          <w:sz w:val="24"/>
+          <w:szCs w:val="24"/>
+        </w:rPr>
+      </w:pPr>
+    </w:p>
+    <w:p>
+      <w:pPr>
+        <w:rPr>
+          <w:rFonts w:cstheme="minorHAnsi"/>
+          <w:sz w:val="24"/>
+          <w:szCs w:val="24"/>
+        </w:rPr>
+      </w:pPr>
+    </w:p>
+    <w:p>
+      <w:pPr>
+        <w:rPr>
+          <w:rFonts w:cstheme="minorHAnsi"/>
+          <w:sz w:val="24"/>
+          <w:szCs w:val="24"/>
+        </w:rPr>
+      </w:pPr>
+    </w:p>
+    <w:p>
+      <w:pPr>
+        <w:rPr>
+          <w:rFonts w:cstheme="minorHAnsi"/>
+          <w:sz w:val="24"/>
+          <w:szCs w:val="24"/>
+        </w:rPr>
+      </w:pPr>
+    </w:p>
+    <w:p>
+      <w:pPr>
+        <w:rPr>
+          <w:rFonts w:cstheme="minorHAnsi"/>
+          <w:sz w:val="24"/>
+          <w:szCs w:val="24"/>
+        </w:rPr>
+      </w:pPr>
+    </w:p>
+    <w:p>
+      <w:pPr>
+        <w:rPr>
+          <w:rFonts w:cstheme="minorHAnsi"/>
+          <w:sz w:val="24"/>
+          <w:szCs w:val="24"/>
+        </w:rPr>
+      </w:pPr>
+    </w:p>
+    <w:p>
+      <w:pPr>
+        <w:rPr>
+          <w:rFonts w:cstheme="minorHAnsi"/>
+          <w:sz w:val="24"/>
+          <w:szCs w:val="24"/>
+        </w:rPr>
+      </w:pPr>
+    </w:p>
+    <w:p>
+      <w:pPr>
+        <w:rPr>
+          <w:rFonts w:cstheme="minorHAnsi"/>
+          <w:sz w:val="24"/>
+          <w:szCs w:val="24"/>
+        </w:rPr>
+      </w:pPr>
+    </w:p>
+    <w:p>
+      <w:pPr>
+        <w:rPr>
+          <w:rFonts w:cstheme="minorHAnsi"/>
+          <w:sz w:val="24"/>
+          <w:szCs w:val="24"/>
+        </w:rPr>
+      </w:pPr>
+    </w:p>
+    <w:p>
+      <w:pPr>
+        <w:rPr>
+          <w:rFonts w:cstheme="minorHAnsi"/>
+          <w:sz w:val="24"/>
+          <w:szCs w:val="24"/>
+        </w:rPr>
+      </w:pPr>
+    </w:p>
+    <w:bookmarkEnd w:id="0"/>
+    <w:p>
+      <w:pPr>
+        <w:rPr>
+          <w:rFonts w:cstheme="minorHAnsi"/>
+          <w:sz w:val="24"/>
+          <w:szCs w:val="24"/>
+        </w:rPr>
+      </w:pPr>
     </w:p>
     <w:sectPr>
-      <w:headerReference w:type="even" r:id="rId78"/>
-      <w:headerReference w:type="default" r:id="rId79"/>
-      <w:footerReference w:type="even" r:id="rId80"/>
-      <w:footerReference w:type="default" r:id="rId81"/>
-      <w:headerReference w:type="first" r:id="rId82"/>
-      <w:footerReference w:type="first" r:id="rId83"/>
+      <w:footerReference w:type="default" r:id="rId70"/>
       <w:pgSz w:w="11906" w:h="16838"/>
       <w:pgMar w:top="1440" w:right="1440" w:bottom="1440" w:left="1440" w:header="708" w:footer="708" w:gutter="0"/>
       <w:cols w:space="708"/>
@@ -16329,26 +16998,49 @@
 
 <file path=word/footer1.xml><?xml version="1.0" encoding="utf-8"?>
 <w:ftr xmlns:wpc="http://schemas.microsoft.com/office/word/2010/wordprocessingCanvas" xmlns:cx="http://schemas.microsoft.com/office/drawing/2014/chartex" xmlns:cx1="http://schemas.microsoft.com/office/drawing/2015/9/8/chartex" xmlns:cx2="http://schemas.microsoft.com/office/drawing/2015/10/21/chartex" xmlns:cx3="http://schemas.microsoft.com/office/drawing/2016/5/9/chartex" xmlns:cx4="http://schemas.microsoft.com/office/drawing/2016/5/10/chartex" xmlns:cx5="http://schemas.microsoft.com/office/drawing/2016/5/11/chartex" xmlns:cx6="http://schemas.microsoft.com/office/drawing/2016/5/12/chartex" xmlns:cx7="http://schemas.microsoft.com/office/drawing/2016/5/13/chartex" xmlns:cx8="http://schemas.microsoft.com/office/drawing/2016/5/14/chartex" xmlns:mc="http://schemas.openxmlformats.org/markup-compatibility/2006" xmlns:aink="http://schemas.microsoft.com/office/drawing/2016/ink" xmlns:am3d="http://schemas.microsoft.com/office/drawing/2017/model3d" xmlns:o="urn:schemas-microsoft-com:office:office" xmlns:r="http://schemas.openxmlformats.org/officeDocument/2006/relationships" xmlns:m="http://schemas.openxmlformats.org/officeDocument/2006/math" xmlns:v="urn:schemas-microsoft-com:vml" xmlns:wp14="http://schemas.microsoft.com/office/word/2010/wordprocessingDrawing" xmlns:wp="http://schemas.openxmlformats.org/drawingml/2006/wordprocessingDrawing" xmlns:w10="urn:schemas-microsoft-com:office:word" xmlns:w="http://schemas.openxmlformats.org/wordprocessingml/2006/main" xmlns:w14="http://schemas.microsoft.com/office/word/2010/wordml" xmlns:w15="http://schemas.microsoft.com/office/word/2012/wordml" xmlns:w16cid="http://schemas.microsoft.com/office/word/2016/wordml/cid" xmlns:w16se="http://schemas.microsoft.com/office/word/2015/wordml/symex" xmlns:wpg="http://schemas.microsoft.com/office/word/2010/wordprocessingGroup" xmlns:wpi="http://schemas.microsoft.com/office/word/2010/wordprocessingInk" xmlns:wne="http://schemas.microsoft.com/office/word/2006/wordml" xmlns:wps="http://schemas.microsoft.com/office/word/2010/wordprocessingShape" mc:Ignorable="w14 w15 w16se w16cid wp14">
-  <w:p>
-    <w:pPr>
-      <w:pStyle w:val="Footer"/>
-    </w:pPr>
-  </w:p>
-</w:ftr>
-</file>
-
-<file path=word/footer2.xml><?xml version="1.0" encoding="utf-8"?>
-<w:ftr xmlns:wpc="http://schemas.microsoft.com/office/word/2010/wordprocessingCanvas" xmlns:cx="http://schemas.microsoft.com/office/drawing/2014/chartex" xmlns:cx1="http://schemas.microsoft.com/office/drawing/2015/9/8/chartex" xmlns:cx2="http://schemas.microsoft.com/office/drawing/2015/10/21/chartex" xmlns:cx3="http://schemas.microsoft.com/office/drawing/2016/5/9/chartex" xmlns:cx4="http://schemas.microsoft.com/office/drawing/2016/5/10/chartex" xmlns:cx5="http://schemas.microsoft.com/office/drawing/2016/5/11/chartex" xmlns:cx6="http://schemas.microsoft.com/office/drawing/2016/5/12/chartex" xmlns:cx7="http://schemas.microsoft.com/office/drawing/2016/5/13/chartex" xmlns:cx8="http://schemas.microsoft.com/office/drawing/2016/5/14/chartex" xmlns:mc="http://schemas.openxmlformats.org/markup-compatibility/2006" xmlns:aink="http://schemas.microsoft.com/office/drawing/2016/ink" xmlns:am3d="http://schemas.microsoft.com/office/drawing/2017/model3d" xmlns:o="urn:schemas-microsoft-com:office:office" xmlns:r="http://schemas.openxmlformats.org/officeDocument/2006/relationships" xmlns:m="http://schemas.openxmlformats.org/officeDocument/2006/math" xmlns:v="urn:schemas-microsoft-com:vml" xmlns:wp14="http://schemas.microsoft.com/office/word/2010/wordprocessingDrawing" xmlns:wp="http://schemas.openxmlformats.org/drawingml/2006/wordprocessingDrawing" xmlns:w10="urn:schemas-microsoft-com:office:word" xmlns:w="http://schemas.openxmlformats.org/wordprocessingml/2006/main" xmlns:w14="http://schemas.microsoft.com/office/word/2010/wordml" xmlns:w15="http://schemas.microsoft.com/office/word/2012/wordml" xmlns:w16cid="http://schemas.microsoft.com/office/word/2016/wordml/cid" xmlns:w16se="http://schemas.microsoft.com/office/word/2015/wordml/symex" xmlns:wpg="http://schemas.microsoft.com/office/word/2010/wordprocessingGroup" xmlns:wpi="http://schemas.microsoft.com/office/word/2010/wordprocessingInk" xmlns:wne="http://schemas.microsoft.com/office/word/2006/wordml" xmlns:wps="http://schemas.microsoft.com/office/word/2010/wordprocessingShape" mc:Ignorable="w14 w15 w16se w16cid wp14">
-  <w:p>
-    <w:pPr>
-      <w:pStyle w:val="Footer"/>
-    </w:pPr>
-  </w:p>
-</w:ftr>
-</file>
-
-<file path=word/footer3.xml><?xml version="1.0" encoding="utf-8"?>
-<w:ftr xmlns:wpc="http://schemas.microsoft.com/office/word/2010/wordprocessingCanvas" xmlns:cx="http://schemas.microsoft.com/office/drawing/2014/chartex" xmlns:cx1="http://schemas.microsoft.com/office/drawing/2015/9/8/chartex" xmlns:cx2="http://schemas.microsoft.com/office/drawing/2015/10/21/chartex" xmlns:cx3="http://schemas.microsoft.com/office/drawing/2016/5/9/chartex" xmlns:cx4="http://schemas.microsoft.com/office/drawing/2016/5/10/chartex" xmlns:cx5="http://schemas.microsoft.com/office/drawing/2016/5/11/chartex" xmlns:cx6="http://schemas.microsoft.com/office/drawing/2016/5/12/chartex" xmlns:cx7="http://schemas.microsoft.com/office/drawing/2016/5/13/chartex" xmlns:cx8="http://schemas.microsoft.com/office/drawing/2016/5/14/chartex" xmlns:mc="http://schemas.openxmlformats.org/markup-compatibility/2006" xmlns:aink="http://schemas.microsoft.com/office/drawing/2016/ink" xmlns:am3d="http://schemas.microsoft.com/office/drawing/2017/model3d" xmlns:o="urn:schemas-microsoft-com:office:office" xmlns:r="http://schemas.openxmlformats.org/officeDocument/2006/relationships" xmlns:m="http://schemas.openxmlformats.org/officeDocument/2006/math" xmlns:v="urn:schemas-microsoft-com:vml" xmlns:wp14="http://schemas.microsoft.com/office/word/2010/wordprocessingDrawing" xmlns:wp="http://schemas.openxmlformats.org/drawingml/2006/wordprocessingDrawing" xmlns:w10="urn:schemas-microsoft-com:office:word" xmlns:w="http://schemas.openxmlformats.org/wordprocessingml/2006/main" xmlns:w14="http://schemas.microsoft.com/office/word/2010/wordml" xmlns:w15="http://schemas.microsoft.com/office/word/2012/wordml" xmlns:w16cid="http://schemas.microsoft.com/office/word/2016/wordml/cid" xmlns:w16se="http://schemas.microsoft.com/office/word/2015/wordml/symex" xmlns:wpg="http://schemas.microsoft.com/office/word/2010/wordprocessingGroup" xmlns:wpi="http://schemas.microsoft.com/office/word/2010/wordprocessingInk" xmlns:wne="http://schemas.microsoft.com/office/word/2006/wordml" xmlns:wps="http://schemas.microsoft.com/office/word/2010/wordprocessingShape" mc:Ignorable="w14 w15 w16se w16cid wp14">
+  <w:sdt>
+    <w:sdtPr>
+      <w:id w:val="-202713716"/>
+      <w:docPartObj>
+        <w:docPartGallery w:val="Page Numbers (Bottom of Page)"/>
+        <w:docPartUnique/>
+      </w:docPartObj>
+    </w:sdtPr>
+    <w:sdtEndPr>
+      <w:rPr>
+        <w:noProof/>
+      </w:rPr>
+    </w:sdtEndPr>
+    <w:sdtContent>
+      <w:p>
+        <w:pPr>
+          <w:pStyle w:val="Footer"/>
+          <w:jc w:val="right"/>
+        </w:pPr>
+        <w:r>
+          <w:fldChar w:fldCharType="begin"/>
+        </w:r>
+        <w:r>
+          <w:instrText xml:space="preserve"> PAGE   \* MERGEFORMAT </w:instrText>
+        </w:r>
+        <w:r>
+          <w:fldChar w:fldCharType="separate"/>
+        </w:r>
+        <w:r>
+          <w:rPr>
+            <w:noProof/>
+          </w:rPr>
+          <w:t>2</w:t>
+        </w:r>
+        <w:r>
+          <w:rPr>
+            <w:noProof/>
+          </w:rPr>
+          <w:fldChar w:fldCharType="end"/>
+        </w:r>
+      </w:p>
+    </w:sdtContent>
+  </w:sdt>
   <w:p>
     <w:pPr>
       <w:pStyle w:val="Footer"/>
@@ -16380,36 +17072,6 @@
     </w:p>
   </w:footnote>
 </w:footnotes>
-</file>
-
-<file path=word/header1.xml><?xml version="1.0" encoding="utf-8"?>
-<w:hdr xmlns:wpc="http://schemas.microsoft.com/office/word/2010/wordprocessingCanvas" xmlns:cx="http://schemas.microsoft.com/office/drawing/2014/chartex" xmlns:cx1="http://schemas.microsoft.com/office/drawing/2015/9/8/chartex" xmlns:cx2="http://schemas.microsoft.com/office/drawing/2015/10/21/chartex" xmlns:cx3="http://schemas.microsoft.com/office/drawing/2016/5/9/chartex" xmlns:cx4="http://schemas.microsoft.com/office/drawing/2016/5/10/chartex" xmlns:cx5="http://schemas.microsoft.com/office/drawing/2016/5/11/chartex" xmlns:cx6="http://schemas.microsoft.com/office/drawing/2016/5/12/chartex" xmlns:cx7="http://schemas.microsoft.com/office/drawing/2016/5/13/chartex" xmlns:cx8="http://schemas.microsoft.com/office/drawing/2016/5/14/chartex" xmlns:mc="http://schemas.openxmlformats.org/markup-compatibility/2006" xmlns:aink="http://schemas.microsoft.com/office/drawing/2016/ink" xmlns:am3d="http://schemas.microsoft.com/office/drawing/2017/model3d" xmlns:o="urn:schemas-microsoft-com:office:office" xmlns:r="http://schemas.openxmlformats.org/officeDocument/2006/relationships" xmlns:m="http://schemas.openxmlformats.org/officeDocument/2006/math" xmlns:v="urn:schemas-microsoft-com:vml" xmlns:wp14="http://schemas.microsoft.com/office/word/2010/wordprocessingDrawing" xmlns:wp="http://schemas.openxmlformats.org/drawingml/2006/wordprocessingDrawing" xmlns:w10="urn:schemas-microsoft-com:office:word" xmlns:w="http://schemas.openxmlformats.org/wordprocessingml/2006/main" xmlns:w14="http://schemas.microsoft.com/office/word/2010/wordml" xmlns:w15="http://schemas.microsoft.com/office/word/2012/wordml" xmlns:w16cid="http://schemas.microsoft.com/office/word/2016/wordml/cid" xmlns:w16se="http://schemas.microsoft.com/office/word/2015/wordml/symex" xmlns:wpg="http://schemas.microsoft.com/office/word/2010/wordprocessingGroup" xmlns:wpi="http://schemas.microsoft.com/office/word/2010/wordprocessingInk" xmlns:wne="http://schemas.microsoft.com/office/word/2006/wordml" xmlns:wps="http://schemas.microsoft.com/office/word/2010/wordprocessingShape" mc:Ignorable="w14 w15 w16se w16cid wp14">
-  <w:p>
-    <w:pPr>
-      <w:pStyle w:val="Header"/>
-    </w:pPr>
-  </w:p>
-</w:hdr>
-</file>
-
-<file path=word/header2.xml><?xml version="1.0" encoding="utf-8"?>
-<w:hdr xmlns:wpc="http://schemas.microsoft.com/office/word/2010/wordprocessingCanvas" xmlns:cx="http://schemas.microsoft.com/office/drawing/2014/chartex" xmlns:cx1="http://schemas.microsoft.com/office/drawing/2015/9/8/chartex" xmlns:cx2="http://schemas.microsoft.com/office/drawing/2015/10/21/chartex" xmlns:cx3="http://schemas.microsoft.com/office/drawing/2016/5/9/chartex" xmlns:cx4="http://schemas.microsoft.com/office/drawing/2016/5/10/chartex" xmlns:cx5="http://schemas.microsoft.com/office/drawing/2016/5/11/chartex" xmlns:cx6="http://schemas.microsoft.com/office/drawing/2016/5/12/chartex" xmlns:cx7="http://schemas.microsoft.com/office/drawing/2016/5/13/chartex" xmlns:cx8="http://schemas.microsoft.com/office/drawing/2016/5/14/chartex" xmlns:mc="http://schemas.openxmlformats.org/markup-compatibility/2006" xmlns:aink="http://schemas.microsoft.com/office/drawing/2016/ink" xmlns:am3d="http://schemas.microsoft.com/office/drawing/2017/model3d" xmlns:o="urn:schemas-microsoft-com:office:office" xmlns:r="http://schemas.openxmlformats.org/officeDocument/2006/relationships" xmlns:m="http://schemas.openxmlformats.org/officeDocument/2006/math" xmlns:v="urn:schemas-microsoft-com:vml" xmlns:wp14="http://schemas.microsoft.com/office/word/2010/wordprocessingDrawing" xmlns:wp="http://schemas.openxmlformats.org/drawingml/2006/wordprocessingDrawing" xmlns:w10="urn:schemas-microsoft-com:office:word" xmlns:w="http://schemas.openxmlformats.org/wordprocessingml/2006/main" xmlns:w14="http://schemas.microsoft.com/office/word/2010/wordml" xmlns:w15="http://schemas.microsoft.com/office/word/2012/wordml" xmlns:w16cid="http://schemas.microsoft.com/office/word/2016/wordml/cid" xmlns:w16se="http://schemas.microsoft.com/office/word/2015/wordml/symex" xmlns:wpg="http://schemas.microsoft.com/office/word/2010/wordprocessingGroup" xmlns:wpi="http://schemas.microsoft.com/office/word/2010/wordprocessingInk" xmlns:wne="http://schemas.microsoft.com/office/word/2006/wordml" xmlns:wps="http://schemas.microsoft.com/office/word/2010/wordprocessingShape" mc:Ignorable="w14 w15 w16se w16cid wp14">
-  <w:p>
-    <w:pPr>
-      <w:pStyle w:val="Header"/>
-    </w:pPr>
-  </w:p>
-</w:hdr>
-</file>
-
-<file path=word/header3.xml><?xml version="1.0" encoding="utf-8"?>
-<w:hdr xmlns:wpc="http://schemas.microsoft.com/office/word/2010/wordprocessingCanvas" xmlns:cx="http://schemas.microsoft.com/office/drawing/2014/chartex" xmlns:cx1="http://schemas.microsoft.com/office/drawing/2015/9/8/chartex" xmlns:cx2="http://schemas.microsoft.com/office/drawing/2015/10/21/chartex" xmlns:cx3="http://schemas.microsoft.com/office/drawing/2016/5/9/chartex" xmlns:cx4="http://schemas.microsoft.com/office/drawing/2016/5/10/chartex" xmlns:cx5="http://schemas.microsoft.com/office/drawing/2016/5/11/chartex" xmlns:cx6="http://schemas.microsoft.com/office/drawing/2016/5/12/chartex" xmlns:cx7="http://schemas.microsoft.com/office/drawing/2016/5/13/chartex" xmlns:cx8="http://schemas.microsoft.com/office/drawing/2016/5/14/chartex" xmlns:mc="http://schemas.openxmlformats.org/markup-compatibility/2006" xmlns:aink="http://schemas.microsoft.com/office/drawing/2016/ink" xmlns:am3d="http://schemas.microsoft.com/office/drawing/2017/model3d" xmlns:o="urn:schemas-microsoft-com:office:office" xmlns:r="http://schemas.openxmlformats.org/officeDocument/2006/relationships" xmlns:m="http://schemas.openxmlformats.org/officeDocument/2006/math" xmlns:v="urn:schemas-microsoft-com:vml" xmlns:wp14="http://schemas.microsoft.com/office/word/2010/wordprocessingDrawing" xmlns:wp="http://schemas.openxmlformats.org/drawingml/2006/wordprocessingDrawing" xmlns:w10="urn:schemas-microsoft-com:office:word" xmlns:w="http://schemas.openxmlformats.org/wordprocessingml/2006/main" xmlns:w14="http://schemas.microsoft.com/office/word/2010/wordml" xmlns:w15="http://schemas.microsoft.com/office/word/2012/wordml" xmlns:w16cid="http://schemas.microsoft.com/office/word/2016/wordml/cid" xmlns:w16se="http://schemas.microsoft.com/office/word/2015/wordml/symex" xmlns:wpg="http://schemas.microsoft.com/office/word/2010/wordprocessingGroup" xmlns:wpi="http://schemas.microsoft.com/office/word/2010/wordprocessingInk" xmlns:wne="http://schemas.microsoft.com/office/word/2006/wordml" xmlns:wps="http://schemas.microsoft.com/office/word/2010/wordprocessingShape" mc:Ignorable="w14 w15 w16se w16cid wp14">
-  <w:p>
-    <w:pPr>
-      <w:pStyle w:val="Header"/>
-    </w:pPr>
-  </w:p>
-</w:hdr>
 </file>
 
 <file path=word/numbering.xml><?xml version="1.0" encoding="utf-8"?>
@@ -18846,6 +19508,25 @@
       </w:tcPr>
     </w:tblStylePr>
   </w:style>
+  <w:style w:type="character" w:styleId="SubtleReference">
+    <w:name w:val="Subtle Reference"/>
+    <w:basedOn w:val="DefaultParagraphFont"/>
+    <w:uiPriority w:val="31"/>
+    <w:qFormat/>
+    <w:rsid w:val="00751094"/>
+    <w:rPr>
+      <w:smallCaps/>
+      <w:color w:val="5A5A5A" w:themeColor="text1" w:themeTint="A5"/>
+    </w:rPr>
+  </w:style>
+  <w:style w:type="paragraph" w:styleId="Bibliography">
+    <w:name w:val="Bibliography"/>
+    <w:basedOn w:val="Normal"/>
+    <w:next w:val="Normal"/>
+    <w:uiPriority w:val="37"/>
+    <w:unhideWhenUsed/>
+    <w:rsid w:val="0031267E"/>
+  </w:style>
 </w:styles>
 </file>
 
@@ -19180,11 +19861,20 @@
     <b:URL>https://www.guru99.com/regression-testing.html</b:URL>
     <b:RefOrder>3</b:RefOrder>
   </b:Source>
+  <b:Source>
+    <b:Tag>sof</b:Tag>
+    <b:SourceType>InternetSite</b:SourceType>
+    <b:Guid>{3B493FD8-494C-497F-BD78-FA0AFF3D315F}</b:Guid>
+    <b:Title>softwaretestingfundamentals</b:Title>
+    <b:InternetSiteTitle>Unit-testing</b:InternetSiteTitle>
+    <b:URL>http://softwaretestingfundamentals.com/unit-testing/</b:URL>
+    <b:RefOrder>4</b:RefOrder>
+  </b:Source>
 </b:Sources>
 </file>
 
 <file path=customXml/itemProps1.xml><?xml version="1.0" encoding="utf-8"?>
-<ds:datastoreItem xmlns:ds="http://schemas.openxmlformats.org/officeDocument/2006/customXml" ds:itemID="{326E645E-C277-4673-A33F-242520133995}">
+<ds:datastoreItem xmlns:ds="http://schemas.openxmlformats.org/officeDocument/2006/customXml" ds:itemID="{4A1376EF-F965-4827-8BE6-39487D0A732A}">
   <ds:schemaRefs>
     <ds:schemaRef ds:uri="http://schemas.openxmlformats.org/officeDocument/2006/bibliography"/>
   </ds:schemaRefs>

</xml_diff>

<commit_message>
updated prject desc, audit, title
</commit_message>
<xml_diff>
--- a/CoursePalTeam08.docx
+++ b/CoursePalTeam08.docx
@@ -11,7 +11,6 @@
           <w:szCs w:val="36"/>
         </w:rPr>
       </w:pPr>
-      <w:bookmarkStart w:id="0" w:name="_GoBack"/>
       <w:r>
         <w:rPr>
           <w:rFonts w:cstheme="minorHAnsi"/>
@@ -188,7 +187,25 @@
           <w:sz w:val="48"/>
           <w:szCs w:val="48"/>
         </w:rPr>
-        <w:t>COURSEPAL MOBILE APPLICATION</w:t>
+        <w:t xml:space="preserve">COURSEPAL </w:t>
+      </w:r>
+      <w:r>
+        <w:rPr>
+          <w:rFonts w:cstheme="minorHAnsi"/>
+          <w:i/>
+          <w:sz w:val="48"/>
+          <w:szCs w:val="48"/>
+        </w:rPr>
+        <w:t>ANDROID</w:t>
+      </w:r>
+      <w:r>
+        <w:rPr>
+          <w:rFonts w:cstheme="minorHAnsi"/>
+          <w:i/>
+          <w:sz w:val="48"/>
+          <w:szCs w:val="48"/>
+        </w:rPr>
+        <w:t xml:space="preserve"> APPLICATION</w:t>
       </w:r>
     </w:p>
     <w:p>
@@ -989,6 +1006,13 @@
                 <w:lang w:eastAsia="en-AU" w:bidi="mr-IN"/>
               </w:rPr>
             </w:pPr>
+            <w:r>
+              <w:rPr>
+                <w:rFonts w:ascii="Calibri" w:eastAsia="Times New Roman" w:hAnsi="Calibri" w:cs="Times New Roman"/>
+                <w:lang w:eastAsia="en-AU" w:bidi="mr-IN"/>
+              </w:rPr>
+              <w:t>3</w:t>
+            </w:r>
           </w:p>
         </w:tc>
       </w:tr>
@@ -1111,6 +1135,13 @@
                 <w:lang w:eastAsia="en-AU" w:bidi="mr-IN"/>
               </w:rPr>
             </w:pPr>
+            <w:r>
+              <w:rPr>
+                <w:rFonts w:ascii="Calibri" w:eastAsia="Times New Roman" w:hAnsi="Calibri" w:cs="Times New Roman"/>
+                <w:lang w:eastAsia="en-AU" w:bidi="mr-IN"/>
+              </w:rPr>
+              <w:t>4</w:t>
+            </w:r>
           </w:p>
         </w:tc>
       </w:tr>
@@ -1889,19 +1920,8 @@
                   <w:bCs w:val="0"/>
                   <w:lang w:eastAsia="en-AU" w:bidi="mr-IN"/>
                 </w:rPr>
-                <w:t xml:space="preserve">Configuration Management Tool: </w:t>
+                <w:t>Configuration Management Tool: Github</w:t>
               </w:r>
-              <w:proofErr w:type="spellStart"/>
-              <w:r>
-                <w:rPr>
-                  <w:rFonts w:ascii="Calibri" w:eastAsia="Times New Roman" w:hAnsi="Calibri" w:cs="Times New Roman"/>
-                  <w:b w:val="0"/>
-                  <w:bCs w:val="0"/>
-                  <w:lang w:eastAsia="en-AU" w:bidi="mr-IN"/>
-                </w:rPr>
-                <w:t>Github</w:t>
-              </w:r>
-              <w:proofErr w:type="spellEnd"/>
             </w:hyperlink>
           </w:p>
         </w:tc>
@@ -2771,7 +2791,7 @@
                 <w:sz w:val="24"/>
                 <w:szCs w:val="24"/>
               </w:rPr>
-              <w:t xml:space="preserve">, </w:t>
+              <w:t>,</w:t>
             </w:r>
             <w:r>
               <w:rPr>
@@ -2779,6 +2799,22 @@
                 <w:sz w:val="24"/>
                 <w:szCs w:val="24"/>
               </w:rPr>
+              <w:t xml:space="preserve"> Project Goals,</w:t>
+            </w:r>
+            <w:r>
+              <w:rPr>
+                <w:rFonts w:cstheme="minorHAnsi"/>
+                <w:sz w:val="24"/>
+                <w:szCs w:val="24"/>
+              </w:rPr>
+              <w:t xml:space="preserve"> </w:t>
+            </w:r>
+            <w:r>
+              <w:rPr>
+                <w:rFonts w:cstheme="minorHAnsi"/>
+                <w:sz w:val="24"/>
+                <w:szCs w:val="24"/>
+              </w:rPr>
               <w:t>M</w:t>
             </w:r>
             <w:r>
@@ -2795,7 +2831,7 @@
                 <w:sz w:val="24"/>
                 <w:szCs w:val="24"/>
               </w:rPr>
-              <w:t xml:space="preserve"> and Goals</w:t>
+              <w:t xml:space="preserve"> </w:t>
             </w:r>
           </w:p>
           <w:p>
@@ -2947,7 +2983,23 @@
                 <w:sz w:val="24"/>
                 <w:szCs w:val="24"/>
               </w:rPr>
-              <w:t>Project Audit, Milestones, Research on Trello</w:t>
+              <w:t xml:space="preserve">Project Audit, </w:t>
+            </w:r>
+            <w:r>
+              <w:rPr>
+                <w:rFonts w:cstheme="minorHAnsi"/>
+                <w:sz w:val="24"/>
+                <w:szCs w:val="24"/>
+              </w:rPr>
+              <w:t xml:space="preserve">Alpha and Beta Release </w:t>
+            </w:r>
+            <w:r>
+              <w:rPr>
+                <w:rFonts w:cstheme="minorHAnsi"/>
+                <w:sz w:val="24"/>
+                <w:szCs w:val="24"/>
+              </w:rPr>
+              <w:t>Milestones, Research on Trello</w:t>
             </w:r>
           </w:p>
           <w:p>
@@ -2986,14 +3038,6 @@
                 <w:szCs w:val="24"/>
               </w:rPr>
               <w:t>Front End development</w:t>
-            </w:r>
-            <w:r>
-              <w:rPr>
-                <w:rFonts w:cstheme="minorHAnsi"/>
-                <w:sz w:val="24"/>
-                <w:szCs w:val="24"/>
-              </w:rPr>
-              <w:t>,</w:t>
             </w:r>
           </w:p>
           <w:p>
@@ -3504,7 +3548,55 @@
           <w:sz w:val="24"/>
           <w:szCs w:val="24"/>
         </w:rPr>
-        <w:t>PROJECT DESCRIPTION:</w:t>
+        <w:t>PROJECT DESCRIPTION</w:t>
+      </w:r>
+    </w:p>
+    <w:p>
+      <w:pPr>
+        <w:rPr>
+          <w:rFonts w:cstheme="minorHAnsi"/>
+          <w:bCs/>
+          <w:sz w:val="24"/>
+          <w:szCs w:val="24"/>
+        </w:rPr>
+      </w:pPr>
+      <w:r>
+        <w:rPr>
+          <w:rFonts w:cstheme="minorHAnsi"/>
+          <w:bCs/>
+          <w:sz w:val="24"/>
+          <w:szCs w:val="24"/>
+        </w:rPr>
+        <w:t xml:space="preserve">This project is a part of the subject CP5046 ICT Project 1: Analysis and Design, which is taught by Ms. Laura </w:t>
+      </w:r>
+      <w:proofErr w:type="spellStart"/>
+      <w:r>
+        <w:rPr>
+          <w:rFonts w:cstheme="minorHAnsi"/>
+          <w:bCs/>
+          <w:sz w:val="24"/>
+          <w:szCs w:val="24"/>
+        </w:rPr>
+        <w:t>Antochi</w:t>
+      </w:r>
+      <w:proofErr w:type="spellEnd"/>
+      <w:r>
+        <w:rPr>
+          <w:rFonts w:cstheme="minorHAnsi"/>
+          <w:bCs/>
+          <w:sz w:val="24"/>
+          <w:szCs w:val="24"/>
+        </w:rPr>
+        <w:t>, at James Cook University, Brisbane. The subject is about learning software methodologies, like</w:t>
+      </w:r>
+      <w:r>
+        <w:rPr>
+          <w:rFonts w:cstheme="minorHAnsi"/>
+          <w:bCs/>
+          <w:sz w:val="24"/>
+          <w:szCs w:val="24"/>
+        </w:rPr>
+        <w:t xml:space="preserve"> </w:t>
       </w:r>
       <w:r>
         <w:rPr>
@@ -3514,7 +3606,7 @@
           <w:sz w:val="24"/>
           <w:szCs w:val="24"/>
         </w:rPr>
-        <w:t xml:space="preserve"> </w:t>
+        <w:t>AGILE-S</w:t>
       </w:r>
       <w:r>
         <w:rPr>
@@ -3524,23 +3616,185 @@
           <w:sz w:val="24"/>
           <w:szCs w:val="24"/>
         </w:rPr>
-        <w:t>Justification for Project:</w:t>
-      </w:r>
-    </w:p>
-    <w:p>
-      <w:pPr>
-        <w:pStyle w:val="Heading2"/>
-        <w:rPr>
-          <w:rFonts w:asciiTheme="minorHAnsi" w:hAnsiTheme="minorHAnsi"/>
-          <w:color w:val="auto"/>
-        </w:rPr>
-      </w:pPr>
-      <w:r>
-        <w:rPr>
-          <w:rFonts w:asciiTheme="minorHAnsi" w:hAnsiTheme="minorHAnsi"/>
-          <w:color w:val="auto"/>
-        </w:rPr>
-        <w:t>Market Research:</w:t>
+        <w:t>CRUM</w:t>
+      </w:r>
+      <w:r>
+        <w:rPr>
+          <w:rFonts w:cstheme="minorHAnsi"/>
+          <w:b/>
+          <w:bCs/>
+          <w:sz w:val="24"/>
+          <w:szCs w:val="24"/>
+        </w:rPr>
+        <w:t xml:space="preserve"> </w:t>
+      </w:r>
+      <w:r>
+        <w:rPr>
+          <w:rFonts w:cstheme="minorHAnsi"/>
+          <w:bCs/>
+          <w:sz w:val="24"/>
+          <w:szCs w:val="24"/>
+        </w:rPr>
+        <w:t xml:space="preserve">and </w:t>
+      </w:r>
+      <w:r>
+        <w:rPr>
+          <w:rFonts w:cstheme="minorHAnsi"/>
+          <w:b/>
+          <w:bCs/>
+          <w:sz w:val="24"/>
+          <w:szCs w:val="24"/>
+        </w:rPr>
+        <w:t>SDLC</w:t>
+      </w:r>
+      <w:r>
+        <w:rPr>
+          <w:rFonts w:cstheme="minorHAnsi"/>
+          <w:bCs/>
+          <w:sz w:val="24"/>
+          <w:szCs w:val="24"/>
+        </w:rPr>
+        <w:t>; and delivering a sound software solution to a business or</w:t>
+      </w:r>
+      <w:r>
+        <w:rPr>
+          <w:rFonts w:cstheme="minorHAnsi"/>
+          <w:bCs/>
+          <w:sz w:val="24"/>
+          <w:szCs w:val="24"/>
+        </w:rPr>
+        <w:t xml:space="preserve"> an</w:t>
+      </w:r>
+      <w:r>
+        <w:rPr>
+          <w:rFonts w:cstheme="minorHAnsi"/>
+          <w:bCs/>
+          <w:sz w:val="24"/>
+          <w:szCs w:val="24"/>
+        </w:rPr>
+        <w:t xml:space="preserve"> individual client, designed</w:t>
+      </w:r>
+      <w:r>
+        <w:rPr>
+          <w:rFonts w:cstheme="minorHAnsi"/>
+          <w:bCs/>
+          <w:sz w:val="24"/>
+          <w:szCs w:val="24"/>
+        </w:rPr>
+        <w:t>,</w:t>
+      </w:r>
+      <w:r>
+        <w:rPr>
+          <w:rFonts w:cstheme="minorHAnsi"/>
+          <w:bCs/>
+          <w:sz w:val="24"/>
+          <w:szCs w:val="24"/>
+        </w:rPr>
+        <w:t xml:space="preserve"> developed and maintained rigorously</w:t>
+      </w:r>
+      <w:r>
+        <w:rPr>
+          <w:rFonts w:cstheme="minorHAnsi"/>
+          <w:bCs/>
+          <w:sz w:val="24"/>
+          <w:szCs w:val="24"/>
+        </w:rPr>
+        <w:t>.</w:t>
+      </w:r>
+      <w:r>
+        <w:rPr>
+          <w:rFonts w:cstheme="minorHAnsi"/>
+          <w:bCs/>
+          <w:sz w:val="24"/>
+          <w:szCs w:val="24"/>
+        </w:rPr>
+        <w:t xml:space="preserve"> </w:t>
+      </w:r>
+      <w:r>
+        <w:rPr>
+          <w:rFonts w:cstheme="minorHAnsi"/>
+          <w:bCs/>
+          <w:sz w:val="24"/>
+          <w:szCs w:val="24"/>
+        </w:rPr>
+        <w:t xml:space="preserve">The initial task was finding a client who has a need for ICT solution and discussing the requirements. Our client Mr Kiran Das, needs an android app for his upcoming interactive informational platform for international students, </w:t>
+      </w:r>
+      <w:r>
+        <w:rPr>
+          <w:rFonts w:cstheme="minorHAnsi"/>
+          <w:b/>
+          <w:bCs/>
+          <w:sz w:val="24"/>
+          <w:szCs w:val="24"/>
+        </w:rPr>
+        <w:t>CoursePal</w:t>
+      </w:r>
+      <w:r>
+        <w:rPr>
+          <w:rFonts w:cstheme="minorHAnsi"/>
+          <w:bCs/>
+          <w:sz w:val="24"/>
+          <w:szCs w:val="24"/>
+        </w:rPr>
+        <w:t xml:space="preserve">; which will be delivered by end of September 2019. Our team consists of 4 highly motivated developers, Gaurav, Tanvi, Nancy and </w:t>
+      </w:r>
+      <w:proofErr w:type="spellStart"/>
+      <w:r>
+        <w:rPr>
+          <w:rFonts w:cstheme="minorHAnsi"/>
+          <w:bCs/>
+          <w:sz w:val="24"/>
+          <w:szCs w:val="24"/>
+        </w:rPr>
+        <w:t>Rucha</w:t>
+      </w:r>
+      <w:proofErr w:type="spellEnd"/>
+      <w:r>
+        <w:rPr>
+          <w:rFonts w:cstheme="minorHAnsi"/>
+          <w:bCs/>
+          <w:sz w:val="24"/>
+          <w:szCs w:val="24"/>
+        </w:rPr>
+        <w:t xml:space="preserve">, who share the same goal </w:t>
+      </w:r>
+      <w:r>
+        <w:rPr>
+          <w:rFonts w:cstheme="minorHAnsi"/>
+          <w:bCs/>
+          <w:sz w:val="24"/>
+          <w:szCs w:val="24"/>
+        </w:rPr>
+        <w:t>for the project. A short research has been done, which explains why such application is needed, how is it better than traditional ways and how can it make life easier.</w:t>
+      </w:r>
+      <w:r>
+        <w:rPr>
+          <w:rFonts w:cstheme="minorHAnsi"/>
+          <w:bCs/>
+          <w:sz w:val="24"/>
+          <w:szCs w:val="24"/>
+        </w:rPr>
+        <w:t xml:space="preserve"> An introduction to CoursePal is noted below along with project goals, timeline, requirements and deliverables.</w:t>
+      </w:r>
+    </w:p>
+    <w:p>
+      <w:r>
+        <w:rPr>
+          <w:rFonts w:cstheme="minorHAnsi"/>
+          <w:b/>
+          <w:bCs/>
+          <w:sz w:val="24"/>
+          <w:szCs w:val="24"/>
+        </w:rPr>
+        <w:t xml:space="preserve">JUSTIFICATION FOR THE PROJECT: </w:t>
+      </w:r>
+      <w:r>
+        <w:rPr>
+          <w:b/>
+          <w:sz w:val="24"/>
+          <w:szCs w:val="24"/>
+        </w:rPr>
+        <w:t>Market Research</w:t>
       </w:r>
     </w:p>
     <w:p>
@@ -3643,6 +3897,7 @@
         <w:rPr>
           <w:noProof/>
         </w:rPr>
+        <w:lastRenderedPageBreak/>
         <w:drawing>
           <wp:inline distT="0" distB="0" distL="0" distR="0" wp14:anchorId="51AF94CB" wp14:editId="57EC2143">
             <wp:extent cx="5731510" cy="2678567"/>
@@ -3698,16 +3953,7 @@
           <w:color w:val="auto"/>
           <w:sz w:val="24"/>
         </w:rPr>
-        <w:t xml:space="preserve">This chart shows that there has been an increase in the overseas student market share in Australian Higher Education sector. While a decrease is observed in United States, Germany, France. This statistic only proves growing percent of students highly look up to Australia as their next study destination or preferred higher education destination. The reason for prospective students favouring Australia can be justified by affordable tuition fees, ability to </w:t>
-      </w:r>
-      <w:r>
-        <w:rPr>
-          <w:rFonts w:asciiTheme="minorHAnsi" w:hAnsiTheme="minorHAnsi"/>
-          <w:color w:val="auto"/>
-          <w:sz w:val="24"/>
-        </w:rPr>
-        <w:lastRenderedPageBreak/>
-        <w:t xml:space="preserve">easily secure a place on desired course or university, Location (most universities </w:t>
+        <w:t xml:space="preserve">This chart shows that there has been an increase in the overseas student market share in Australian Higher Education sector. While a decrease is observed in United States, Germany, France. This statistic only proves growing percent of students highly look up to Australia as their next study destination or preferred higher education destination. The reason for prospective students favouring Australia can be justified by affordable tuition fees, ability to easily secure a place on desired course or university, Location (most universities </w:t>
       </w:r>
       <w:proofErr w:type="gramStart"/>
       <w:r>
@@ -3816,25 +4062,64 @@
           <w:color w:val="auto"/>
           <w:sz w:val="24"/>
         </w:rPr>
-        <w:t xml:space="preserve">There is a high demand for sound ICT solution which will streamline and speed up the delivery of new and constantly changing information right to the prospective international students. Universities would like to market their programs, campus, features and facilities at the highest priority, while the students would like to stay updated with their new study adventure on all widely used platforms. The traditional way students find university information is to head the university website, search for available courses, tuitions fees, and the process for enrolment, which can be very tedious, repetitive and time-consuming task which needs to be done with each university separately. Currently, there is no platform that will provide course information, handle application and provide a portal for universities easily process student applications, all in place, on one platform, until Kiran Das gave life to his amazing idea of </w:t>
-      </w:r>
-      <w:proofErr w:type="spellStart"/>
+        <w:lastRenderedPageBreak/>
+        <w:t>There is a high demand for sound ICT solution which will streamline and speed up the delivery of new and constantly changing information right to the prospective international students. Universities would like to market their programs, campus, features and facilities at the highest priority, while the students would like to stay updated with their new study adventure on all widely used platforms. The traditional way students find university information is to head the university website, search for available courses, tuitions fees, and the process for enrolment, which can be very</w:t>
+      </w:r>
       <w:r>
         <w:rPr>
           <w:rFonts w:asciiTheme="minorHAnsi" w:hAnsiTheme="minorHAnsi"/>
           <w:color w:val="auto"/>
           <w:sz w:val="24"/>
         </w:rPr>
-        <w:t>CoursePal</w:t>
-      </w:r>
-      <w:proofErr w:type="spellEnd"/>
+        <w:t xml:space="preserve"> </w:t>
+      </w:r>
       <w:r>
         <w:rPr>
           <w:rFonts w:asciiTheme="minorHAnsi" w:hAnsiTheme="minorHAnsi"/>
           <w:color w:val="auto"/>
           <w:sz w:val="24"/>
         </w:rPr>
-        <w:t xml:space="preserve">. </w:t>
+        <w:t>time-consuming</w:t>
+      </w:r>
+      <w:r>
+        <w:rPr>
+          <w:rFonts w:asciiTheme="minorHAnsi" w:hAnsiTheme="minorHAnsi"/>
+          <w:color w:val="auto"/>
+          <w:sz w:val="24"/>
+        </w:rPr>
+        <w:t xml:space="preserve">, </w:t>
+      </w:r>
+      <w:r>
+        <w:rPr>
+          <w:rFonts w:asciiTheme="minorHAnsi" w:hAnsiTheme="minorHAnsi"/>
+          <w:color w:val="auto"/>
+          <w:sz w:val="24"/>
+        </w:rPr>
+        <w:t>repetitive and</w:t>
+      </w:r>
+      <w:r>
+        <w:rPr>
+          <w:rFonts w:asciiTheme="minorHAnsi" w:hAnsiTheme="minorHAnsi"/>
+          <w:color w:val="auto"/>
+          <w:sz w:val="24"/>
+        </w:rPr>
+        <w:t xml:space="preserve"> </w:t>
+      </w:r>
+      <w:r>
+        <w:rPr>
+          <w:rFonts w:asciiTheme="minorHAnsi" w:hAnsiTheme="minorHAnsi"/>
+          <w:color w:val="auto"/>
+          <w:sz w:val="24"/>
+        </w:rPr>
+        <w:t xml:space="preserve">head-scratchy </w:t>
+      </w:r>
+      <w:r>
+        <w:rPr>
+          <w:rFonts w:asciiTheme="minorHAnsi" w:hAnsiTheme="minorHAnsi"/>
+          <w:color w:val="auto"/>
+          <w:sz w:val="24"/>
+        </w:rPr>
+        <w:t xml:space="preserve">task which needs to be done with each university separately. Currently, there is no platform that will provide course information, handle application and provide a portal for universities easily process student applications, all in place, on one platform, until Kiran Das gave life to his amazing idea of CoursePal. </w:t>
       </w:r>
     </w:p>
     <w:p>
@@ -3862,34 +4147,25 @@
           <w:b/>
           <w:bCs/>
           <w:color w:val="auto"/>
-        </w:rPr>
-        <w:t>COURSEPAL:</w:t>
-      </w:r>
-    </w:p>
-    <w:p>
-      <w:proofErr w:type="spellStart"/>
-      <w:r>
-        <w:t>CoursePal</w:t>
-      </w:r>
-      <w:proofErr w:type="spellEnd"/>
-      <w:r>
-        <w:t xml:space="preserve"> is new business venture which is in its initial phase of development. The </w:t>
-      </w:r>
-      <w:proofErr w:type="spellStart"/>
-      <w:r>
-        <w:t>CoursePal</w:t>
-      </w:r>
-      <w:proofErr w:type="spellEnd"/>
-      <w:r>
-        <w:t xml:space="preserve"> website was developed by BRIKS Infotech, which is an upcoming start-up, founded and owned by Kiran Das, a JCUB alumni. </w:t>
-      </w:r>
-      <w:proofErr w:type="spellStart"/>
-      <w:r>
-        <w:t>CoursePal</w:t>
-      </w:r>
-      <w:proofErr w:type="spellEnd"/>
-      <w:r>
-        <w:t xml:space="preserve"> provides information on university, course, location, part-time job, living options, Visa, on-arrival and other related information, necessary for the students. It is the one place students will find authentic and updated information which they can rely on 100%. </w:t>
+          <w:sz w:val="24"/>
+          <w:szCs w:val="24"/>
+        </w:rPr>
+        <w:t>COURSEPAL</w:t>
+      </w:r>
+    </w:p>
+    <w:p>
+      <w:pPr>
+        <w:rPr>
+          <w:sz w:val="24"/>
+          <w:szCs w:val="24"/>
+        </w:rPr>
+      </w:pPr>
+      <w:r>
+        <w:rPr>
+          <w:sz w:val="24"/>
+          <w:szCs w:val="24"/>
+        </w:rPr>
+        <w:t xml:space="preserve">CoursePal is new business venture which is in its initial phase of development. The CoursePal website was developed by BRIKS Infotech, which is an upcoming start-up, founded and owned by Kiran Das, a JCUB alumni. CoursePal provides information on university, course, location, part-time job, living options, Visa, on-arrival and other related information, necessary for the students. It is the one place students will find authentic and updated information which they can rely on 100%. </w:t>
       </w:r>
     </w:p>
     <w:p>
@@ -3903,8 +4179,9 @@
       <w:r>
         <w:rPr>
           <w:noProof/>
-        </w:rPr>
-        <w:lastRenderedPageBreak/>
+          <w:sz w:val="24"/>
+          <w:szCs w:val="24"/>
+        </w:rPr>
         <w:drawing>
           <wp:inline distT="0" distB="0" distL="0" distR="0" wp14:anchorId="761B9B9A" wp14:editId="1C2D54C4">
             <wp:extent cx="5731510" cy="2983533"/>
@@ -3943,37 +4220,15 @@
       </w:r>
     </w:p>
     <w:p>
-      <w:proofErr w:type="spellStart"/>
-      <w:r>
-        <w:t>CoursePal</w:t>
-      </w:r>
-      <w:proofErr w:type="spellEnd"/>
-      <w:r>
-        <w:t xml:space="preserve"> also provides students application handling capabilities which will be viewed by respective universities using a university log-in portal provided by </w:t>
-      </w:r>
-      <w:proofErr w:type="spellStart"/>
-      <w:r>
-        <w:t>CoursePal</w:t>
-      </w:r>
-      <w:proofErr w:type="spellEnd"/>
-      <w:r>
-        <w:t xml:space="preserve">. Universities then can download all the documents the student has uploaded and process the application, providing a faster, concise system to handle enrolment applications without the need for worrying the underlying implementation. In addition, </w:t>
-      </w:r>
-      <w:proofErr w:type="spellStart"/>
-      <w:r>
-        <w:t>CoursePal</w:t>
-      </w:r>
-      <w:proofErr w:type="spellEnd"/>
-      <w:r>
-        <w:t xml:space="preserve"> has a very user-friendly appeal which attracts majority of the young student age group. Currently, </w:t>
-      </w:r>
-      <w:proofErr w:type="spellStart"/>
-      <w:r>
-        <w:t>CoursePal</w:t>
-      </w:r>
-      <w:proofErr w:type="spellEnd"/>
-      <w:r>
-        <w:t xml:space="preserve"> website is still in Beta development phase and we are undertaking the development for android application for the same. </w:t>
+      <w:r>
+        <w:rPr>
+          <w:sz w:val="24"/>
+          <w:szCs w:val="24"/>
+        </w:rPr>
+        <w:t>CoursePal also provides students application handling capabilities which will be viewed by respective universities using a university log-in portal provided by CoursePal. Universities then can download all the documents the student has uploaded and process the application, providing a faster, concise system to handle enrolment applications without the need for worrying the underlying implementation. In addition, CoursePal has a very user-friendly appeal which attracts majority of the young student age group. Currently, CoursePal website is still in Beta development phase and we are undertaking the development for android application for the same.</w:t>
+      </w:r>
+      <w:r>
+        <w:t xml:space="preserve"> </w:t>
       </w:r>
     </w:p>
     <w:p>
@@ -3984,6 +4239,8 @@
           <w:b/>
           <w:bCs/>
           <w:color w:val="auto"/>
+          <w:sz w:val="24"/>
+          <w:szCs w:val="24"/>
         </w:rPr>
       </w:pPr>
       <w:r>
@@ -3992,41 +4249,113 @@
           <w:b/>
           <w:bCs/>
           <w:color w:val="auto"/>
-        </w:rPr>
-        <w:t>PROJECT GOAL:</w:t>
-      </w:r>
-    </w:p>
-    <w:p>
-      <w:r>
-        <w:t xml:space="preserve">The project is designed to be developed, tested and delivered between March and September 2019, as part of ICT 1 and ICT 2, course subjects under James Cook University. The main project is to develop the android application to extend usability for current </w:t>
-      </w:r>
-      <w:proofErr w:type="spellStart"/>
-      <w:r>
-        <w:t>CoursePal</w:t>
-      </w:r>
-      <w:proofErr w:type="spellEnd"/>
-      <w:r>
-        <w:t xml:space="preserve"> web platform. We aim to develop a completely new android app for users in android OS segment, which is in line with </w:t>
-      </w:r>
-      <w:proofErr w:type="spellStart"/>
-      <w:r>
-        <w:t>CoursePal</w:t>
-      </w:r>
-      <w:proofErr w:type="spellEnd"/>
-      <w:r>
-        <w:t xml:space="preserve"> brand thus eliminating the need to use a browser or a computer to access coursepal.com.au. We plan to develop the same look and feel, which will ensure 100% user acceptance. </w:t>
-      </w:r>
-    </w:p>
-    <w:p>
-      <w:r>
+          <w:sz w:val="24"/>
+          <w:szCs w:val="24"/>
+        </w:rPr>
+        <w:lastRenderedPageBreak/>
+        <w:t>PROJECT GOAL</w:t>
+      </w:r>
+    </w:p>
+    <w:p>
+      <w:pPr>
+        <w:rPr>
+          <w:sz w:val="24"/>
+          <w:szCs w:val="24"/>
+        </w:rPr>
+      </w:pPr>
+      <w:r>
+        <w:rPr>
+          <w:sz w:val="24"/>
+          <w:szCs w:val="24"/>
+        </w:rPr>
+        <w:t>The project is designed to be developed, tested and delivered between March and September 2019</w:t>
+      </w:r>
+      <w:r>
+        <w:rPr>
+          <w:sz w:val="24"/>
+          <w:szCs w:val="24"/>
+        </w:rPr>
+        <w:t xml:space="preserve">. </w:t>
+      </w:r>
+      <w:r>
+        <w:rPr>
+          <w:sz w:val="24"/>
+          <w:szCs w:val="24"/>
+        </w:rPr>
+        <w:t xml:space="preserve">The main </w:t>
+      </w:r>
+      <w:r>
+        <w:rPr>
+          <w:sz w:val="24"/>
+          <w:szCs w:val="24"/>
+        </w:rPr>
+        <w:t>goal</w:t>
+      </w:r>
+      <w:r>
+        <w:rPr>
+          <w:sz w:val="24"/>
+          <w:szCs w:val="24"/>
+        </w:rPr>
+        <w:t xml:space="preserve"> is to develop the android application to extend usability for current CoursePal web platform. We aim to develop a completely new android app for users in android OS segment, which is in line with CoursePal brand thus eliminating the need to use a browser or a computer to access </w:t>
+      </w:r>
+      <w:r>
+        <w:rPr>
+          <w:sz w:val="24"/>
+          <w:szCs w:val="24"/>
+        </w:rPr>
+        <w:t>C</w:t>
+      </w:r>
+      <w:r>
+        <w:rPr>
+          <w:sz w:val="24"/>
+          <w:szCs w:val="24"/>
+        </w:rPr>
+        <w:t>ourse</w:t>
+      </w:r>
+      <w:r>
+        <w:rPr>
+          <w:sz w:val="24"/>
+          <w:szCs w:val="24"/>
+        </w:rPr>
+        <w:t>P</w:t>
+      </w:r>
+      <w:r>
+        <w:rPr>
+          <w:sz w:val="24"/>
+          <w:szCs w:val="24"/>
+        </w:rPr>
+        <w:t>al. We plan to develop the</w:t>
+      </w:r>
+      <w:r>
+        <w:rPr>
+          <w:sz w:val="24"/>
+          <w:szCs w:val="24"/>
+        </w:rPr>
+        <w:t xml:space="preserve"> exact</w:t>
+      </w:r>
+      <w:r>
+        <w:rPr>
+          <w:sz w:val="24"/>
+          <w:szCs w:val="24"/>
+        </w:rPr>
+        <w:t xml:space="preserve"> same look and feel, which will ensure 100% user acceptance. </w:t>
+      </w:r>
+    </w:p>
+    <w:p>
+      <w:pPr>
+        <w:rPr>
+          <w:sz w:val="24"/>
+          <w:szCs w:val="24"/>
+        </w:rPr>
+      </w:pPr>
+      <w:r>
+        <w:rPr>
+          <w:sz w:val="24"/>
+          <w:szCs w:val="24"/>
+        </w:rPr>
         <w:t xml:space="preserve">Our secondary goal is to learn the technologies involved in development by working on them. Learning through the means of this project will prove very beneficial for us as developers. We also aim to learn team work, effective communication between team members and the client, software development life cycle-requirements gathering to project deployment and the whole cycle, implementing agile methodology. </w:t>
       </w:r>
     </w:p>
-    <w:p/>
-    <w:p/>
-    <w:p/>
-    <w:p/>
-    <w:p/>
     <w:p/>
     <w:p>
       <w:pPr>
@@ -4046,7 +4375,6 @@
           <w:sz w:val="24"/>
           <w:szCs w:val="24"/>
         </w:rPr>
-        <w:lastRenderedPageBreak/>
         <w:t>DELIVERABLES:</w:t>
       </w:r>
     </w:p>
@@ -4054,18 +4382,17 @@
       <w:pPr>
         <w:spacing w:line="276" w:lineRule="auto"/>
         <w:jc w:val="both"/>
-      </w:pPr>
-      <w:r>
-        <w:t xml:space="preserve">          The </w:t>
-      </w:r>
-      <w:r>
-        <w:t>p</w:t>
-      </w:r>
-      <w:r>
-        <w:t xml:space="preserve">rojected ICT solution will be carried </w:t>
-      </w:r>
-      <w:r>
-        <w:t>with detailed deadlines with various phases in application development</w:t>
+        <w:rPr>
+          <w:sz w:val="24"/>
+          <w:szCs w:val="24"/>
+        </w:rPr>
+      </w:pPr>
+      <w:r>
+        <w:rPr>
+          <w:sz w:val="24"/>
+          <w:szCs w:val="24"/>
+        </w:rPr>
+        <w:t xml:space="preserve">          The projected ICT solution will be carried with detailed deadlines with various phases in application development</w:t>
       </w:r>
     </w:p>
     <w:p>
@@ -4077,8 +4404,16 @@
         </w:numPr>
         <w:spacing w:line="276" w:lineRule="auto"/>
         <w:jc w:val="both"/>
-      </w:pPr>
-      <w:r>
+        <w:rPr>
+          <w:sz w:val="24"/>
+          <w:szCs w:val="24"/>
+        </w:rPr>
+      </w:pPr>
+      <w:r>
+        <w:rPr>
+          <w:sz w:val="24"/>
+          <w:szCs w:val="24"/>
+        </w:rPr>
         <w:t>UI Designs</w:t>
       </w:r>
     </w:p>
@@ -4091,9 +4426,31 @@
         </w:numPr>
         <w:spacing w:line="276" w:lineRule="auto"/>
         <w:jc w:val="both"/>
-      </w:pPr>
-      <w:r>
-        <w:t>Alpha Release: Splash screens, Login Registration Screen</w:t>
+        <w:rPr>
+          <w:sz w:val="24"/>
+          <w:szCs w:val="24"/>
+        </w:rPr>
+      </w:pPr>
+      <w:r>
+        <w:rPr>
+          <w:sz w:val="24"/>
+          <w:szCs w:val="24"/>
+        </w:rPr>
+        <w:t>Alpha Release:</w:t>
+      </w:r>
+      <w:r>
+        <w:rPr>
+          <w:sz w:val="24"/>
+          <w:szCs w:val="24"/>
+        </w:rPr>
+        <w:t xml:space="preserve"> Search functionality,</w:t>
+      </w:r>
+      <w:r>
+        <w:rPr>
+          <w:sz w:val="24"/>
+          <w:szCs w:val="24"/>
+        </w:rPr>
+        <w:t xml:space="preserve"> Splash screens, Login Registration Screen</w:t>
       </w:r>
     </w:p>
     <w:p>
@@ -4105,8 +4462,16 @@
         </w:numPr>
         <w:spacing w:line="276" w:lineRule="auto"/>
         <w:jc w:val="both"/>
-      </w:pPr>
-      <w:r>
+        <w:rPr>
+          <w:sz w:val="24"/>
+          <w:szCs w:val="24"/>
+        </w:rPr>
+      </w:pPr>
+      <w:r>
+        <w:rPr>
+          <w:sz w:val="24"/>
+          <w:szCs w:val="24"/>
+        </w:rPr>
         <w:t>Beta Release: App functionality development</w:t>
       </w:r>
     </w:p>
@@ -4119,8 +4484,16 @@
         </w:numPr>
         <w:spacing w:line="276" w:lineRule="auto"/>
         <w:jc w:val="both"/>
-      </w:pPr>
-      <w:r>
+        <w:rPr>
+          <w:sz w:val="24"/>
+          <w:szCs w:val="24"/>
+        </w:rPr>
+      </w:pPr>
+      <w:r>
+        <w:rPr>
+          <w:sz w:val="24"/>
+          <w:szCs w:val="24"/>
+        </w:rPr>
         <w:t>Testing – User Acceptance Testing and software assurance test</w:t>
       </w:r>
     </w:p>
@@ -4133,8 +4506,16 @@
         </w:numPr>
         <w:spacing w:line="276" w:lineRule="auto"/>
         <w:jc w:val="both"/>
-      </w:pPr>
-      <w:r>
+        <w:rPr>
+          <w:sz w:val="24"/>
+          <w:szCs w:val="24"/>
+        </w:rPr>
+      </w:pPr>
+      <w:r>
+        <w:rPr>
+          <w:sz w:val="24"/>
+          <w:szCs w:val="24"/>
+        </w:rPr>
         <w:t>Complete Documentation of project</w:t>
       </w:r>
     </w:p>
@@ -4147,8 +4528,16 @@
         </w:numPr>
         <w:spacing w:line="276" w:lineRule="auto"/>
         <w:jc w:val="both"/>
-      </w:pPr>
-      <w:r>
+        <w:rPr>
+          <w:sz w:val="24"/>
+          <w:szCs w:val="24"/>
+        </w:rPr>
+      </w:pPr>
+      <w:r>
+        <w:rPr>
+          <w:sz w:val="24"/>
+          <w:szCs w:val="24"/>
+        </w:rPr>
         <w:t>Submitting and publishing on Application store</w:t>
       </w:r>
     </w:p>
@@ -4161,8 +4550,16 @@
         </w:numPr>
         <w:spacing w:line="276" w:lineRule="auto"/>
         <w:jc w:val="both"/>
-      </w:pPr>
-      <w:r>
+        <w:rPr>
+          <w:sz w:val="24"/>
+          <w:szCs w:val="24"/>
+        </w:rPr>
+      </w:pPr>
+      <w:r>
+        <w:rPr>
+          <w:sz w:val="24"/>
+          <w:szCs w:val="24"/>
+        </w:rPr>
         <w:t>Provide Maintenance and support</w:t>
       </w:r>
     </w:p>
@@ -4193,8 +4590,37 @@
       </w:r>
     </w:p>
     <w:p>
-      <w:r>
+      <w:pPr>
+        <w:rPr>
+          <w:sz w:val="24"/>
+          <w:szCs w:val="24"/>
+        </w:rPr>
+      </w:pPr>
+      <w:r>
+        <w:rPr>
+          <w:sz w:val="24"/>
+          <w:szCs w:val="24"/>
+        </w:rPr>
         <w:t>The project development cycle is based on completing various milestones. Milestones are used to record the group progress and developing highest priority functionalities first. The following milestones explain the overall project cycle.</w:t>
+      </w:r>
+    </w:p>
+    <w:p>
+      <w:pPr>
+        <w:rPr>
+          <w:rStyle w:val="Strong"/>
+          <w:bCs w:val="0"/>
+          <w:sz w:val="24"/>
+          <w:szCs w:val="24"/>
+        </w:rPr>
+      </w:pPr>
+      <w:r>
+        <w:rPr>
+          <w:rStyle w:val="Strong"/>
+          <w:bCs w:val="0"/>
+          <w:sz w:val="24"/>
+          <w:szCs w:val="24"/>
+        </w:rPr>
+        <w:t>Milestone 1</w:t>
       </w:r>
     </w:p>
     <w:p>
@@ -4203,6 +4629,8 @@
           <w:rStyle w:val="Strong"/>
           <w:b w:val="0"/>
           <w:bCs w:val="0"/>
+          <w:sz w:val="24"/>
+          <w:szCs w:val="24"/>
         </w:rPr>
       </w:pPr>
       <w:r>
@@ -4210,235 +4638,264 @@
           <w:rStyle w:val="Strong"/>
           <w:b w:val="0"/>
           <w:bCs w:val="0"/>
-        </w:rPr>
-        <w:t>Milestone 1</w:t>
-      </w:r>
-    </w:p>
-    <w:p>
-      <w:pPr>
+          <w:sz w:val="24"/>
+          <w:szCs w:val="24"/>
+        </w:rPr>
+        <w:t>The project requirements collection and drafting Client agreement are initial steps and forms milestone 1. This was completed during the client meeting and the agreement contract was signed. User stories were noted, and this marks the completion of milestone 1 as of 27</w:t>
+      </w:r>
+      <w:r>
         <w:rPr>
           <w:rStyle w:val="Strong"/>
           <w:b w:val="0"/>
           <w:bCs w:val="0"/>
-        </w:rPr>
-      </w:pPr>
+          <w:sz w:val="24"/>
+          <w:szCs w:val="24"/>
+          <w:vertAlign w:val="superscript"/>
+        </w:rPr>
+        <w:t>th</w:t>
+      </w:r>
       <w:r>
         <w:rPr>
           <w:rStyle w:val="Strong"/>
           <w:b w:val="0"/>
           <w:bCs w:val="0"/>
-        </w:rPr>
-        <w:t>The project requirements collection and drafting Client agreement are initial steps and forms milestone 1. This was completed during the client meeting and the agreement contract was signed. User stories were noted, and this marks the completion of milestone 1 as of 27</w:t>
-      </w:r>
-      <w:r>
+          <w:sz w:val="24"/>
+          <w:szCs w:val="24"/>
+        </w:rPr>
+        <w:t xml:space="preserve"> April 2019.</w:t>
+      </w:r>
+    </w:p>
+    <w:p>
+      <w:pPr>
+        <w:rPr>
+          <w:rStyle w:val="Strong"/>
+          <w:bCs w:val="0"/>
+          <w:sz w:val="24"/>
+          <w:szCs w:val="24"/>
+        </w:rPr>
+      </w:pPr>
+      <w:r>
+        <w:rPr>
+          <w:rStyle w:val="Strong"/>
+          <w:bCs w:val="0"/>
+          <w:sz w:val="24"/>
+          <w:szCs w:val="24"/>
+        </w:rPr>
+        <w:t>Milestone 2</w:t>
+      </w:r>
+    </w:p>
+    <w:p>
+      <w:pPr>
         <w:rPr>
           <w:rStyle w:val="Strong"/>
           <w:b w:val="0"/>
           <w:bCs w:val="0"/>
-          <w:vertAlign w:val="superscript"/>
-        </w:rPr>
-        <w:t>th</w:t>
-      </w:r>
+          <w:sz w:val="24"/>
+          <w:szCs w:val="24"/>
+        </w:rPr>
+      </w:pPr>
       <w:r>
         <w:rPr>
           <w:rStyle w:val="Strong"/>
           <w:b w:val="0"/>
           <w:bCs w:val="0"/>
-        </w:rPr>
-        <w:t xml:space="preserve"> April 2019.</w:t>
-      </w:r>
-    </w:p>
-    <w:p>
-      <w:pPr>
+          <w:sz w:val="24"/>
+          <w:szCs w:val="24"/>
+        </w:rPr>
+        <w:t>The project planning and environment setup marks milestone 2. We have decided to use the JetBrains IntelliJ IDE for App develop</w:t>
+      </w:r>
+      <w:r>
         <w:rPr>
           <w:rStyle w:val="Strong"/>
           <w:b w:val="0"/>
           <w:bCs w:val="0"/>
-        </w:rPr>
-      </w:pPr>
+          <w:sz w:val="24"/>
+          <w:szCs w:val="24"/>
+        </w:rPr>
+        <w:t>ment</w:t>
+      </w:r>
       <w:r>
         <w:rPr>
           <w:rStyle w:val="Strong"/>
           <w:b w:val="0"/>
           <w:bCs w:val="0"/>
-        </w:rPr>
-        <w:t>Milestone 2</w:t>
-      </w:r>
-    </w:p>
-    <w:p>
-      <w:pPr>
+          <w:sz w:val="24"/>
+          <w:szCs w:val="24"/>
+        </w:rPr>
+        <w:t xml:space="preserve"> as it has </w:t>
+      </w:r>
+      <w:r>
         <w:rPr>
           <w:rStyle w:val="Strong"/>
           <w:b w:val="0"/>
           <w:bCs w:val="0"/>
-        </w:rPr>
-      </w:pPr>
+          <w:sz w:val="24"/>
+          <w:szCs w:val="24"/>
+        </w:rPr>
+        <w:t>B</w:t>
+      </w:r>
       <w:r>
         <w:rPr>
           <w:rStyle w:val="Strong"/>
           <w:b w:val="0"/>
           <w:bCs w:val="0"/>
-        </w:rPr>
-        <w:t xml:space="preserve">The project planning and environment setup marks milestone 2. We have decided to use the JetBrains IntelliJ IDE for App developing as it has </w:t>
-      </w:r>
-      <w:proofErr w:type="spellStart"/>
-      <w:proofErr w:type="gramStart"/>
+          <w:sz w:val="24"/>
+          <w:szCs w:val="24"/>
+        </w:rPr>
+        <w:t xml:space="preserve">uild functionalities, emulator, easy and reliable to use. Kotlin as our development language. Kotlin </w:t>
+      </w:r>
       <w:r>
         <w:rPr>
           <w:rStyle w:val="Strong"/>
           <w:b w:val="0"/>
           <w:bCs w:val="0"/>
-        </w:rPr>
-        <w:t>build</w:t>
-      </w:r>
-      <w:proofErr w:type="spellEnd"/>
-      <w:proofErr w:type="gramEnd"/>
+          <w:sz w:val="24"/>
+          <w:szCs w:val="24"/>
+        </w:rPr>
+        <w:t>is</w:t>
+      </w:r>
       <w:r>
         <w:rPr>
           <w:rStyle w:val="Strong"/>
           <w:b w:val="0"/>
           <w:bCs w:val="0"/>
-        </w:rPr>
-        <w:t xml:space="preserve"> functionalities, emulator, easy and reliable to use. Kotlin as our development language. Kotlin </w:t>
-      </w:r>
-      <w:proofErr w:type="gramStart"/>
+          <w:sz w:val="24"/>
+          <w:szCs w:val="24"/>
+        </w:rPr>
+        <w:t xml:space="preserve"> the most versatile native development language. We are using github which is based on git version control as a </w:t>
+      </w:r>
       <w:r>
         <w:rPr>
           <w:rStyle w:val="Strong"/>
           <w:b w:val="0"/>
           <w:bCs w:val="0"/>
-        </w:rPr>
-        <w:t>is considered to be</w:t>
-      </w:r>
-      <w:proofErr w:type="gramEnd"/>
-      <w:r>
+          <w:sz w:val="24"/>
+          <w:szCs w:val="24"/>
+        </w:rPr>
+        <w:lastRenderedPageBreak/>
+        <w:t>collaboration platform, Trello to effectively communicate between client, group members and to assign tasks.</w:t>
+      </w:r>
+    </w:p>
+    <w:p>
+      <w:pPr>
+        <w:rPr>
+          <w:rStyle w:val="Strong"/>
+          <w:bCs w:val="0"/>
+          <w:sz w:val="24"/>
+          <w:szCs w:val="24"/>
+        </w:rPr>
+      </w:pPr>
+      <w:r>
+        <w:rPr>
+          <w:rStyle w:val="Strong"/>
+          <w:bCs w:val="0"/>
+          <w:sz w:val="24"/>
+          <w:szCs w:val="24"/>
+        </w:rPr>
+        <w:t>Milestone 3</w:t>
+      </w:r>
+    </w:p>
+    <w:p>
+      <w:pPr>
         <w:rPr>
           <w:rStyle w:val="Strong"/>
           <w:b w:val="0"/>
           <w:bCs w:val="0"/>
-        </w:rPr>
-        <w:t xml:space="preserve"> the most versatile native development language. We are using </w:t>
-      </w:r>
-      <w:proofErr w:type="spellStart"/>
+          <w:sz w:val="24"/>
+          <w:szCs w:val="24"/>
+        </w:rPr>
+      </w:pPr>
       <w:r>
         <w:rPr>
           <w:rStyle w:val="Strong"/>
           <w:b w:val="0"/>
           <w:bCs w:val="0"/>
-        </w:rPr>
-        <w:t>github</w:t>
-      </w:r>
-      <w:proofErr w:type="spellEnd"/>
+          <w:sz w:val="24"/>
+          <w:szCs w:val="24"/>
+        </w:rPr>
+        <w:t>Iteration Planning and task assignment is achieved in 3</w:t>
+      </w:r>
       <w:r>
         <w:rPr>
           <w:rStyle w:val="Strong"/>
           <w:b w:val="0"/>
           <w:bCs w:val="0"/>
-        </w:rPr>
-        <w:t xml:space="preserve"> which is based on git version control as a collaboration platform, Trello to effectively communicate between client, group members and to assign tasks.</w:t>
-      </w:r>
-    </w:p>
-    <w:p>
-      <w:pPr>
+          <w:sz w:val="24"/>
+          <w:szCs w:val="24"/>
+          <w:vertAlign w:val="superscript"/>
+        </w:rPr>
+        <w:t>rd</w:t>
+      </w:r>
+      <w:r>
         <w:rPr>
           <w:rStyle w:val="Strong"/>
           <w:b w:val="0"/>
           <w:bCs w:val="0"/>
-        </w:rPr>
-      </w:pPr>
-      <w:r>
+          <w:sz w:val="24"/>
+          <w:szCs w:val="24"/>
+        </w:rPr>
+        <w:t xml:space="preserve"> milestone. Iterative development approach refers to the way of breaking down the software development into small chunks, and designed, developed and tested in repeated cycles. The first feature the client has requested to be developed is the search functionality. Other features will be implemented according to the client demand upon further meetings. Once the top priority features are developed, alpha release will be scheduled with the client. The timeline may vary for this milestone as things often tend to not work as planned, but a top priority will be given to ensure that tasks are completed on time and as planned by each team member, managing and balancing work loads. </w:t>
+      </w:r>
+    </w:p>
+    <w:p>
+      <w:pPr>
+        <w:rPr>
+          <w:rStyle w:val="Strong"/>
+          <w:bCs w:val="0"/>
+          <w:sz w:val="24"/>
+          <w:szCs w:val="24"/>
+        </w:rPr>
+      </w:pPr>
+      <w:r>
+        <w:rPr>
+          <w:rStyle w:val="Strong"/>
+          <w:bCs w:val="0"/>
+          <w:sz w:val="24"/>
+          <w:szCs w:val="24"/>
+        </w:rPr>
+        <w:t>Milestone 4</w:t>
+      </w:r>
+    </w:p>
+    <w:p>
+      <w:pPr>
         <w:rPr>
           <w:rStyle w:val="Strong"/>
           <w:b w:val="0"/>
           <w:bCs w:val="0"/>
-        </w:rPr>
-        <w:t>Milestone 3</w:t>
-      </w:r>
-    </w:p>
-    <w:p>
-      <w:pPr>
+          <w:sz w:val="24"/>
+          <w:szCs w:val="24"/>
+        </w:rPr>
+      </w:pPr>
+      <w:r>
         <w:rPr>
           <w:rStyle w:val="Strong"/>
           <w:b w:val="0"/>
           <w:bCs w:val="0"/>
-        </w:rPr>
-      </w:pPr>
+          <w:sz w:val="24"/>
+          <w:szCs w:val="24"/>
+        </w:rPr>
+        <w:t>Development and testing of all feature will be done in the last milestone. After the completion</w:t>
+      </w:r>
       <w:r>
         <w:rPr>
           <w:rStyle w:val="Strong"/>
           <w:b w:val="0"/>
           <w:bCs w:val="0"/>
-        </w:rPr>
-        <w:t>Iteration Planning and task assignment is achieved in 3</w:t>
+          <w:sz w:val="24"/>
+          <w:szCs w:val="24"/>
+        </w:rPr>
+        <w:t>,</w:t>
       </w:r>
       <w:r>
         <w:rPr>
           <w:rStyle w:val="Strong"/>
           <w:b w:val="0"/>
           <w:bCs w:val="0"/>
-          <w:vertAlign w:val="superscript"/>
-        </w:rPr>
-        <w:t>rd</w:t>
-      </w:r>
-      <w:r>
-        <w:rPr>
-          <w:rStyle w:val="Strong"/>
-          <w:b w:val="0"/>
-          <w:bCs w:val="0"/>
-        </w:rPr>
-        <w:t xml:space="preserve"> milestone. Iterative development approach refers to the way of breaking down the software development into small chunks, and designed, developed and tested in repeated cycles. The first feature the client has requested to be developed is the search functionality. Other features will be implemented according to the client demand upon further meetings. Once the top priority features are developed, alpha release will be scheduled with the client. The timeline may vary for this milestone as things often tend to not work as planned, but a top priority will be given to ensure that tasks are completed on time and as planned by each team member, managing and balancing work loads. Our initial iteration will be 20 working days long, each day members will decide to meet and work on assigned tasks for at least 6 productive hours. </w:t>
-      </w:r>
-    </w:p>
-    <w:p>
-      <w:pPr>
-        <w:rPr>
-          <w:rStyle w:val="Strong"/>
-          <w:b w:val="0"/>
-          <w:bCs w:val="0"/>
-        </w:rPr>
-      </w:pPr>
-      <w:r>
-        <w:rPr>
-          <w:rStyle w:val="Strong"/>
-          <w:b w:val="0"/>
-          <w:bCs w:val="0"/>
-        </w:rPr>
-        <w:t>Milestone 4</w:t>
-      </w:r>
-    </w:p>
-    <w:p>
-      <w:pPr>
-        <w:rPr>
-          <w:rStyle w:val="Strong"/>
-          <w:b w:val="0"/>
-          <w:bCs w:val="0"/>
-        </w:rPr>
-      </w:pPr>
-      <w:r>
-        <w:rPr>
-          <w:rStyle w:val="Strong"/>
-          <w:b w:val="0"/>
-          <w:bCs w:val="0"/>
-        </w:rPr>
-        <w:t>Development and testing of all feature will be done in the last milestone. After the completion the beta release will be delivered to the client. Beta release will be deployed in Google AppStore and will be then tested on various scale.</w:t>
-      </w:r>
-    </w:p>
-    <w:p>
-      <w:pPr>
-        <w:spacing w:line="276" w:lineRule="auto"/>
-        <w:jc w:val="both"/>
-      </w:pPr>
-    </w:p>
-    <w:p>
-      <w:pPr>
-        <w:rPr>
-          <w:rFonts w:cstheme="minorHAnsi"/>
-          <w:b/>
-          <w:bCs/>
-          <w:sz w:val="24"/>
-          <w:szCs w:val="24"/>
-        </w:rPr>
-      </w:pPr>
+          <w:sz w:val="24"/>
+          <w:szCs w:val="24"/>
+        </w:rPr>
+        <w:t xml:space="preserve"> the beta release will be delivered to the client. Beta release will be deployed in Google AppStore and will be then tested on various scale.</w:t>
+      </w:r>
     </w:p>
     <w:p>
       <w:pPr>
@@ -4703,7 +5160,14 @@
           <w:sz w:val="24"/>
           <w:szCs w:val="24"/>
         </w:rPr>
-        <w:t xml:space="preserve">For the project we are working 2 days per week and we are 4 members in our team. For the </w:t>
+        <w:t xml:space="preserve">Our team strength is 4, and we agree to meet at least 2 days a week. </w:t>
+      </w:r>
+      <w:r>
+        <w:rPr>
+          <w:sz w:val="24"/>
+          <w:szCs w:val="24"/>
+        </w:rPr>
+        <w:t xml:space="preserve">For the </w:t>
       </w:r>
       <w:r>
         <w:rPr>
@@ -4718,62 +5182,96 @@
           <w:sz w:val="24"/>
           <w:szCs w:val="24"/>
         </w:rPr>
-        <w:t xml:space="preserve"> we have 5 weeks so the </w:t>
-      </w:r>
-      <w:proofErr w:type="gramStart"/>
-      <w:r>
-        <w:rPr>
-          <w:sz w:val="24"/>
-          <w:szCs w:val="24"/>
-        </w:rPr>
-        <w:t>time period</w:t>
-      </w:r>
-      <w:proofErr w:type="gramEnd"/>
-      <w:r>
-        <w:rPr>
-          <w:sz w:val="24"/>
-          <w:szCs w:val="24"/>
-        </w:rPr>
-        <w:t xml:space="preserve"> to complete this project would be 2 </w:t>
-      </w:r>
-      <w:r>
-        <w:rPr>
-          <w:sz w:val="24"/>
-          <w:szCs w:val="24"/>
-        </w:rPr>
-        <w:br/>
-        <w:t>* 4 * 5 = 40 that is 40 days.</w:t>
-      </w:r>
-    </w:p>
-    <w:p>
-      <w:pPr>
-        <w:rPr>
-          <w:sz w:val="24"/>
-          <w:szCs w:val="24"/>
-        </w:rPr>
-      </w:pPr>
-      <w:r>
-        <w:rPr>
-          <w:sz w:val="24"/>
-          <w:szCs w:val="24"/>
-        </w:rPr>
-        <w:t>For Beta release = 5 weeks* 4 members* 2 days + 3 days for fixing errors = 43 days</w:t>
-      </w:r>
-    </w:p>
-    <w:p>
-      <w:pPr>
-        <w:rPr>
-          <w:sz w:val="24"/>
-          <w:szCs w:val="24"/>
-        </w:rPr>
-      </w:pPr>
-      <w:r>
-        <w:rPr>
-          <w:sz w:val="24"/>
-          <w:szCs w:val="24"/>
-        </w:rPr>
-        <w:t>In total, we are spending 83 days to develop this application.</w:t>
-      </w:r>
+        <w:t xml:space="preserve"> we have 5 weeks so the time</w:t>
+      </w:r>
+      <w:r>
+        <w:rPr>
+          <w:sz w:val="24"/>
+          <w:szCs w:val="24"/>
+        </w:rPr>
+        <w:t>-</w:t>
+      </w:r>
+      <w:r>
+        <w:rPr>
+          <w:sz w:val="24"/>
+          <w:szCs w:val="24"/>
+        </w:rPr>
+        <w:t>period to complete this project would be 2 * 4 * 5 = 40</w:t>
+      </w:r>
+      <w:r>
+        <w:rPr>
+          <w:sz w:val="24"/>
+          <w:szCs w:val="24"/>
+        </w:rPr>
+        <w:t xml:space="preserve">. </w:t>
+      </w:r>
+    </w:p>
+    <w:p>
+      <w:pPr>
+        <w:rPr>
+          <w:sz w:val="24"/>
+          <w:szCs w:val="24"/>
+        </w:rPr>
+      </w:pPr>
+      <w:r>
+        <w:rPr>
+          <w:sz w:val="24"/>
+          <w:szCs w:val="24"/>
+        </w:rPr>
+        <w:t xml:space="preserve">For Beta release = 5 weeks* 4 members* 2 days + 3 days for fixing errors = 43 </w:t>
+      </w:r>
+    </w:p>
+    <w:p>
+      <w:pPr>
+        <w:rPr>
+          <w:sz w:val="24"/>
+          <w:szCs w:val="24"/>
+        </w:rPr>
+      </w:pPr>
+      <w:r>
+        <w:rPr>
+          <w:sz w:val="24"/>
+          <w:szCs w:val="24"/>
+        </w:rPr>
+        <w:t xml:space="preserve">Our </w:t>
+      </w:r>
+      <w:r>
+        <w:rPr>
+          <w:sz w:val="24"/>
+          <w:szCs w:val="24"/>
+        </w:rPr>
+        <w:t>team</w:t>
+      </w:r>
+      <w:r>
+        <w:rPr>
+          <w:sz w:val="24"/>
+          <w:szCs w:val="24"/>
+        </w:rPr>
+        <w:t xml:space="preserve"> </w:t>
+      </w:r>
+      <w:r>
+        <w:rPr>
+          <w:sz w:val="24"/>
+          <w:szCs w:val="24"/>
+        </w:rPr>
+        <w:t>velocity</w:t>
+      </w:r>
+      <w:r>
+        <w:rPr>
+          <w:sz w:val="24"/>
+          <w:szCs w:val="24"/>
+        </w:rPr>
+        <w:t xml:space="preserve"> for alpha and beta releases is 40 and 43 respectively</w:t>
+      </w:r>
+      <w:r>
+        <w:rPr>
+          <w:sz w:val="24"/>
+          <w:szCs w:val="24"/>
+        </w:rPr>
+        <w:t>.</w:t>
+      </w:r>
+      <w:bookmarkStart w:id="0" w:name="_GoBack"/>
+      <w:bookmarkEnd w:id="0"/>
     </w:p>
     <w:p>
       <w:pPr>
@@ -4807,9 +5305,7 @@
           <w:szCs w:val="24"/>
         </w:rPr>
       </w:pPr>
-    </w:p>
-    <w:p>
-      <w:pPr>
+      <w:r>
         <w:rPr>
           <w:rFonts w:cstheme="minorHAnsi"/>
           <w:b/>
@@ -4817,10 +5313,10 @@
           <w:sz w:val="24"/>
           <w:szCs w:val="24"/>
         </w:rPr>
-      </w:pPr>
-    </w:p>
-    <w:p>
-      <w:pPr>
+        <w:lastRenderedPageBreak/>
+        <w:t>MILESTONE</w:t>
+      </w:r>
+      <w:r>
         <w:rPr>
           <w:rFonts w:cstheme="minorHAnsi"/>
           <w:b/>
@@ -4828,10 +5324,9 @@
           <w:sz w:val="24"/>
           <w:szCs w:val="24"/>
         </w:rPr>
-      </w:pPr>
-    </w:p>
-    <w:p>
-      <w:pPr>
+        <w:t xml:space="preserve"> </w:t>
+      </w:r>
+      <w:r>
         <w:rPr>
           <w:rFonts w:cstheme="minorHAnsi"/>
           <w:b/>
@@ -4839,10 +5334,9 @@
           <w:sz w:val="24"/>
           <w:szCs w:val="24"/>
         </w:rPr>
-      </w:pPr>
-    </w:p>
-    <w:p>
-      <w:pPr>
+        <w:t>3</w:t>
+      </w:r>
+      <w:r>
         <w:rPr>
           <w:rFonts w:cstheme="minorHAnsi"/>
           <w:b/>
@@ -4850,114 +5344,7 @@
           <w:sz w:val="24"/>
           <w:szCs w:val="24"/>
         </w:rPr>
-      </w:pPr>
-    </w:p>
-    <w:p>
-      <w:pPr>
-        <w:rPr>
-          <w:rFonts w:cstheme="minorHAnsi"/>
-          <w:b/>
-          <w:bCs/>
-          <w:sz w:val="24"/>
-          <w:szCs w:val="24"/>
-        </w:rPr>
-      </w:pPr>
-    </w:p>
-    <w:p>
-      <w:pPr>
-        <w:rPr>
-          <w:rFonts w:cstheme="minorHAnsi"/>
-          <w:b/>
-          <w:bCs/>
-          <w:sz w:val="24"/>
-          <w:szCs w:val="24"/>
-        </w:rPr>
-      </w:pPr>
-    </w:p>
-    <w:p>
-      <w:pPr>
-        <w:rPr>
-          <w:rFonts w:cstheme="minorHAnsi"/>
-          <w:b/>
-          <w:bCs/>
-          <w:sz w:val="24"/>
-          <w:szCs w:val="24"/>
-        </w:rPr>
-      </w:pPr>
-    </w:p>
-    <w:p>
-      <w:pPr>
-        <w:rPr>
-          <w:rFonts w:cstheme="minorHAnsi"/>
-          <w:b/>
-          <w:bCs/>
-          <w:sz w:val="24"/>
-          <w:szCs w:val="24"/>
-        </w:rPr>
-      </w:pPr>
-    </w:p>
-    <w:p>
-      <w:pPr>
-        <w:rPr>
-          <w:rFonts w:cstheme="minorHAnsi"/>
-          <w:b/>
-          <w:bCs/>
-          <w:sz w:val="24"/>
-          <w:szCs w:val="24"/>
-        </w:rPr>
-      </w:pPr>
-    </w:p>
-    <w:p>
-      <w:pPr>
-        <w:rPr>
-          <w:rFonts w:cstheme="minorHAnsi"/>
-          <w:b/>
-          <w:bCs/>
-          <w:sz w:val="24"/>
-          <w:szCs w:val="24"/>
-        </w:rPr>
-      </w:pPr>
-    </w:p>
-    <w:p>
-      <w:pPr>
-        <w:rPr>
-          <w:rFonts w:cstheme="minorHAnsi"/>
-          <w:b/>
-          <w:bCs/>
-          <w:sz w:val="24"/>
-          <w:szCs w:val="24"/>
-        </w:rPr>
-      </w:pPr>
-    </w:p>
-    <w:p>
-      <w:pPr>
-        <w:rPr>
-          <w:rFonts w:cstheme="minorHAnsi"/>
-          <w:b/>
-          <w:bCs/>
-          <w:sz w:val="24"/>
-          <w:szCs w:val="24"/>
-        </w:rPr>
-      </w:pPr>
-      <w:r>
-        <w:rPr>
-          <w:rFonts w:cstheme="minorHAnsi"/>
-          <w:b/>
-          <w:bCs/>
-          <w:sz w:val="24"/>
-          <w:szCs w:val="24"/>
-        </w:rPr>
-        <w:t>MILESTONE</w:t>
-      </w:r>
-      <w:r>
-        <w:rPr>
-          <w:rFonts w:cstheme="minorHAnsi"/>
-          <w:b/>
-          <w:bCs/>
-          <w:sz w:val="24"/>
-          <w:szCs w:val="24"/>
-        </w:rPr>
-        <w:t xml:space="preserve"> 1: </w:t>
+        <w:t xml:space="preserve">: </w:t>
       </w:r>
       <w:r>
         <w:rPr>
@@ -6067,17 +6454,15 @@
               </w:rPr>
               <w:t xml:space="preserve">: As a viewer, I need to have idea about what COURSEPAL is so that I can </w:t>
             </w:r>
-            <w:proofErr w:type="gramStart"/>
-            <w:r>
-              <w:rPr>
-                <w:rFonts w:ascii="Times New Roman" w:hAnsi="Times New Roman" w:cs="Times New Roman"/>
-                <w:color w:val="000000" w:themeColor="text1"/>
-                <w:sz w:val="24"/>
-                <w:szCs w:val="24"/>
-              </w:rPr>
-              <w:t>make a decision</w:t>
-            </w:r>
-            <w:proofErr w:type="gramEnd"/>
+            <w:r>
+              <w:rPr>
+                <w:rFonts w:ascii="Times New Roman" w:hAnsi="Times New Roman" w:cs="Times New Roman"/>
+                <w:color w:val="000000" w:themeColor="text1"/>
+                <w:sz w:val="24"/>
+                <w:szCs w:val="24"/>
+              </w:rPr>
+              <w:t>decide</w:t>
+            </w:r>
             <w:r>
               <w:rPr>
                 <w:rFonts w:ascii="Times New Roman" w:hAnsi="Times New Roman" w:cs="Times New Roman"/>
@@ -6294,6 +6679,7 @@
                 <w:sz w:val="24"/>
                 <w:szCs w:val="24"/>
               </w:rPr>
+              <w:lastRenderedPageBreak/>
               <w:t>Title</w:t>
             </w:r>
             <w:r>
@@ -7482,7 +7868,27 @@
           <w:sz w:val="24"/>
           <w:szCs w:val="24"/>
         </w:rPr>
-        <w:t>MILESTONE 2: BETA RELEASE</w:t>
+        <w:t xml:space="preserve">MILESTONE </w:t>
+      </w:r>
+      <w:r>
+        <w:rPr>
+          <w:rFonts w:cstheme="minorHAnsi"/>
+          <w:b/>
+          <w:bCs/>
+          <w:sz w:val="24"/>
+          <w:szCs w:val="24"/>
+        </w:rPr>
+        <w:t>4</w:t>
+      </w:r>
+      <w:r>
+        <w:rPr>
+          <w:rFonts w:cstheme="minorHAnsi"/>
+          <w:b/>
+          <w:bCs/>
+          <w:sz w:val="24"/>
+          <w:szCs w:val="24"/>
+        </w:rPr>
+        <w:t>: BETA RELEASE</w:t>
       </w:r>
       <w:r>
         <w:rPr>
@@ -12318,7 +12724,17 @@
               <w:szCs w:val="24"/>
               <w:lang w:val="en-US"/>
             </w:rPr>
-            <w:t xml:space="preserve"> (TortoiseGit, 2015-2019 )</w:t>
+            <w:t xml:space="preserve"> </w:t>
+          </w:r>
+          <w:r>
+            <w:rPr>
+              <w:rFonts w:cstheme="minorHAnsi"/>
+              <w:noProof/>
+              <w:sz w:val="24"/>
+              <w:szCs w:val="24"/>
+              <w:lang w:val="en-US"/>
+            </w:rPr>
+            <w:t>(TortoiseGit, 2015-2019 )</w:t>
           </w:r>
           <w:r>
             <w:rPr>
@@ -12568,32 +12984,6 @@
           <w:lang w:eastAsia="en-AU" w:bidi="mr-IN"/>
         </w:rPr>
         <w:t>: to determine the changes you created to your image files (see screenshot)</w:t>
-      </w:r>
-    </w:p>
-    <w:p>
-      <w:pPr>
-        <w:pStyle w:val="ListParagraph"/>
-        <w:numPr>
-          <w:ilvl w:val="0"/>
-          <w:numId w:val="1"/>
-        </w:numPr>
-        <w:shd w:val="clear" w:color="auto" w:fill="FFFFFF"/>
-        <w:spacing w:after="0" w:line="240" w:lineRule="auto"/>
-        <w:rPr>
-          <w:rFonts w:eastAsia="Times New Roman" w:cstheme="minorHAnsi"/>
-          <w:sz w:val="24"/>
-          <w:szCs w:val="24"/>
-          <w:lang w:eastAsia="en-AU" w:bidi="mr-IN"/>
-        </w:rPr>
-      </w:pPr>
-      <w:r>
-        <w:rPr>
-          <w:rFonts w:eastAsia="Times New Roman" w:cstheme="minorHAnsi"/>
-          <w:sz w:val="24"/>
-          <w:szCs w:val="24"/>
-          <w:lang w:eastAsia="en-AU" w:bidi="mr-IN"/>
-        </w:rPr>
-        <w:t>out there in several languages.</w:t>
       </w:r>
     </w:p>
     <w:p>
@@ -12908,7 +13298,6 @@
           <w:sz w:val="24"/>
           <w:szCs w:val="24"/>
         </w:rPr>
-        <w:lastRenderedPageBreak/>
         <w:t>Upload sample application to GitHub repository</w:t>
       </w:r>
     </w:p>
@@ -12930,6 +13319,7 @@
           <w:sz w:val="24"/>
           <w:szCs w:val="24"/>
         </w:rPr>
+        <w:lastRenderedPageBreak/>
         <w:drawing>
           <wp:inline distT="0" distB="0" distL="0" distR="0" wp14:anchorId="014E4357" wp14:editId="327A1EF2">
             <wp:extent cx="5543550" cy="2695575"/>
@@ -13347,6 +13737,17 @@
           <w:szCs w:val="24"/>
         </w:rPr>
       </w:pPr>
+    </w:p>
+    <w:p>
+      <w:pPr>
+        <w:rPr>
+          <w:rFonts w:cstheme="minorHAnsi"/>
+          <w:b/>
+          <w:bCs/>
+          <w:sz w:val="24"/>
+          <w:szCs w:val="24"/>
+        </w:rPr>
+      </w:pPr>
       <w:r>
         <w:rPr>
           <w:rFonts w:cstheme="minorHAnsi"/>
@@ -13942,11 +14343,14 @@
           </w:r>
           <w:r>
             <w:rPr>
+              <w:b/>
+              <w:bCs/>
               <w:noProof/>
               <w:sz w:val="24"/>
               <w:szCs w:val="24"/>
+              <w:lang w:val="en-US"/>
             </w:rPr>
-            <w:t>(JetBrains, 2018)</w:t>
+            <w:t>Invalid source specified.</w:t>
           </w:r>
           <w:r>
             <w:rPr>
@@ -14031,11 +14435,14 @@
           </w:r>
           <w:r>
             <w:rPr>
+              <w:b/>
+              <w:bCs/>
               <w:noProof/>
               <w:sz w:val="24"/>
               <w:szCs w:val="24"/>
+              <w:lang w:val="en-US"/>
             </w:rPr>
-            <w:t>(JetBrains, 2018)</w:t>
+            <w:t>Invalid source specified.</w:t>
           </w:r>
           <w:r>
             <w:rPr>
@@ -16644,20 +17051,18 @@
     </w:p>
     <w:sdt>
       <w:sdtPr>
+        <w:rPr>
+          <w:rFonts w:asciiTheme="minorHAnsi" w:eastAsiaTheme="minorHAnsi" w:hAnsiTheme="minorHAnsi" w:cstheme="minorBidi"/>
+          <w:color w:val="auto"/>
+          <w:sz w:val="22"/>
+          <w:szCs w:val="22"/>
+        </w:rPr>
         <w:id w:val="-812407256"/>
         <w:docPartObj>
           <w:docPartGallery w:val="Bibliographies"/>
           <w:docPartUnique/>
         </w:docPartObj>
       </w:sdtPr>
-      <w:sdtEndPr>
-        <w:rPr>
-          <w:rFonts w:asciiTheme="minorHAnsi" w:eastAsiaTheme="minorHAnsi" w:hAnsiTheme="minorHAnsi" w:cstheme="minorBidi"/>
-          <w:color w:val="auto"/>
-          <w:sz w:val="22"/>
-          <w:szCs w:val="22"/>
-        </w:rPr>
-      </w:sdtEndPr>
       <w:sdtContent>
         <w:p>
           <w:pPr>
@@ -16686,6 +17091,7 @@
                     <w:rPr>
                       <w:noProof/>
                       <w:sz w:val="24"/>
+                      <w:szCs w:val="24"/>
                     </w:rPr>
                   </w:pPr>
                   <w:r>
@@ -16715,19 +17121,7 @@
                     <w:rPr>
                       <w:noProof/>
                     </w:rPr>
-                    <w:t xml:space="preserve">. Retrieved from </w:t>
-                  </w:r>
-                  <w:r>
-                    <w:rPr>
-                      <w:noProof/>
-                    </w:rPr>
-                    <w:t xml:space="preserve"> </w:t>
-                  </w:r>
-                  <w:r>
-                    <w:rPr>
-                      <w:noProof/>
-                    </w:rPr>
-                    <w:t>https://docs.aws.amazon.com/codedeploy/latest/userguide/tutorials-github-create-github-account.html?tag=askcomdelta-20</w:t>
+                    <w:t>. Retrieved from https://docs.aws.amazon.com/codedeploy/latest/userguide/tutorials-github-create-github-account.html?tag=askcomdelta-20</w:t>
                   </w:r>
                 </w:p>
                 <w:p>
@@ -16751,6 +17145,35 @@
                       <w:noProof/>
                     </w:rPr>
                     <w:t>. (n.d.). Retrieved from Regression testing: https://www.guru99.com/regression-testing.html</w:t>
+                  </w:r>
+                </w:p>
+                <w:p>
+                  <w:pPr>
+                    <w:pStyle w:val="Bibliography"/>
+                    <w:ind w:left="720" w:hanging="720"/>
+                    <w:rPr>
+                      <w:noProof/>
+                    </w:rPr>
+                  </w:pPr>
+                  <w:r>
+                    <w:rPr>
+                      <w:noProof/>
+                    </w:rPr>
+                    <w:t xml:space="preserve">OECD. (n.d.). </w:t>
+                  </w:r>
+                  <w:r>
+                    <w:rPr>
+                      <w:i/>
+                      <w:iCs/>
+                      <w:noProof/>
+                    </w:rPr>
+                    <w:t>OECD-ilibrary.org</w:t>
+                  </w:r>
+                  <w:r>
+                    <w:rPr>
+                      <w:noProof/>
+                    </w:rPr>
+                    <w:t>. Retrieved from OECD.org.</w:t>
                   </w:r>
                 </w:p>
                 <w:p>
@@ -16950,7 +17373,6 @@
         </w:rPr>
       </w:pPr>
     </w:p>
-    <w:bookmarkEnd w:id="0"/>
     <w:p>
       <w:pPr>
         <w:rPr>
@@ -19870,11 +20292,28 @@
     <b:URL>http://softwaretestingfundamentals.com/unit-testing/</b:URL>
     <b:RefOrder>4</b:RefOrder>
   </b:Source>
+  <b:Source>
+    <b:Tag>OEC</b:Tag>
+    <b:SourceType>InternetSite</b:SourceType>
+    <b:Guid>{DA542ED7-3CDE-4334-816E-4076958BE8EE}</b:Guid>
+    <b:Author>
+      <b:Author>
+        <b:NameList>
+          <b:Person>
+            <b:Last>OECD</b:Last>
+          </b:Person>
+        </b:NameList>
+      </b:Author>
+    </b:Author>
+    <b:Title>OECD-ilibrary.org</b:Title>
+    <b:InternetSiteTitle>OECD.org</b:InternetSiteTitle>
+    <b:RefOrder>5</b:RefOrder>
+  </b:Source>
 </b:Sources>
 </file>
 
 <file path=customXml/itemProps1.xml><?xml version="1.0" encoding="utf-8"?>
-<ds:datastoreItem xmlns:ds="http://schemas.openxmlformats.org/officeDocument/2006/customXml" ds:itemID="{4A1376EF-F965-4827-8BE6-39487D0A732A}">
+<ds:datastoreItem xmlns:ds="http://schemas.openxmlformats.org/officeDocument/2006/customXml" ds:itemID="{13A7E822-E757-45AC-92B2-D76775FAB1ED}">
   <ds:schemaRefs>
     <ds:schemaRef ds:uri="http://schemas.openxmlformats.org/officeDocument/2006/bibliography"/>
   </ds:schemaRefs>

</xml_diff>

<commit_message>
adding google auth code
</commit_message>
<xml_diff>
--- a/CoursePalTeam08.docx
+++ b/CoursePalTeam08.docx
@@ -11,6 +11,7 @@
           <w:szCs w:val="36"/>
         </w:rPr>
       </w:pPr>
+      <w:bookmarkStart w:id="0" w:name="_GoBack"/>
       <w:r>
         <w:rPr>
           <w:rFonts w:cstheme="minorHAnsi"/>
@@ -5270,8 +5271,196 @@
         </w:rPr>
         <w:t>.</w:t>
       </w:r>
-      <w:bookmarkStart w:id="0" w:name="_GoBack"/>
-      <w:bookmarkEnd w:id="0"/>
+    </w:p>
+    <w:p>
+      <w:pPr>
+        <w:rPr>
+          <w:sz w:val="24"/>
+          <w:szCs w:val="24"/>
+        </w:rPr>
+      </w:pPr>
+    </w:p>
+    <w:p>
+      <w:pPr>
+        <w:rPr>
+          <w:sz w:val="24"/>
+          <w:szCs w:val="24"/>
+        </w:rPr>
+      </w:pPr>
+    </w:p>
+    <w:p>
+      <w:pPr>
+        <w:rPr>
+          <w:sz w:val="24"/>
+          <w:szCs w:val="24"/>
+        </w:rPr>
+      </w:pPr>
+      <w:r>
+        <w:rPr>
+          <w:sz w:val="24"/>
+          <w:szCs w:val="24"/>
+        </w:rPr>
+        <w:lastRenderedPageBreak/>
+        <w:t>We are using Trello software to keep records of our tasks and manage our project.</w:t>
+      </w:r>
+    </w:p>
+    <w:p>
+      <w:pPr>
+        <w:rPr>
+          <w:sz w:val="24"/>
+          <w:szCs w:val="24"/>
+        </w:rPr>
+      </w:pPr>
+    </w:p>
+    <w:p>
+      <w:pPr>
+        <w:rPr>
+          <w:b/>
+          <w:sz w:val="24"/>
+          <w:szCs w:val="24"/>
+        </w:rPr>
+      </w:pPr>
+      <w:r>
+        <w:rPr>
+          <w:b/>
+          <w:sz w:val="24"/>
+          <w:szCs w:val="24"/>
+        </w:rPr>
+        <w:t>Trello software:</w:t>
+      </w:r>
+    </w:p>
+    <w:p>
+      <w:pPr>
+        <w:rPr>
+          <w:sz w:val="24"/>
+          <w:szCs w:val="24"/>
+        </w:rPr>
+      </w:pPr>
+      <w:r>
+        <w:rPr>
+          <w:sz w:val="24"/>
+          <w:szCs w:val="24"/>
+        </w:rPr>
+        <w:t xml:space="preserve">Trello is an outstanding tool for managing projects. Mostly it is used in businesses to manage group </w:t>
+      </w:r>
+      <w:proofErr w:type="gramStart"/>
+      <w:r>
+        <w:rPr>
+          <w:sz w:val="24"/>
+          <w:szCs w:val="24"/>
+        </w:rPr>
+        <w:t>tasks</w:t>
+      </w:r>
+      <w:proofErr w:type="gramEnd"/>
+      <w:r>
+        <w:rPr>
+          <w:sz w:val="24"/>
+          <w:szCs w:val="24"/>
+        </w:rPr>
+        <w:t xml:space="preserve"> but it could be used informally to plan a wedding, vacations and many more.</w:t>
+      </w:r>
+    </w:p>
+    <w:p>
+      <w:pPr>
+        <w:rPr>
+          <w:sz w:val="24"/>
+          <w:szCs w:val="24"/>
+        </w:rPr>
+      </w:pPr>
+      <w:r>
+        <w:rPr>
+          <w:sz w:val="24"/>
+          <w:szCs w:val="24"/>
+        </w:rPr>
+        <w:t>It gives an idea of what is left, what is being worked on and by whom. It resembles a whiteboard with notes representing tasks of a project.</w:t>
+      </w:r>
+    </w:p>
+    <w:p>
+      <w:pPr>
+        <w:tabs>
+          <w:tab w:val="left" w:pos="2265"/>
+        </w:tabs>
+      </w:pPr>
+      <w:r>
+        <w:t>Below is the</w:t>
+      </w:r>
+      <w:r>
+        <w:t xml:space="preserve"> link and</w:t>
+      </w:r>
+      <w:r>
+        <w:t xml:space="preserve"> snapshot of Trello used by our team for the project:</w:t>
+      </w:r>
+    </w:p>
+    <w:p>
+      <w:pPr>
+        <w:tabs>
+          <w:tab w:val="left" w:pos="2265"/>
+        </w:tabs>
+      </w:pPr>
+      <w:hyperlink r:id="rId47" w:history="1">
+        <w:r>
+          <w:rPr>
+            <w:rStyle w:val="Hyperlink"/>
+          </w:rPr>
+          <w:t>https://trello.com/b/x8w8QmG5/coursepal-android-project</w:t>
+        </w:r>
+      </w:hyperlink>
+    </w:p>
+    <w:p>
+      <w:pPr>
+        <w:rPr>
+          <w:sz w:val="24"/>
+          <w:szCs w:val="24"/>
+        </w:rPr>
+      </w:pPr>
+      <w:r>
+        <w:rPr>
+          <w:noProof/>
+        </w:rPr>
+        <w:drawing>
+          <wp:inline distT="0" distB="0" distL="0" distR="0" wp14:anchorId="6364505E" wp14:editId="53180F4D">
+            <wp:extent cx="5731510" cy="3222625"/>
+            <wp:effectExtent l="0" t="0" r="2540" b="0"/>
+            <wp:docPr id="4" name="Picture 4"/>
+            <wp:cNvGraphicFramePr>
+              <a:graphicFrameLocks xmlns:a="http://schemas.openxmlformats.org/drawingml/2006/main" noChangeAspect="1"/>
+            </wp:cNvGraphicFramePr>
+            <a:graphic xmlns:a="http://schemas.openxmlformats.org/drawingml/2006/main">
+              <a:graphicData uri="http://schemas.openxmlformats.org/drawingml/2006/picture">
+                <pic:pic xmlns:pic="http://schemas.openxmlformats.org/drawingml/2006/picture">
+                  <pic:nvPicPr>
+                    <pic:cNvPr id="1" name=""/>
+                    <pic:cNvPicPr/>
+                  </pic:nvPicPr>
+                  <pic:blipFill>
+                    <a:blip r:embed="rId48"/>
+                    <a:stretch>
+                      <a:fillRect/>
+                    </a:stretch>
+                  </pic:blipFill>
+                  <pic:spPr>
+                    <a:xfrm>
+                      <a:off x="0" y="0"/>
+                      <a:ext cx="5731510" cy="3222625"/>
+                    </a:xfrm>
+                    <a:prstGeom prst="rect">
+                      <a:avLst/>
+                    </a:prstGeom>
+                  </pic:spPr>
+                </pic:pic>
+              </a:graphicData>
+            </a:graphic>
+          </wp:inline>
+        </w:drawing>
+      </w:r>
+    </w:p>
+    <w:p>
+      <w:pPr>
+        <w:rPr>
+          <w:sz w:val="24"/>
+          <w:szCs w:val="24"/>
+        </w:rPr>
+      </w:pPr>
     </w:p>
     <w:p>
       <w:pPr>
@@ -5305,7 +5494,9 @@
           <w:szCs w:val="24"/>
         </w:rPr>
       </w:pPr>
-      <w:r>
+    </w:p>
+    <w:p>
+      <w:pPr>
         <w:rPr>
           <w:rFonts w:cstheme="minorHAnsi"/>
           <w:b/>
@@ -5313,7 +5504,81 @@
           <w:sz w:val="24"/>
           <w:szCs w:val="24"/>
         </w:rPr>
-        <w:lastRenderedPageBreak/>
+      </w:pPr>
+    </w:p>
+    <w:p>
+      <w:pPr>
+        <w:rPr>
+          <w:rFonts w:cstheme="minorHAnsi"/>
+          <w:b/>
+          <w:bCs/>
+          <w:sz w:val="24"/>
+          <w:szCs w:val="24"/>
+        </w:rPr>
+      </w:pPr>
+    </w:p>
+    <w:p>
+      <w:pPr>
+        <w:rPr>
+          <w:rFonts w:cstheme="minorHAnsi"/>
+          <w:b/>
+          <w:bCs/>
+          <w:sz w:val="24"/>
+          <w:szCs w:val="24"/>
+        </w:rPr>
+      </w:pPr>
+    </w:p>
+    <w:p>
+      <w:pPr>
+        <w:rPr>
+          <w:rFonts w:cstheme="minorHAnsi"/>
+          <w:b/>
+          <w:bCs/>
+          <w:sz w:val="24"/>
+          <w:szCs w:val="24"/>
+        </w:rPr>
+      </w:pPr>
+    </w:p>
+    <w:p>
+      <w:pPr>
+        <w:rPr>
+          <w:rFonts w:cstheme="minorHAnsi"/>
+          <w:b/>
+          <w:bCs/>
+          <w:sz w:val="24"/>
+          <w:szCs w:val="24"/>
+        </w:rPr>
+      </w:pPr>
+    </w:p>
+    <w:p>
+      <w:pPr>
+        <w:rPr>
+          <w:rFonts w:cstheme="minorHAnsi"/>
+          <w:b/>
+          <w:bCs/>
+          <w:sz w:val="24"/>
+          <w:szCs w:val="24"/>
+        </w:rPr>
+      </w:pPr>
+    </w:p>
+    <w:p>
+      <w:pPr>
+        <w:rPr>
+          <w:rFonts w:cstheme="minorHAnsi"/>
+          <w:b/>
+          <w:bCs/>
+          <w:sz w:val="24"/>
+          <w:szCs w:val="24"/>
+        </w:rPr>
+      </w:pPr>
+      <w:r>
+        <w:rPr>
+          <w:rFonts w:cstheme="minorHAnsi"/>
+          <w:b/>
+          <w:bCs/>
+          <w:sz w:val="24"/>
+          <w:szCs w:val="24"/>
+        </w:rPr>
         <w:t>MILESTONE</w:t>
       </w:r>
       <w:r>
@@ -12183,7 +12448,7 @@
                     </pic:cNvPicPr>
                   </pic:nvPicPr>
                   <pic:blipFill>
-                    <a:blip r:embed="rId47" cstate="print">
+                    <a:blip r:embed="rId49" cstate="print">
                       <a:extLst>
                         <a:ext uri="{28A0092B-C50C-407E-A947-70E740481C1C}">
                           <a14:useLocalDpi xmlns:a14="http://schemas.microsoft.com/office/drawing/2010/main" val="0"/>
@@ -12254,180 +12519,6 @@
                 <pic:pic xmlns:pic="http://schemas.openxmlformats.org/drawingml/2006/picture">
                   <pic:nvPicPr>
                     <pic:cNvPr id="0" name="Picture 12"/>
-                    <pic:cNvPicPr>
-                      <a:picLocks noChangeAspect="1" noChangeArrowheads="1"/>
-                    </pic:cNvPicPr>
-                  </pic:nvPicPr>
-                  <pic:blipFill>
-                    <a:blip r:embed="rId48" cstate="print">
-                      <a:extLst>
-                        <a:ext uri="{28A0092B-C50C-407E-A947-70E740481C1C}">
-                          <a14:useLocalDpi xmlns:a14="http://schemas.microsoft.com/office/drawing/2010/main" val="0"/>
-                        </a:ext>
-                      </a:extLst>
-                    </a:blip>
-                    <a:srcRect/>
-                    <a:stretch>
-                      <a:fillRect/>
-                    </a:stretch>
-                  </pic:blipFill>
-                  <pic:spPr bwMode="auto">
-                    <a:xfrm>
-                      <a:off x="0" y="0"/>
-                      <a:ext cx="5731510" cy="8101019"/>
-                    </a:xfrm>
-                    <a:prstGeom prst="rect">
-                      <a:avLst/>
-                    </a:prstGeom>
-                    <a:noFill/>
-                    <a:ln>
-                      <a:noFill/>
-                    </a:ln>
-                  </pic:spPr>
-                </pic:pic>
-              </a:graphicData>
-            </a:graphic>
-          </wp:inline>
-        </w:drawing>
-      </w:r>
-    </w:p>
-    <w:p>
-      <w:pPr>
-        <w:rPr>
-          <w:rFonts w:cstheme="minorHAnsi"/>
-          <w:b/>
-          <w:bCs/>
-          <w:sz w:val="24"/>
-          <w:szCs w:val="24"/>
-        </w:rPr>
-      </w:pPr>
-    </w:p>
-    <w:p>
-      <w:pPr>
-        <w:rPr>
-          <w:rFonts w:cstheme="minorHAnsi"/>
-          <w:b/>
-          <w:bCs/>
-          <w:sz w:val="24"/>
-          <w:szCs w:val="24"/>
-        </w:rPr>
-      </w:pPr>
-    </w:p>
-    <w:p>
-      <w:pPr>
-        <w:rPr>
-          <w:rFonts w:cstheme="minorHAnsi"/>
-          <w:b/>
-          <w:bCs/>
-          <w:sz w:val="24"/>
-          <w:szCs w:val="24"/>
-        </w:rPr>
-      </w:pPr>
-      <w:r>
-        <w:rPr>
-          <w:noProof/>
-        </w:rPr>
-        <w:lastRenderedPageBreak/>
-        <w:drawing>
-          <wp:inline distT="0" distB="0" distL="0" distR="0" wp14:anchorId="0BF63064" wp14:editId="7EAB2618">
-            <wp:extent cx="5731510" cy="8101019"/>
-            <wp:effectExtent l="0" t="0" r="2540" b="0"/>
-            <wp:docPr id="24" name="Picture 24"/>
-            <wp:cNvGraphicFramePr>
-              <a:graphicFrameLocks xmlns:a="http://schemas.openxmlformats.org/drawingml/2006/main" noChangeAspect="1"/>
-            </wp:cNvGraphicFramePr>
-            <a:graphic xmlns:a="http://schemas.openxmlformats.org/drawingml/2006/main">
-              <a:graphicData uri="http://schemas.openxmlformats.org/drawingml/2006/picture">
-                <pic:pic xmlns:pic="http://schemas.openxmlformats.org/drawingml/2006/picture">
-                  <pic:nvPicPr>
-                    <pic:cNvPr id="0" name="Picture 14"/>
-                    <pic:cNvPicPr>
-                      <a:picLocks noChangeAspect="1" noChangeArrowheads="1"/>
-                    </pic:cNvPicPr>
-                  </pic:nvPicPr>
-                  <pic:blipFill>
-                    <a:blip r:embed="rId49" cstate="print">
-                      <a:extLst>
-                        <a:ext uri="{28A0092B-C50C-407E-A947-70E740481C1C}">
-                          <a14:useLocalDpi xmlns:a14="http://schemas.microsoft.com/office/drawing/2010/main" val="0"/>
-                        </a:ext>
-                      </a:extLst>
-                    </a:blip>
-                    <a:srcRect/>
-                    <a:stretch>
-                      <a:fillRect/>
-                    </a:stretch>
-                  </pic:blipFill>
-                  <pic:spPr bwMode="auto">
-                    <a:xfrm>
-                      <a:off x="0" y="0"/>
-                      <a:ext cx="5731510" cy="8101019"/>
-                    </a:xfrm>
-                    <a:prstGeom prst="rect">
-                      <a:avLst/>
-                    </a:prstGeom>
-                    <a:noFill/>
-                    <a:ln>
-                      <a:noFill/>
-                    </a:ln>
-                  </pic:spPr>
-                </pic:pic>
-              </a:graphicData>
-            </a:graphic>
-          </wp:inline>
-        </w:drawing>
-      </w:r>
-    </w:p>
-    <w:p>
-      <w:pPr>
-        <w:rPr>
-          <w:rFonts w:cstheme="minorHAnsi"/>
-          <w:b/>
-          <w:bCs/>
-          <w:sz w:val="24"/>
-          <w:szCs w:val="24"/>
-        </w:rPr>
-      </w:pPr>
-    </w:p>
-    <w:p>
-      <w:pPr>
-        <w:rPr>
-          <w:rFonts w:cstheme="minorHAnsi"/>
-          <w:b/>
-          <w:bCs/>
-          <w:sz w:val="24"/>
-          <w:szCs w:val="24"/>
-        </w:rPr>
-      </w:pPr>
-    </w:p>
-    <w:p>
-      <w:pPr>
-        <w:rPr>
-          <w:rFonts w:cstheme="minorHAnsi"/>
-          <w:b/>
-          <w:bCs/>
-          <w:sz w:val="24"/>
-          <w:szCs w:val="24"/>
-        </w:rPr>
-      </w:pPr>
-      <w:r>
-        <w:rPr>
-          <w:noProof/>
-        </w:rPr>
-        <w:lastRenderedPageBreak/>
-        <w:drawing>
-          <wp:inline distT="0" distB="0" distL="0" distR="0" wp14:anchorId="06E168A6" wp14:editId="10785A96">
-            <wp:extent cx="5731510" cy="8101019"/>
-            <wp:effectExtent l="0" t="0" r="2540" b="0"/>
-            <wp:docPr id="25" name="Picture 25"/>
-            <wp:cNvGraphicFramePr>
-              <a:graphicFrameLocks xmlns:a="http://schemas.openxmlformats.org/drawingml/2006/main" noChangeAspect="1"/>
-            </wp:cNvGraphicFramePr>
-            <a:graphic xmlns:a="http://schemas.openxmlformats.org/drawingml/2006/main">
-              <a:graphicData uri="http://schemas.openxmlformats.org/drawingml/2006/picture">
-                <pic:pic xmlns:pic="http://schemas.openxmlformats.org/drawingml/2006/picture">
-                  <pic:nvPicPr>
-                    <pic:cNvPr id="0" name="Picture 16"/>
                     <pic:cNvPicPr>
                       <a:picLocks noChangeAspect="1" noChangeArrowheads="1"/>
                     </pic:cNvPicPr>
@@ -12499,13 +12590,268 @@
       </w:pPr>
       <w:r>
         <w:rPr>
+          <w:noProof/>
+        </w:rPr>
+        <w:lastRenderedPageBreak/>
+        <w:drawing>
+          <wp:inline distT="0" distB="0" distL="0" distR="0" wp14:anchorId="0BF63064" wp14:editId="7EAB2618">
+            <wp:extent cx="5731510" cy="8101019"/>
+            <wp:effectExtent l="0" t="0" r="2540" b="0"/>
+            <wp:docPr id="24" name="Picture 24"/>
+            <wp:cNvGraphicFramePr>
+              <a:graphicFrameLocks xmlns:a="http://schemas.openxmlformats.org/drawingml/2006/main" noChangeAspect="1"/>
+            </wp:cNvGraphicFramePr>
+            <a:graphic xmlns:a="http://schemas.openxmlformats.org/drawingml/2006/main">
+              <a:graphicData uri="http://schemas.openxmlformats.org/drawingml/2006/picture">
+                <pic:pic xmlns:pic="http://schemas.openxmlformats.org/drawingml/2006/picture">
+                  <pic:nvPicPr>
+                    <pic:cNvPr id="0" name="Picture 14"/>
+                    <pic:cNvPicPr>
+                      <a:picLocks noChangeAspect="1" noChangeArrowheads="1"/>
+                    </pic:cNvPicPr>
+                  </pic:nvPicPr>
+                  <pic:blipFill>
+                    <a:blip r:embed="rId51" cstate="print">
+                      <a:extLst>
+                        <a:ext uri="{28A0092B-C50C-407E-A947-70E740481C1C}">
+                          <a14:useLocalDpi xmlns:a14="http://schemas.microsoft.com/office/drawing/2010/main" val="0"/>
+                        </a:ext>
+                      </a:extLst>
+                    </a:blip>
+                    <a:srcRect/>
+                    <a:stretch>
+                      <a:fillRect/>
+                    </a:stretch>
+                  </pic:blipFill>
+                  <pic:spPr bwMode="auto">
+                    <a:xfrm>
+                      <a:off x="0" y="0"/>
+                      <a:ext cx="5731510" cy="8101019"/>
+                    </a:xfrm>
+                    <a:prstGeom prst="rect">
+                      <a:avLst/>
+                    </a:prstGeom>
+                    <a:noFill/>
+                    <a:ln>
+                      <a:noFill/>
+                    </a:ln>
+                  </pic:spPr>
+                </pic:pic>
+              </a:graphicData>
+            </a:graphic>
+          </wp:inline>
+        </w:drawing>
+      </w:r>
+    </w:p>
+    <w:p>
+      <w:pPr>
+        <w:rPr>
           <w:rFonts w:cstheme="minorHAnsi"/>
           <w:b/>
           <w:bCs/>
           <w:sz w:val="24"/>
           <w:szCs w:val="24"/>
         </w:rPr>
+      </w:pPr>
+    </w:p>
+    <w:p>
+      <w:pPr>
+        <w:rPr>
+          <w:rFonts w:cstheme="minorHAnsi"/>
+          <w:b/>
+          <w:bCs/>
+          <w:sz w:val="24"/>
+          <w:szCs w:val="24"/>
+        </w:rPr>
+      </w:pPr>
+    </w:p>
+    <w:p>
+      <w:pPr>
+        <w:rPr>
+          <w:rFonts w:cstheme="minorHAnsi"/>
+          <w:b/>
+          <w:bCs/>
+          <w:sz w:val="24"/>
+          <w:szCs w:val="24"/>
+        </w:rPr>
+      </w:pPr>
+      <w:r>
+        <w:rPr>
+          <w:rFonts w:cstheme="minorHAnsi"/>
+          <w:b/>
+          <w:bCs/>
+          <w:noProof/>
+          <w:sz w:val="24"/>
+          <w:szCs w:val="24"/>
+        </w:rPr>
         <w:lastRenderedPageBreak/>
+        <w:drawing>
+          <wp:inline distT="0" distB="0" distL="0" distR="0" wp14:anchorId="0FE05E8C" wp14:editId="28B5C4A5">
+            <wp:extent cx="6243638" cy="5362575"/>
+            <wp:effectExtent l="2222" t="0" r="7303" b="7302"/>
+            <wp:docPr id="1" name="Picture 1"/>
+            <wp:cNvGraphicFramePr>
+              <a:graphicFrameLocks xmlns:a="http://schemas.openxmlformats.org/drawingml/2006/main" noChangeAspect="1"/>
+            </wp:cNvGraphicFramePr>
+            <a:graphic xmlns:a="http://schemas.openxmlformats.org/drawingml/2006/main">
+              <a:graphicData uri="http://schemas.openxmlformats.org/drawingml/2006/picture">
+                <pic:pic xmlns:pic="http://schemas.openxmlformats.org/drawingml/2006/picture">
+                  <pic:nvPicPr>
+                    <pic:cNvPr id="0" name="Picture 1"/>
+                    <pic:cNvPicPr>
+                      <a:picLocks noChangeAspect="1" noChangeArrowheads="1"/>
+                    </pic:cNvPicPr>
+                  </pic:nvPicPr>
+                  <pic:blipFill>
+                    <a:blip r:embed="rId52">
+                      <a:extLst>
+                        <a:ext uri="{28A0092B-C50C-407E-A947-70E740481C1C}">
+                          <a14:useLocalDpi xmlns:a14="http://schemas.microsoft.com/office/drawing/2010/main" val="0"/>
+                        </a:ext>
+                      </a:extLst>
+                    </a:blip>
+                    <a:srcRect/>
+                    <a:stretch>
+                      <a:fillRect/>
+                    </a:stretch>
+                  </pic:blipFill>
+                  <pic:spPr bwMode="auto">
+                    <a:xfrm rot="16200000">
+                      <a:off x="0" y="0"/>
+                      <a:ext cx="6250207" cy="5368217"/>
+                    </a:xfrm>
+                    <a:prstGeom prst="rect">
+                      <a:avLst/>
+                    </a:prstGeom>
+                    <a:noFill/>
+                    <a:ln>
+                      <a:noFill/>
+                    </a:ln>
+                  </pic:spPr>
+                </pic:pic>
+              </a:graphicData>
+            </a:graphic>
+          </wp:inline>
+        </w:drawing>
+      </w:r>
+    </w:p>
+    <w:p>
+      <w:pPr>
+        <w:rPr>
+          <w:rFonts w:cstheme="minorHAnsi"/>
+          <w:b/>
+          <w:bCs/>
+          <w:sz w:val="24"/>
+          <w:szCs w:val="24"/>
+        </w:rPr>
+      </w:pPr>
+    </w:p>
+    <w:p>
+      <w:pPr>
+        <w:rPr>
+          <w:rFonts w:cstheme="minorHAnsi"/>
+          <w:b/>
+          <w:bCs/>
+          <w:sz w:val="24"/>
+          <w:szCs w:val="24"/>
+        </w:rPr>
+      </w:pPr>
+    </w:p>
+    <w:p>
+      <w:pPr>
+        <w:rPr>
+          <w:rFonts w:cstheme="minorHAnsi"/>
+          <w:b/>
+          <w:bCs/>
+          <w:sz w:val="24"/>
+          <w:szCs w:val="24"/>
+        </w:rPr>
+      </w:pPr>
+    </w:p>
+    <w:p>
+      <w:pPr>
+        <w:rPr>
+          <w:rFonts w:cstheme="minorHAnsi"/>
+          <w:b/>
+          <w:bCs/>
+          <w:sz w:val="24"/>
+          <w:szCs w:val="24"/>
+        </w:rPr>
+      </w:pPr>
+    </w:p>
+    <w:p>
+      <w:pPr>
+        <w:rPr>
+          <w:rFonts w:cstheme="minorHAnsi"/>
+          <w:b/>
+          <w:bCs/>
+          <w:sz w:val="24"/>
+          <w:szCs w:val="24"/>
+        </w:rPr>
+      </w:pPr>
+    </w:p>
+    <w:p>
+      <w:pPr>
+        <w:rPr>
+          <w:rFonts w:cstheme="minorHAnsi"/>
+          <w:b/>
+          <w:bCs/>
+          <w:sz w:val="24"/>
+          <w:szCs w:val="24"/>
+        </w:rPr>
+      </w:pPr>
+    </w:p>
+    <w:p>
+      <w:pPr>
+        <w:rPr>
+          <w:rFonts w:cstheme="minorHAnsi"/>
+          <w:b/>
+          <w:bCs/>
+          <w:sz w:val="24"/>
+          <w:szCs w:val="24"/>
+        </w:rPr>
+      </w:pPr>
+    </w:p>
+    <w:p>
+      <w:pPr>
+        <w:rPr>
+          <w:rFonts w:cstheme="minorHAnsi"/>
+          <w:b/>
+          <w:bCs/>
+          <w:sz w:val="24"/>
+          <w:szCs w:val="24"/>
+        </w:rPr>
+      </w:pPr>
+    </w:p>
+    <w:p>
+      <w:pPr>
+        <w:rPr>
+          <w:rFonts w:cstheme="minorHAnsi"/>
+          <w:b/>
+          <w:bCs/>
+          <w:sz w:val="24"/>
+          <w:szCs w:val="24"/>
+        </w:rPr>
+      </w:pPr>
+    </w:p>
+    <w:p>
+      <w:pPr>
+        <w:rPr>
+          <w:rFonts w:cstheme="minorHAnsi"/>
+          <w:b/>
+          <w:bCs/>
+          <w:sz w:val="24"/>
+          <w:szCs w:val="24"/>
+        </w:rPr>
+      </w:pPr>
+      <w:r>
+        <w:rPr>
+          <w:rFonts w:cstheme="minorHAnsi"/>
+          <w:b/>
+          <w:bCs/>
+          <w:sz w:val="24"/>
+          <w:szCs w:val="24"/>
+        </w:rPr>
         <w:t>PROJECT DEVELOPMENT TOOLS:</w:t>
       </w:r>
     </w:p>
@@ -12555,7 +12901,7 @@
                     </pic:cNvPicPr>
                   </pic:nvPicPr>
                   <pic:blipFill>
-                    <a:blip r:embed="rId51" cstate="print">
+                    <a:blip r:embed="rId53" cstate="print">
                       <a:extLst>
                         <a:ext uri="{28A0092B-C50C-407E-A947-70E740481C1C}">
                           <a14:useLocalDpi xmlns:a14="http://schemas.microsoft.com/office/drawing/2010/main" val="0"/>
@@ -13086,7 +13432,7 @@
         </w:rPr>
         <w:t>Go to </w:t>
       </w:r>
-      <w:hyperlink r:id="rId52" w:tgtFrame="_blank" w:history="1">
+      <w:hyperlink r:id="rId54" w:tgtFrame="_blank" w:history="1">
         <w:r>
           <w:rPr>
             <w:rStyle w:val="Hyperlink"/>
@@ -13232,7 +13578,7 @@
         </w:rPr>
         <w:t> box, enter </w:t>
       </w:r>
-      <w:hyperlink r:id="rId53" w:history="1">
+      <w:hyperlink r:id="rId55" w:history="1">
         <w:r>
           <w:rPr>
             <w:rStyle w:val="flex-shrink-0"/>
@@ -13336,7 +13682,7 @@
                     <pic:cNvPicPr/>
                   </pic:nvPicPr>
                   <pic:blipFill rotWithShape="1">
-                    <a:blip r:embed="rId54"/>
+                    <a:blip r:embed="rId56"/>
                     <a:srcRect l="664" t="5321" r="2614" b="11034"/>
                     <a:stretch/>
                   </pic:blipFill>
@@ -13431,7 +13777,7 @@
         </w:rPr>
         <w:t xml:space="preserve">Download Git for Windows from </w:t>
       </w:r>
-      <w:hyperlink r:id="rId55" w:history="1">
+      <w:hyperlink r:id="rId57" w:history="1">
         <w:r>
           <w:rPr>
             <w:rStyle w:val="Hyperlink"/>
@@ -13524,7 +13870,7 @@
                     </pic:cNvPicPr>
                   </pic:nvPicPr>
                   <pic:blipFill rotWithShape="1">
-                    <a:blip r:embed="rId56">
+                    <a:blip r:embed="rId58">
                       <a:extLst>
                         <a:ext uri="{28A0092B-C50C-407E-A947-70E740481C1C}">
                           <a14:useLocalDpi xmlns:a14="http://schemas.microsoft.com/office/drawing/2010/main" val="0"/>
@@ -13913,7 +14259,7 @@
         </w:rPr>
         <w:t xml:space="preserve">We selected IntelliJ among others IDE mainly because IntelliJ IDEA it is the base IDE used by Android Studio for developing Android apps, and all the members are already familiar with Android Studio. We also took into consideration the next statistics retrieved from </w:t>
       </w:r>
-      <w:hyperlink r:id="rId57" w:history="1">
+      <w:hyperlink r:id="rId59" w:history="1">
         <w:r>
           <w:rPr>
             <w:rStyle w:val="Hyperlink"/>
@@ -14568,33 +14914,80 @@
     </w:p>
     <w:p>
       <w:pPr>
-        <w:pStyle w:val="NoSpacing"/>
-        <w:rPr>
-          <w:rFonts w:cstheme="minorHAnsi"/>
-          <w:sz w:val="24"/>
-          <w:szCs w:val="24"/>
-        </w:rPr>
-      </w:pPr>
-    </w:p>
-    <w:p>
-      <w:pPr>
-        <w:pStyle w:val="NoSpacing"/>
-        <w:rPr>
-          <w:rFonts w:cstheme="minorHAnsi"/>
-          <w:sz w:val="24"/>
-          <w:szCs w:val="24"/>
-        </w:rPr>
-      </w:pPr>
-    </w:p>
-    <w:p>
-      <w:pPr>
-        <w:pStyle w:val="NoSpacing"/>
-        <w:rPr>
-          <w:rFonts w:cstheme="minorHAnsi"/>
-          <w:sz w:val="24"/>
-          <w:szCs w:val="24"/>
-        </w:rPr>
-      </w:pPr>
+        <w:rPr>
+          <w:rFonts w:cstheme="minorHAnsi"/>
+          <w:sz w:val="24"/>
+          <w:szCs w:val="24"/>
+        </w:rPr>
+      </w:pPr>
+    </w:p>
+    <w:p>
+      <w:pPr>
+        <w:rPr>
+          <w:rFonts w:cstheme="minorHAnsi"/>
+          <w:sz w:val="24"/>
+          <w:szCs w:val="24"/>
+        </w:rPr>
+      </w:pPr>
+    </w:p>
+    <w:p>
+      <w:pPr>
+        <w:rPr>
+          <w:rFonts w:cstheme="minorHAnsi"/>
+          <w:sz w:val="24"/>
+          <w:szCs w:val="24"/>
+        </w:rPr>
+      </w:pPr>
+    </w:p>
+    <w:p>
+      <w:pPr>
+        <w:rPr>
+          <w:rFonts w:cstheme="minorHAnsi"/>
+          <w:sz w:val="24"/>
+          <w:szCs w:val="24"/>
+        </w:rPr>
+      </w:pPr>
+      <w:r>
+        <w:rPr>
+          <w:noProof/>
+        </w:rPr>
+        <w:lastRenderedPageBreak/>
+        <w:drawing>
+          <wp:inline distT="0" distB="0" distL="0" distR="0" wp14:anchorId="3064A475" wp14:editId="2A83C258">
+            <wp:extent cx="5731510" cy="3222625"/>
+            <wp:effectExtent l="0" t="0" r="2540" b="0"/>
+            <wp:docPr id="6" name="Picture 6"/>
+            <wp:cNvGraphicFramePr>
+              <a:graphicFrameLocks xmlns:a="http://schemas.openxmlformats.org/drawingml/2006/main" noChangeAspect="1"/>
+            </wp:cNvGraphicFramePr>
+            <a:graphic xmlns:a="http://schemas.openxmlformats.org/drawingml/2006/main">
+              <a:graphicData uri="http://schemas.openxmlformats.org/drawingml/2006/picture">
+                <pic:pic xmlns:pic="http://schemas.openxmlformats.org/drawingml/2006/picture">
+                  <pic:nvPicPr>
+                    <pic:cNvPr id="1" name=""/>
+                    <pic:cNvPicPr/>
+                  </pic:nvPicPr>
+                  <pic:blipFill>
+                    <a:blip r:embed="rId60"/>
+                    <a:stretch>
+                      <a:fillRect/>
+                    </a:stretch>
+                  </pic:blipFill>
+                  <pic:spPr>
+                    <a:xfrm>
+                      <a:off x="0" y="0"/>
+                      <a:ext cx="5731510" cy="3222625"/>
+                    </a:xfrm>
+                    <a:prstGeom prst="rect">
+                      <a:avLst/>
+                    </a:prstGeom>
+                  </pic:spPr>
+                </pic:pic>
+              </a:graphicData>
+            </a:graphic>
+          </wp:inline>
+        </w:drawing>
+      </w:r>
     </w:p>
     <w:p>
       <w:pPr>
@@ -14634,7 +15027,6 @@
           <w:sz w:val="24"/>
           <w:szCs w:val="24"/>
         </w:rPr>
-        <w:lastRenderedPageBreak/>
         <w:t>ANDROID STUDIO</w:t>
       </w:r>
     </w:p>
@@ -14663,7 +15055,7 @@
         </w:rPr>
         <w:t xml:space="preserve">endorsed integrated development environment (IDE) for </w:t>
       </w:r>
-      <w:hyperlink r:id="rId58" w:tooltip="Google" w:history="1">
+      <w:hyperlink r:id="rId61" w:tooltip="Google" w:history="1">
         <w:r>
           <w:rPr>
             <w:rStyle w:val="Hyperlink"/>
@@ -14686,7 +15078,7 @@
         </w:rPr>
         <w:t>'s </w:t>
       </w:r>
-      <w:hyperlink r:id="rId59" w:tooltip="Android (operating system)" w:history="1">
+      <w:hyperlink r:id="rId62" w:tooltip="Android (operating system)" w:history="1">
         <w:r>
           <w:rPr>
             <w:rStyle w:val="Hyperlink"/>
@@ -14709,7 +15101,7 @@
         </w:rPr>
         <w:t> </w:t>
       </w:r>
-      <w:hyperlink r:id="rId60" w:tooltip="Operating system" w:history="1">
+      <w:hyperlink r:id="rId63" w:tooltip="Operating system" w:history="1">
         <w:r>
           <w:rPr>
             <w:rStyle w:val="Hyperlink"/>
@@ -14732,7 +15124,7 @@
         </w:rPr>
         <w:t>. It is built on </w:t>
       </w:r>
-      <w:hyperlink r:id="rId61" w:tooltip="JetBrains" w:history="1">
+      <w:hyperlink r:id="rId64" w:tooltip="JetBrains" w:history="1">
         <w:r>
           <w:rPr>
             <w:rStyle w:val="Hyperlink"/>
@@ -14755,7 +15147,7 @@
         </w:rPr>
         <w:t>' </w:t>
       </w:r>
-      <w:hyperlink r:id="rId62" w:tooltip="IntelliJ IDEA" w:history="1">
+      <w:hyperlink r:id="rId65" w:tooltip="IntelliJ IDEA" w:history="1">
         <w:r>
           <w:rPr>
             <w:rStyle w:val="Hyperlink"/>
@@ -14786,7 +15178,7 @@
         </w:rPr>
         <w:t>It is a replacement for the </w:t>
       </w:r>
-      <w:hyperlink r:id="rId63" w:anchor="Android_Development_Tools" w:tooltip="Eclipse (software)" w:history="1">
+      <w:hyperlink r:id="rId66" w:anchor="Android_Development_Tools" w:tooltip="Eclipse (software)" w:history="1">
         <w:r>
           <w:rPr>
             <w:rStyle w:val="Hyperlink"/>
@@ -15054,6 +15446,51 @@
           <w:shd w:val="clear" w:color="auto" w:fill="FFFFFF"/>
         </w:rPr>
       </w:pPr>
+    </w:p>
+    <w:p>
+      <w:pPr>
+        <w:tabs>
+          <w:tab w:val="left" w:pos="5985"/>
+        </w:tabs>
+        <w:rPr>
+          <w:rFonts w:cstheme="minorHAnsi"/>
+          <w:b/>
+          <w:bCs/>
+          <w:sz w:val="24"/>
+          <w:szCs w:val="24"/>
+          <w:shd w:val="clear" w:color="auto" w:fill="FFFFFF"/>
+        </w:rPr>
+      </w:pPr>
+    </w:p>
+    <w:p>
+      <w:pPr>
+        <w:tabs>
+          <w:tab w:val="left" w:pos="5985"/>
+        </w:tabs>
+        <w:rPr>
+          <w:rFonts w:cstheme="minorHAnsi"/>
+          <w:b/>
+          <w:bCs/>
+          <w:sz w:val="24"/>
+          <w:szCs w:val="24"/>
+          <w:shd w:val="clear" w:color="auto" w:fill="FFFFFF"/>
+        </w:rPr>
+      </w:pPr>
+    </w:p>
+    <w:p>
+      <w:pPr>
+        <w:tabs>
+          <w:tab w:val="left" w:pos="5985"/>
+        </w:tabs>
+        <w:rPr>
+          <w:rFonts w:cstheme="minorHAnsi"/>
+          <w:b/>
+          <w:bCs/>
+          <w:sz w:val="24"/>
+          <w:szCs w:val="24"/>
+          <w:shd w:val="clear" w:color="auto" w:fill="FFFFFF"/>
+        </w:rPr>
+      </w:pPr>
       <w:r>
         <w:rPr>
           <w:rFonts w:cstheme="minorHAnsi"/>
@@ -15258,7 +15695,6 @@
           <w:szCs w:val="24"/>
           <w:lang w:eastAsia="en-AU" w:bidi="mr-IN"/>
         </w:rPr>
-        <w:lastRenderedPageBreak/>
         <w:t>MYSQL is used as a database at the webserver and PHP is used to fetch data from the database. Our application will communicate with the PHP page with necessary parameters and PHP will contact MYSQL database and will fetch the result and return the results to us.</w:t>
       </w:r>
     </w:p>
@@ -15526,7 +15962,7 @@
                     </pic:cNvPicPr>
                   </pic:nvPicPr>
                   <pic:blipFill rotWithShape="1">
-                    <a:blip r:embed="rId64">
+                    <a:blip r:embed="rId67">
                       <a:extLst>
                         <a:ext uri="{28A0092B-C50C-407E-A947-70E740481C1C}">
                           <a14:useLocalDpi xmlns:a14="http://schemas.microsoft.com/office/drawing/2010/main" val="0"/>
@@ -15614,7 +16050,16 @@
           <w:sz w:val="24"/>
           <w:szCs w:val="24"/>
         </w:rPr>
-        <w:t>Google Play, some time ago known as Android Market, is the official dissemination customer facing facade for Android applications and other computerized media, such a music, motion pictures and books, from Google. It is accessible on cell phones and tablets that run the Android working framework (OS), bolstered Chrome OS gadgets and on the web. Clients can get to Google Play to peruse, buy and download programming applications from Google and outsider designers. As of now, the retail facade is accessible in more than 190 nations and regions.</w:t>
+        <w:t xml:space="preserve">Google Play, some time ago known as Android Market, is the official dissemination customer facing facade for Android applications and other computerized media, such a music, motion pictures and books, from Google. It is accessible on cell phones and tablets that run the Android working framework (OS), bolstered Chrome OS gadgets and on the web. Clients can get to Google Play to peruse, buy and download programming applications </w:t>
+      </w:r>
+      <w:r>
+        <w:rPr>
+          <w:rFonts w:cstheme="minorHAnsi"/>
+          <w:sz w:val="24"/>
+          <w:szCs w:val="24"/>
+        </w:rPr>
+        <w:lastRenderedPageBreak/>
+        <w:t>from Google and outsider designers. As of now, the retail facade is accessible in more than 190 nations and regions.</w:t>
       </w:r>
     </w:p>
     <w:p>
@@ -15996,7 +16441,6 @@
           <w:szCs w:val="24"/>
           <w:shd w:val="clear" w:color="auto" w:fill="FFFFFF"/>
         </w:rPr>
-        <w:lastRenderedPageBreak/>
         <w:t>TESTING TOOLS: MONKEYTALK</w:t>
       </w:r>
     </w:p>
@@ -16041,7 +16485,7 @@
                     </pic:cNvPicPr>
                   </pic:nvPicPr>
                   <pic:blipFill>
-                    <a:blip r:embed="rId65">
+                    <a:blip r:embed="rId68">
                       <a:extLst>
                         <a:ext uri="{28A0092B-C50C-407E-A947-70E740481C1C}">
                           <a14:useLocalDpi xmlns:a14="http://schemas.microsoft.com/office/drawing/2010/main" val="0"/>
@@ -16148,6 +16592,7 @@
           <w:sz w:val="24"/>
           <w:szCs w:val="24"/>
         </w:rPr>
+        <w:lastRenderedPageBreak/>
         <w:t>MonkeyTalk</w:t>
       </w:r>
       <w:proofErr w:type="spellEnd"/>
@@ -16468,7 +16913,6 @@
           <w:sz w:val="24"/>
           <w:szCs w:val="24"/>
         </w:rPr>
-        <w:lastRenderedPageBreak/>
         <w:t>Regression Testing:</w:t>
       </w:r>
     </w:p>
@@ -16667,6 +17111,7 @@
           <w:sz w:val="24"/>
           <w:szCs w:val="24"/>
         </w:rPr>
+        <w:lastRenderedPageBreak/>
         <w:drawing>
           <wp:inline distT="0" distB="0" distL="0" distR="0" wp14:anchorId="43CAD67F" wp14:editId="5793A0F3">
             <wp:extent cx="5234940" cy="2635463"/>
@@ -16685,7 +17130,7 @@
                     </pic:cNvPicPr>
                   </pic:nvPicPr>
                   <pic:blipFill>
-                    <a:blip r:embed="rId66">
+                    <a:blip r:embed="rId69">
                       <a:extLst>
                         <a:ext uri="{28A0092B-C50C-407E-A947-70E740481C1C}">
                           <a14:useLocalDpi xmlns:a14="http://schemas.microsoft.com/office/drawing/2010/main" val="0"/>
@@ -16750,7 +17195,7 @@
                     </pic:cNvPicPr>
                   </pic:nvPicPr>
                   <pic:blipFill>
-                    <a:blip r:embed="rId67">
+                    <a:blip r:embed="rId70">
                       <a:extLst>
                         <a:ext uri="{28A0092B-C50C-407E-A947-70E740481C1C}">
                           <a14:useLocalDpi xmlns:a14="http://schemas.microsoft.com/office/drawing/2010/main" val="0"/>
@@ -16851,7 +17296,7 @@
                     </pic:cNvPicPr>
                   </pic:nvPicPr>
                   <pic:blipFill>
-                    <a:blip r:embed="rId68">
+                    <a:blip r:embed="rId71">
                       <a:extLst>
                         <a:ext uri="{28A0092B-C50C-407E-A947-70E740481C1C}">
                           <a14:useLocalDpi xmlns:a14="http://schemas.microsoft.com/office/drawing/2010/main" val="0"/>
@@ -16907,7 +17352,7 @@
                     </pic:cNvPicPr>
                   </pic:nvPicPr>
                   <pic:blipFill>
-                    <a:blip r:embed="rId69">
+                    <a:blip r:embed="rId72">
                       <a:extLst>
                         <a:ext uri="{28A0092B-C50C-407E-A947-70E740481C1C}">
                           <a14:useLocalDpi xmlns:a14="http://schemas.microsoft.com/office/drawing/2010/main" val="0"/>
@@ -17373,6 +17818,7 @@
         </w:rPr>
       </w:pPr>
     </w:p>
+    <w:bookmarkEnd w:id="0"/>
     <w:p>
       <w:pPr>
         <w:rPr>
@@ -17383,7 +17829,7 @@
       </w:pPr>
     </w:p>
     <w:sectPr>
-      <w:footerReference w:type="default" r:id="rId70"/>
+      <w:footerReference w:type="default" r:id="rId73"/>
       <w:pgSz w:w="11906" w:h="16838"/>
       <w:pgMar w:top="1440" w:right="1440" w:bottom="1440" w:left="1440" w:header="708" w:footer="708" w:gutter="0"/>
       <w:cols w:space="708"/>
@@ -20313,7 +20759,7 @@
 </file>
 
 <file path=customXml/itemProps1.xml><?xml version="1.0" encoding="utf-8"?>
-<ds:datastoreItem xmlns:ds="http://schemas.openxmlformats.org/officeDocument/2006/customXml" ds:itemID="{13A7E822-E757-45AC-92B2-D76775FAB1ED}">
+<ds:datastoreItem xmlns:ds="http://schemas.openxmlformats.org/officeDocument/2006/customXml" ds:itemID="{19B797C4-7DFD-466C-A166-BF61EB878108}">
   <ds:schemaRefs>
     <ds:schemaRef ds:uri="http://schemas.openxmlformats.org/officeDocument/2006/bibliography"/>
   </ds:schemaRefs>

</xml_diff>